<commit_message>
Cập nhật báo cáo và bảng yêu cầu chức năng
</commit_message>
<xml_diff>
--- a/report/report.docx
+++ b/report/report.docx
@@ -11,8 +11,19 @@
         </w:numPr>
         <w:bidi w:val="0"/>
         <w:ind w:left="425" w:leftChars="0" w:hanging="425" w:firstLineChars="0"/>
-      </w:pPr>
-      <w:permStart w:id="0" w:edGrp="everyone"/>
+        <w:jc w:val="center"/>
+      </w:pPr>
+    </w:p>
+    <w:p>
+      <w:pPr>
+        <w:pStyle w:val="2"/>
+        <w:numPr>
+          <w:numId w:val="0"/>
+        </w:numPr>
+        <w:bidi w:val="0"/>
+        <w:ind w:leftChars="0"/>
+        <w:jc w:val="center"/>
+      </w:pPr>
       <w:r>
         <w:rPr>
           <w:rFonts w:hint="default"/>
@@ -61,6 +72,312 @@
           <w:lang w:val="en-US" w:eastAsia="zh-CN"/>
         </w:rPr>
         <w:t>án</w:t>
+      </w:r>
+    </w:p>
+    <w:p>
+      <w:pPr>
+        <w:pStyle w:val="3"/>
+        <w:numPr>
+          <w:numId w:val="0"/>
+        </w:numPr>
+        <w:bidi w:val="0"/>
+        <w:ind w:leftChars="0" w:firstLine="0" w:firstLineChars="0"/>
+      </w:pPr>
+      <w:r>
+        <w:rPr>
+          <w:rFonts w:hint="default"/>
+          <w:lang w:val="en-US" w:eastAsia="zh-CN"/>
+        </w:rPr>
+        <w:br w:type="page"/>
+      </w:r>
+      <w:r>
+        <w:rPr>
+          <w:rFonts w:hint="default"/>
+          <w:lang w:val="vi-VN" w:eastAsia="zh-CN"/>
+        </w:rPr>
+        <w:t xml:space="preserve">1.2. </w:t>
+      </w:r>
+      <w:r>
+        <w:rPr>
+          <w:rFonts w:hint="default"/>
+          <w:lang w:val="en-US" w:eastAsia="zh-CN"/>
+        </w:rPr>
+        <w:t>Mụ</w:t>
+      </w:r>
+      <w:r>
+        <w:rPr>
+          <w:rStyle w:val="6"/>
+          <w:rFonts w:hint="default"/>
+          <w:bCs w:val="0"/>
+          <w:lang w:val="en-US" w:eastAsia="zh-CN"/>
+        </w:rPr>
+        <w:t>c</w:t>
+      </w:r>
+      <w:r>
+        <w:rPr>
+          <w:rStyle w:val="6"/>
+          <w:rFonts w:hint="default"/>
+          <w:bCs w:val="0"/>
+          <w:lang w:val="vi-VN" w:eastAsia="zh-CN"/>
+        </w:rPr>
+        <w:t xml:space="preserve"> </w:t>
+      </w:r>
+      <w:r>
+        <w:rPr>
+          <w:rStyle w:val="6"/>
+          <w:rFonts w:hint="default"/>
+          <w:bCs w:val="0"/>
+          <w:lang w:val="en-US" w:eastAsia="zh-CN"/>
+        </w:rPr>
+        <w:t>đí</w:t>
+      </w:r>
+      <w:r>
+        <w:rPr>
+          <w:rFonts w:hint="default"/>
+          <w:lang w:val="en-US" w:eastAsia="zh-CN"/>
+        </w:rPr>
+        <w:t>ch</w:t>
+      </w:r>
+    </w:p>
+    <w:p>
+      <w:pPr>
+        <w:bidi w:val="0"/>
+        <w:ind w:firstLine="420" w:firstLineChars="0"/>
+        <w:rPr>
+          <w:rFonts w:hint="default"/>
+          <w:lang w:val="vi-VN" w:eastAsia="zh-CN"/>
+        </w:rPr>
+      </w:pPr>
+      <w:r>
+        <w:rPr>
+          <w:rFonts w:hint="default"/>
+          <w:lang w:val="vi-VN" w:eastAsia="zh-CN"/>
+        </w:rPr>
+        <w:t xml:space="preserve">Dự án </w:t>
+      </w:r>
+      <w:r>
+        <w:rPr>
+          <w:rFonts w:hint="default"/>
+          <w:lang w:val="en-US" w:eastAsia="zh-CN"/>
+        </w:rPr>
+        <w:t>này</w:t>
+      </w:r>
+      <w:r>
+        <w:rPr>
+          <w:rFonts w:hint="default"/>
+          <w:lang w:val="vi-VN" w:eastAsia="zh-CN"/>
+        </w:rPr>
+        <w:t xml:space="preserve"> là một ứng dụng trên nền web, </w:t>
+      </w:r>
+      <w:r>
+        <w:rPr>
+          <w:rFonts w:hint="default"/>
+          <w:lang w:val="en-US" w:eastAsia="zh-CN"/>
+        </w:rPr>
+        <w:t>giúp</w:t>
+      </w:r>
+      <w:r>
+        <w:rPr>
+          <w:rFonts w:hint="default"/>
+          <w:lang w:val="vi-VN" w:eastAsia="zh-CN"/>
+        </w:rPr>
+        <w:t xml:space="preserve"> cửa hàng cà phê </w:t>
+      </w:r>
+      <w:r>
+        <w:rPr>
+          <w:rFonts w:hint="default"/>
+          <w:lang w:val="en-US" w:eastAsia="zh-CN"/>
+        </w:rPr>
+        <w:t>Nắng</w:t>
+      </w:r>
+      <w:r>
+        <w:rPr>
+          <w:rFonts w:hint="default"/>
+          <w:lang w:val="vi-VN" w:eastAsia="zh-CN"/>
+        </w:rPr>
+        <w:t xml:space="preserve"> </w:t>
+      </w:r>
+      <w:r>
+        <w:rPr>
+          <w:rFonts w:hint="default"/>
+          <w:lang w:val="en-US" w:eastAsia="zh-CN"/>
+        </w:rPr>
+        <w:t>Cafe</w:t>
+      </w:r>
+      <w:r>
+        <w:rPr>
+          <w:rFonts w:hint="default"/>
+          <w:lang w:val="vi-VN" w:eastAsia="zh-CN"/>
+        </w:rPr>
+        <w:t xml:space="preserve"> </w:t>
+      </w:r>
+      <w:r>
+        <w:rPr>
+          <w:rFonts w:hint="default"/>
+          <w:lang w:val="en-US" w:eastAsia="zh-CN"/>
+        </w:rPr>
+        <w:t>quản</w:t>
+      </w:r>
+      <w:r>
+        <w:rPr>
+          <w:rFonts w:hint="default"/>
+          <w:lang w:val="vi-VN" w:eastAsia="zh-CN"/>
+        </w:rPr>
+        <w:t xml:space="preserve"> </w:t>
+      </w:r>
+      <w:r>
+        <w:rPr>
+          <w:rFonts w:hint="default"/>
+          <w:lang w:val="en-US" w:eastAsia="zh-CN"/>
+        </w:rPr>
+        <w:t>lý</w:t>
+      </w:r>
+      <w:r>
+        <w:rPr>
+          <w:rFonts w:hint="default"/>
+          <w:lang w:val="vi-VN" w:eastAsia="zh-CN"/>
+        </w:rPr>
+        <w:t xml:space="preserve"> </w:t>
+      </w:r>
+      <w:r>
+        <w:rPr>
+          <w:rFonts w:hint="default"/>
+          <w:lang w:val="en-US" w:eastAsia="zh-CN"/>
+        </w:rPr>
+        <w:t>quy</w:t>
+      </w:r>
+      <w:r>
+        <w:rPr>
+          <w:rFonts w:hint="default"/>
+          <w:lang w:val="vi-VN" w:eastAsia="zh-CN"/>
+        </w:rPr>
+        <w:t xml:space="preserve"> </w:t>
+      </w:r>
+      <w:r>
+        <w:rPr>
+          <w:rFonts w:hint="default"/>
+          <w:lang w:val="en-US" w:eastAsia="zh-CN"/>
+        </w:rPr>
+        <w:t>trình</w:t>
+      </w:r>
+      <w:r>
+        <w:rPr>
+          <w:rFonts w:hint="default"/>
+          <w:lang w:val="vi-VN" w:eastAsia="zh-CN"/>
+        </w:rPr>
+        <w:t xml:space="preserve"> </w:t>
+      </w:r>
+      <w:r>
+        <w:rPr>
+          <w:rFonts w:hint="default"/>
+          <w:lang w:val="en-US" w:eastAsia="zh-CN"/>
+        </w:rPr>
+        <w:t>hoạt</w:t>
+      </w:r>
+      <w:r>
+        <w:rPr>
+          <w:rFonts w:hint="default"/>
+          <w:lang w:val="vi-VN" w:eastAsia="zh-CN"/>
+        </w:rPr>
+        <w:t xml:space="preserve"> </w:t>
+      </w:r>
+      <w:r>
+        <w:rPr>
+          <w:rFonts w:hint="default"/>
+          <w:lang w:val="en-US" w:eastAsia="zh-CN"/>
+        </w:rPr>
+        <w:t>động</w:t>
+      </w:r>
+      <w:r>
+        <w:rPr>
+          <w:rFonts w:hint="default"/>
+          <w:lang w:val="vi-VN" w:eastAsia="zh-CN"/>
+        </w:rPr>
+        <w:t xml:space="preserve"> </w:t>
+      </w:r>
+      <w:r>
+        <w:rPr>
+          <w:rFonts w:hint="default"/>
+          <w:lang w:val="en-US" w:eastAsia="zh-CN"/>
+        </w:rPr>
+        <w:t>và</w:t>
+      </w:r>
+      <w:r>
+        <w:rPr>
+          <w:rFonts w:hint="default"/>
+          <w:lang w:val="vi-VN" w:eastAsia="zh-CN"/>
+        </w:rPr>
+        <w:t xml:space="preserve"> </w:t>
+      </w:r>
+      <w:r>
+        <w:rPr>
+          <w:rFonts w:hint="default"/>
+          <w:lang w:val="en-US" w:eastAsia="zh-CN"/>
+        </w:rPr>
+        <w:t>dữ</w:t>
+      </w:r>
+      <w:r>
+        <w:rPr>
+          <w:rFonts w:hint="default"/>
+          <w:lang w:val="vi-VN" w:eastAsia="zh-CN"/>
+        </w:rPr>
+        <w:t xml:space="preserve"> </w:t>
+      </w:r>
+      <w:r>
+        <w:rPr>
+          <w:rFonts w:hint="default"/>
+          <w:lang w:val="en-US" w:eastAsia="zh-CN"/>
+        </w:rPr>
+        <w:t>liệu</w:t>
+      </w:r>
+      <w:r>
+        <w:rPr>
+          <w:rFonts w:hint="default"/>
+          <w:lang w:val="vi-VN" w:eastAsia="zh-CN"/>
+        </w:rPr>
+        <w:t xml:space="preserve"> </w:t>
+      </w:r>
+      <w:r>
+        <w:rPr>
+          <w:rFonts w:hint="default"/>
+          <w:lang w:val="en-US" w:eastAsia="zh-CN"/>
+        </w:rPr>
+        <w:t>của</w:t>
+      </w:r>
+      <w:r>
+        <w:rPr>
+          <w:rFonts w:hint="default"/>
+          <w:lang w:val="vi-VN" w:eastAsia="zh-CN"/>
+        </w:rPr>
+        <w:t xml:space="preserve"> </w:t>
+      </w:r>
+      <w:r>
+        <w:rPr>
+          <w:rFonts w:hint="default"/>
+          <w:lang w:val="en-US" w:eastAsia="zh-CN"/>
+        </w:rPr>
+        <w:t>cửa</w:t>
+      </w:r>
+      <w:r>
+        <w:rPr>
+          <w:rFonts w:hint="default"/>
+          <w:lang w:val="vi-VN" w:eastAsia="zh-CN"/>
+        </w:rPr>
+        <w:t xml:space="preserve"> </w:t>
+      </w:r>
+      <w:r>
+        <w:rPr>
+          <w:rFonts w:hint="default"/>
+          <w:lang w:val="en-US" w:eastAsia="zh-CN"/>
+        </w:rPr>
+        <w:t>hàng</w:t>
+      </w:r>
+      <w:r>
+        <w:rPr>
+          <w:rFonts w:hint="default"/>
+          <w:lang w:val="vi-VN" w:eastAsia="zh-CN"/>
+        </w:rPr>
+        <w:t>.</w:t>
       </w:r>
     </w:p>
     <w:p>
@@ -71,279 +388,7 @@
           <w:numId w:val="2"/>
         </w:numPr>
         <w:bidi w:val="0"/>
-        <w:ind w:left="850" w:leftChars="0" w:hanging="453" w:firstLineChars="0"/>
-      </w:pPr>
-      <w:r>
-        <w:rPr>
-          <w:rFonts w:hint="default"/>
-          <w:lang w:val="en-US" w:eastAsia="zh-CN"/>
-        </w:rPr>
-        <w:t>Mục</w:t>
-      </w:r>
-      <w:r>
-        <w:rPr>
-          <w:rFonts w:hint="default"/>
-          <w:lang w:val="vi-VN" w:eastAsia="zh-CN"/>
-        </w:rPr>
-        <w:t xml:space="preserve"> </w:t>
-      </w:r>
-      <w:r>
-        <w:rPr>
-          <w:rFonts w:hint="default"/>
-          <w:lang w:val="en-US" w:eastAsia="zh-CN"/>
-        </w:rPr>
-        <w:t>đích</w:t>
-      </w:r>
-    </w:p>
-    <w:p>
-      <w:pPr>
-        <w:bidi w:val="0"/>
-        <w:ind w:firstLine="420" w:firstLineChars="0"/>
-        <w:rPr>
-          <w:rFonts w:hint="default"/>
-          <w:lang w:val="vi-VN" w:eastAsia="zh-CN"/>
-        </w:rPr>
-      </w:pPr>
-      <w:r>
-        <w:rPr>
-          <w:rFonts w:hint="default"/>
-          <w:lang w:val="vi-VN" w:eastAsia="zh-CN"/>
-        </w:rPr>
-        <w:t xml:space="preserve">Dự án </w:t>
-      </w:r>
-      <w:r>
-        <w:rPr>
-          <w:rFonts w:hint="default"/>
-          <w:lang w:val="en-US" w:eastAsia="zh-CN"/>
-        </w:rPr>
-        <w:t>này</w:t>
-      </w:r>
-      <w:r>
-        <w:rPr>
-          <w:rFonts w:hint="default"/>
-          <w:lang w:val="vi-VN" w:eastAsia="zh-CN"/>
-        </w:rPr>
-        <w:t xml:space="preserve"> là một ứng dụng trên nền web, </w:t>
-      </w:r>
-      <w:r>
-        <w:rPr>
-          <w:rFonts w:hint="default"/>
-          <w:lang w:val="en-US" w:eastAsia="zh-CN"/>
-        </w:rPr>
-        <w:t>giúp</w:t>
-      </w:r>
-      <w:r>
-        <w:rPr>
-          <w:rFonts w:hint="default"/>
-          <w:lang w:val="vi-VN" w:eastAsia="zh-CN"/>
-        </w:rPr>
-        <w:t xml:space="preserve"> cửa hàng cà phê </w:t>
-      </w:r>
-      <w:r>
-        <w:rPr>
-          <w:rFonts w:hint="default"/>
-          <w:lang w:val="en-US" w:eastAsia="zh-CN"/>
-        </w:rPr>
-        <w:t>Nắng</w:t>
-      </w:r>
-      <w:r>
-        <w:rPr>
-          <w:rFonts w:hint="default"/>
-          <w:lang w:val="vi-VN" w:eastAsia="zh-CN"/>
-        </w:rPr>
-        <w:t xml:space="preserve"> </w:t>
-      </w:r>
-      <w:r>
-        <w:rPr>
-          <w:rFonts w:hint="default"/>
-          <w:lang w:val="en-US" w:eastAsia="zh-CN"/>
-        </w:rPr>
-        <w:t>Cafe</w:t>
-      </w:r>
-      <w:r>
-        <w:rPr>
-          <w:rFonts w:hint="default"/>
-          <w:lang w:val="vi-VN" w:eastAsia="zh-CN"/>
-        </w:rPr>
-        <w:t xml:space="preserve"> </w:t>
-      </w:r>
-      <w:r>
-        <w:rPr>
-          <w:rFonts w:hint="default"/>
-          <w:lang w:val="en-US" w:eastAsia="zh-CN"/>
-        </w:rPr>
-        <w:t>quản</w:t>
-      </w:r>
-      <w:r>
-        <w:rPr>
-          <w:rFonts w:hint="default"/>
-          <w:lang w:val="vi-VN" w:eastAsia="zh-CN"/>
-        </w:rPr>
-        <w:t xml:space="preserve"> </w:t>
-      </w:r>
-      <w:r>
-        <w:rPr>
-          <w:rFonts w:hint="default"/>
-          <w:lang w:val="en-US" w:eastAsia="zh-CN"/>
-        </w:rPr>
-        <w:t>lý</w:t>
-      </w:r>
-      <w:r>
-        <w:rPr>
-          <w:rFonts w:hint="default"/>
-          <w:lang w:val="vi-VN" w:eastAsia="zh-CN"/>
-        </w:rPr>
-        <w:t xml:space="preserve"> </w:t>
-      </w:r>
-      <w:r>
-        <w:rPr>
-          <w:rFonts w:hint="default"/>
-          <w:lang w:val="en-US" w:eastAsia="zh-CN"/>
-        </w:rPr>
-        <w:t>quy</w:t>
-      </w:r>
-      <w:r>
-        <w:rPr>
-          <w:rFonts w:hint="default"/>
-          <w:lang w:val="vi-VN" w:eastAsia="zh-CN"/>
-        </w:rPr>
-        <w:t xml:space="preserve"> </w:t>
-      </w:r>
-      <w:r>
-        <w:rPr>
-          <w:rFonts w:hint="default"/>
-          <w:lang w:val="en-US" w:eastAsia="zh-CN"/>
-        </w:rPr>
-        <w:t>trình</w:t>
-      </w:r>
-      <w:r>
-        <w:rPr>
-          <w:rFonts w:hint="default"/>
-          <w:lang w:val="vi-VN" w:eastAsia="zh-CN"/>
-        </w:rPr>
-        <w:t xml:space="preserve"> </w:t>
-      </w:r>
-      <w:r>
-        <w:rPr>
-          <w:rFonts w:hint="default"/>
-          <w:lang w:val="en-US" w:eastAsia="zh-CN"/>
-        </w:rPr>
-        <w:t>hoạt</w:t>
-      </w:r>
-      <w:r>
-        <w:rPr>
-          <w:rFonts w:hint="default"/>
-          <w:lang w:val="vi-VN" w:eastAsia="zh-CN"/>
-        </w:rPr>
-        <w:t xml:space="preserve"> </w:t>
-      </w:r>
-      <w:r>
-        <w:rPr>
-          <w:rFonts w:hint="default"/>
-          <w:lang w:val="en-US" w:eastAsia="zh-CN"/>
-        </w:rPr>
-        <w:t>động</w:t>
-      </w:r>
-      <w:r>
-        <w:rPr>
-          <w:rFonts w:hint="default"/>
-          <w:lang w:val="vi-VN" w:eastAsia="zh-CN"/>
-        </w:rPr>
-        <w:t xml:space="preserve"> </w:t>
-      </w:r>
-      <w:r>
-        <w:rPr>
-          <w:rFonts w:hint="default"/>
-          <w:lang w:val="en-US" w:eastAsia="zh-CN"/>
-        </w:rPr>
-        <w:t>và</w:t>
-      </w:r>
-      <w:r>
-        <w:rPr>
-          <w:rFonts w:hint="default"/>
-          <w:lang w:val="vi-VN" w:eastAsia="zh-CN"/>
-        </w:rPr>
-        <w:t xml:space="preserve"> </w:t>
-      </w:r>
-      <w:r>
-        <w:rPr>
-          <w:rFonts w:hint="default"/>
-          <w:lang w:val="en-US" w:eastAsia="zh-CN"/>
-        </w:rPr>
-        <w:t>dữ</w:t>
-      </w:r>
-      <w:r>
-        <w:rPr>
-          <w:rFonts w:hint="default"/>
-          <w:lang w:val="vi-VN" w:eastAsia="zh-CN"/>
-        </w:rPr>
-        <w:t xml:space="preserve"> </w:t>
-      </w:r>
-      <w:r>
-        <w:rPr>
-          <w:rFonts w:hint="default"/>
-          <w:lang w:val="en-US" w:eastAsia="zh-CN"/>
-        </w:rPr>
-        <w:t>liệu</w:t>
-      </w:r>
-      <w:r>
-        <w:rPr>
-          <w:rFonts w:hint="default"/>
-          <w:lang w:val="vi-VN" w:eastAsia="zh-CN"/>
-        </w:rPr>
-        <w:t xml:space="preserve"> </w:t>
-      </w:r>
-      <w:r>
-        <w:rPr>
-          <w:rFonts w:hint="default"/>
-          <w:lang w:val="en-US" w:eastAsia="zh-CN"/>
-        </w:rPr>
-        <w:t>của</w:t>
-      </w:r>
-      <w:r>
-        <w:rPr>
-          <w:rFonts w:hint="default"/>
-          <w:lang w:val="vi-VN" w:eastAsia="zh-CN"/>
-        </w:rPr>
-        <w:t xml:space="preserve"> </w:t>
-      </w:r>
-      <w:r>
-        <w:rPr>
-          <w:rFonts w:hint="default"/>
-          <w:lang w:val="en-US" w:eastAsia="zh-CN"/>
-        </w:rPr>
-        <w:t>cửa</w:t>
-      </w:r>
-      <w:r>
-        <w:rPr>
-          <w:rFonts w:hint="default"/>
-          <w:lang w:val="vi-VN" w:eastAsia="zh-CN"/>
-        </w:rPr>
-        <w:t xml:space="preserve"> </w:t>
-      </w:r>
-      <w:r>
-        <w:rPr>
-          <w:rFonts w:hint="default"/>
-          <w:lang w:val="en-US" w:eastAsia="zh-CN"/>
-        </w:rPr>
-        <w:t>hàng</w:t>
-      </w:r>
-      <w:r>
-        <w:rPr>
-          <w:rFonts w:hint="default"/>
-          <w:lang w:val="vi-VN" w:eastAsia="zh-CN"/>
-        </w:rPr>
-        <w:t>.</w:t>
-      </w:r>
-    </w:p>
-    <w:p>
-      <w:pPr>
-        <w:pStyle w:val="3"/>
-        <w:numPr>
-          <w:ilvl w:val="1"/>
-          <w:numId w:val="2"/>
-        </w:numPr>
-        <w:bidi w:val="0"/>
+        <w:ind w:left="567" w:leftChars="0" w:hanging="567" w:firstLineChars="0"/>
         <w:rPr>
           <w:rFonts w:hint="default"/>
         </w:rPr>
@@ -980,10 +1025,6 @@
         </w:tabs>
         <w:bidi w:val="0"/>
         <w:ind w:left="840" w:leftChars="0" w:hanging="420" w:firstLineChars="0"/>
-        <w:rPr>
-          <w:rFonts w:hint="default"/>
-          <w:lang w:val="en-US" w:eastAsia="zh-CN"/>
-        </w:rPr>
       </w:pPr>
       <w:r>
         <w:rPr>
@@ -1019,6 +1060,249 @@
           <w:lang w:val="en-US" w:eastAsia="zh-CN"/>
         </w:rPr>
         <w:t>Quang</w:t>
+      </w:r>
+    </w:p>
+    <w:p>
+      <w:pPr>
+        <w:numPr>
+          <w:ilvl w:val="1"/>
+          <w:numId w:val="4"/>
+        </w:numPr>
+        <w:tabs>
+          <w:tab w:val="left" w:pos="420"/>
+        </w:tabs>
+        <w:bidi w:val="0"/>
+        <w:ind w:left="840" w:leftChars="0" w:hanging="420" w:firstLineChars="0"/>
+        <w:rPr>
+          <w:rFonts w:hint="default"/>
+          <w:lang w:val="vi-VN" w:eastAsia="zh-CN"/>
+        </w:rPr>
+      </w:pPr>
+      <w:r>
+        <w:rPr>
+          <w:rFonts w:hint="default"/>
+          <w:lang w:val="en-US" w:eastAsia="zh-CN"/>
+        </w:rPr>
+        <w:t>Nguyễn</w:t>
+      </w:r>
+      <w:r>
+        <w:rPr>
+          <w:rFonts w:hint="default"/>
+          <w:lang w:val="vi-VN" w:eastAsia="zh-CN"/>
+        </w:rPr>
+        <w:t xml:space="preserve"> </w:t>
+      </w:r>
+      <w:r>
+        <w:rPr>
+          <w:rFonts w:hint="default"/>
+          <w:lang w:val="en-US" w:eastAsia="zh-CN"/>
+        </w:rPr>
+        <w:t>Công</w:t>
+      </w:r>
+      <w:r>
+        <w:rPr>
+          <w:rFonts w:hint="default"/>
+          <w:lang w:val="vi-VN" w:eastAsia="zh-CN"/>
+        </w:rPr>
+        <w:t xml:space="preserve"> </w:t>
+      </w:r>
+      <w:r>
+        <w:rPr>
+          <w:rFonts w:hint="default"/>
+          <w:lang w:val="en-US" w:eastAsia="zh-CN"/>
+        </w:rPr>
+        <w:t>Tà</w:t>
+      </w:r>
+      <w:r>
+        <w:rPr>
+          <w:rFonts w:hint="default"/>
+          <w:lang w:val="vi-VN" w:eastAsia="zh-CN"/>
+        </w:rPr>
+        <w:t>i</w:t>
+      </w:r>
+    </w:p>
+    <w:p>
+      <w:pPr>
+        <w:pStyle w:val="2"/>
+        <w:numPr>
+          <w:numId w:val="0"/>
+        </w:numPr>
+        <w:bidi w:val="0"/>
+        <w:ind w:leftChars="0"/>
+        <w:jc w:val="both"/>
+        <w:rPr>
+          <w:rFonts w:hint="default"/>
+          <w:lang w:val="vi-VN" w:eastAsia="zh-CN"/>
+        </w:rPr>
+      </w:pPr>
+      <w:r>
+        <w:rPr>
+          <w:rFonts w:hint="default"/>
+          <w:lang w:val="vi-VN" w:eastAsia="zh-CN"/>
+        </w:rPr>
+        <w:br w:type="page"/>
+      </w:r>
+    </w:p>
+    <w:p>
+      <w:pPr>
+        <w:pStyle w:val="2"/>
+        <w:numPr>
+          <w:numId w:val="0"/>
+        </w:numPr>
+        <w:bidi w:val="0"/>
+        <w:ind w:leftChars="0"/>
+        <w:jc w:val="center"/>
+        <w:rPr>
+          <w:rFonts w:hint="default"/>
+          <w:lang w:val="vi-VN" w:eastAsia="zh-CN"/>
+        </w:rPr>
+      </w:pPr>
+      <w:r>
+        <w:rPr>
+          <w:rFonts w:hint="default"/>
+          <w:lang w:val="vi-VN" w:eastAsia="zh-CN"/>
+        </w:rPr>
+        <w:t>2.</w:t>
+      </w:r>
+    </w:p>
+    <w:p>
+      <w:pPr>
+        <w:pStyle w:val="2"/>
+        <w:numPr>
+          <w:numId w:val="0"/>
+        </w:numPr>
+        <w:bidi w:val="0"/>
+        <w:ind w:leftChars="0"/>
+        <w:jc w:val="center"/>
+      </w:pPr>
+      <w:r>
+        <w:rPr>
+          <w:rFonts w:hint="default"/>
+          <w:lang w:val="en-US" w:eastAsia="zh-CN"/>
+        </w:rPr>
+        <w:t>Yêu</w:t>
+      </w:r>
+      <w:r>
+        <w:rPr>
+          <w:rFonts w:hint="default"/>
+          <w:lang w:val="vi-VN" w:eastAsia="zh-CN"/>
+        </w:rPr>
+        <w:t xml:space="preserve"> </w:t>
+      </w:r>
+      <w:r>
+        <w:rPr>
+          <w:rFonts w:hint="default"/>
+          <w:lang w:val="en-US" w:eastAsia="zh-CN"/>
+        </w:rPr>
+        <w:t>cầu</w:t>
+      </w:r>
+      <w:r>
+        <w:rPr>
+          <w:rFonts w:hint="default"/>
+          <w:lang w:val="vi-VN" w:eastAsia="zh-CN"/>
+        </w:rPr>
+        <w:t xml:space="preserve"> </w:t>
+      </w:r>
+      <w:r>
+        <w:rPr>
+          <w:rFonts w:hint="default"/>
+          <w:lang w:val="en-US" w:eastAsia="zh-CN"/>
+        </w:rPr>
+        <w:t>và</w:t>
+      </w:r>
+      <w:r>
+        <w:rPr>
+          <w:rFonts w:hint="default"/>
+          <w:lang w:val="vi-VN" w:eastAsia="zh-CN"/>
+        </w:rPr>
+        <w:t xml:space="preserve"> </w:t>
+      </w:r>
+      <w:r>
+        <w:rPr>
+          <w:rFonts w:hint="default"/>
+          <w:lang w:val="en-US" w:eastAsia="zh-CN"/>
+        </w:rPr>
+        <w:t>chức</w:t>
+      </w:r>
+      <w:r>
+        <w:rPr>
+          <w:rFonts w:hint="default"/>
+          <w:lang w:val="vi-VN" w:eastAsia="zh-CN"/>
+        </w:rPr>
+        <w:t xml:space="preserve"> </w:t>
+      </w:r>
+      <w:r>
+        <w:rPr>
+          <w:rFonts w:hint="default"/>
+          <w:lang w:val="en-US" w:eastAsia="zh-CN"/>
+        </w:rPr>
+        <w:t>năng</w:t>
+      </w:r>
+    </w:p>
+    <w:p>
+      <w:pPr>
+        <w:pStyle w:val="3"/>
+        <w:bidi w:val="0"/>
+        <w:rPr>
+          <w:rFonts w:hint="default"/>
+          <w:lang w:val="en-US" w:eastAsia="zh-CN"/>
+        </w:rPr>
+      </w:pPr>
+      <w:r>
+        <w:rPr>
+          <w:rFonts w:hint="default"/>
+          <w:lang w:val="en-US" w:eastAsia="zh-CN"/>
+        </w:rPr>
+        <w:br w:type="page"/>
+      </w:r>
+      <w:r>
+        <w:rPr>
+          <w:rFonts w:hint="default"/>
+          <w:lang w:val="en-US" w:eastAsia="zh-CN"/>
+        </w:rPr>
+        <w:t>Quản</w:t>
+      </w:r>
+      <w:r>
+        <w:rPr>
+          <w:rFonts w:hint="default"/>
+          <w:lang w:val="vi-VN" w:eastAsia="zh-CN"/>
+        </w:rPr>
+        <w:t xml:space="preserve"> </w:t>
+      </w:r>
+      <w:r>
+        <w:rPr>
+          <w:rFonts w:hint="default"/>
+          <w:lang w:val="en-US" w:eastAsia="zh-CN"/>
+        </w:rPr>
+        <w:t>lý</w:t>
+      </w:r>
+      <w:r>
+        <w:rPr>
+          <w:rFonts w:hint="default"/>
+          <w:lang w:val="vi-VN" w:eastAsia="zh-CN"/>
+        </w:rPr>
+        <w:t xml:space="preserve"> </w:t>
+      </w:r>
+      <w:r>
+        <w:rPr>
+          <w:rFonts w:hint="default"/>
+          <w:lang w:val="en-US" w:eastAsia="zh-CN"/>
+        </w:rPr>
+        <w:t>nhân</w:t>
+      </w:r>
+      <w:r>
+        <w:rPr>
+          <w:rFonts w:hint="default"/>
+          <w:lang w:val="vi-VN" w:eastAsia="zh-CN"/>
+        </w:rPr>
+        <w:t xml:space="preserve"> </w:t>
+      </w:r>
+      <w:r>
+        <w:rPr>
+          <w:rFonts w:hint="default"/>
+          <w:lang w:val="en-US" w:eastAsia="zh-CN"/>
+        </w:rPr>
+        <w:t>viên</w:t>
       </w:r>
     </w:p>
     <w:p>
@@ -1028,143 +1312,100 @@
           <w:numId w:val="5"/>
         </w:numPr>
         <w:bidi w:val="0"/>
-        <w:ind w:left="838" w:leftChars="0" w:hanging="418" w:firstLineChars="0"/>
-        <w:rPr>
-          <w:rFonts w:hint="default"/>
-        </w:rPr>
-        <w:sectPr>
-          <w:type w:val="continuous"/>
-          <w:pgSz w:w="11906" w:h="16838"/>
-          <w:pgMar w:top="1440" w:right="1800" w:bottom="1440" w:left="1800" w:header="720" w:footer="720" w:gutter="0"/>
-          <w:cols w:space="720" w:num="1"/>
-          <w:docGrid w:linePitch="360" w:charSpace="0"/>
-        </w:sectPr>
-      </w:pPr>
-      <w:r>
-        <w:rPr>
-          <w:rFonts w:hint="default"/>
-          <w:lang w:val="en-US" w:eastAsia="zh-CN"/>
-        </w:rPr>
-        <w:t>Nguyễn</w:t>
-      </w:r>
-      <w:r>
-        <w:rPr>
-          <w:rFonts w:hint="default"/>
-          <w:lang w:val="vi-VN" w:eastAsia="zh-CN"/>
-        </w:rPr>
-        <w:t xml:space="preserve"> </w:t>
-      </w:r>
-      <w:r>
-        <w:rPr>
-          <w:rFonts w:hint="default"/>
-          <w:lang w:val="en-US" w:eastAsia="zh-CN"/>
-        </w:rPr>
-        <w:t>Công</w:t>
-      </w:r>
-      <w:r>
-        <w:rPr>
-          <w:rFonts w:hint="default"/>
-          <w:lang w:val="vi-VN" w:eastAsia="zh-CN"/>
-        </w:rPr>
-        <w:t xml:space="preserve"> </w:t>
-      </w:r>
-      <w:r>
-        <w:rPr>
-          <w:rFonts w:hint="default"/>
-          <w:lang w:val="en-US" w:eastAsia="zh-CN"/>
-        </w:rPr>
-        <w:t>Tà</w:t>
-      </w:r>
-      <w:r>
-        <w:rPr>
-          <w:rFonts w:hint="default"/>
-          <w:lang w:val="vi-VN" w:eastAsia="zh-CN"/>
-        </w:rPr>
-        <w:t>i</w:t>
-      </w:r>
-    </w:p>
-    <w:permEnd w:id="0"/>
-    <w:p>
-      <w:pPr>
-        <w:pStyle w:val="2"/>
+        <w:ind w:left="425" w:leftChars="0" w:hanging="425" w:firstLineChars="0"/>
+        <w:rPr>
+          <w:rFonts w:hint="default"/>
+        </w:rPr>
+      </w:pPr>
+      <w:r>
+        <w:rPr>
+          <w:rFonts w:hint="default"/>
+          <w:lang w:val="en-US" w:eastAsia="zh-CN"/>
+        </w:rPr>
+        <w:t>Quản</w:t>
+      </w:r>
+      <w:r>
+        <w:rPr>
+          <w:rFonts w:hint="default"/>
+          <w:lang w:val="vi-VN" w:eastAsia="zh-CN"/>
+        </w:rPr>
+        <w:t xml:space="preserve"> </w:t>
+      </w:r>
+      <w:r>
+        <w:rPr>
+          <w:rFonts w:hint="default"/>
+          <w:lang w:val="en-US" w:eastAsia="zh-CN"/>
+        </w:rPr>
+        <w:t>lý</w:t>
+      </w:r>
+      <w:r>
+        <w:rPr>
+          <w:rFonts w:hint="default"/>
+          <w:lang w:val="vi-VN" w:eastAsia="zh-CN"/>
+        </w:rPr>
+        <w:t xml:space="preserve"> </w:t>
+      </w:r>
+      <w:r>
+        <w:rPr>
+          <w:rFonts w:hint="default"/>
+          <w:lang w:val="en-US" w:eastAsia="zh-CN"/>
+        </w:rPr>
+        <w:t>tài</w:t>
+      </w:r>
+      <w:r>
+        <w:rPr>
+          <w:rFonts w:hint="default"/>
+          <w:lang w:val="vi-VN" w:eastAsia="zh-CN"/>
+        </w:rPr>
+        <w:t xml:space="preserve"> </w:t>
+      </w:r>
+      <w:r>
+        <w:rPr>
+          <w:rFonts w:hint="default"/>
+          <w:lang w:val="en-US" w:eastAsia="zh-CN"/>
+        </w:rPr>
+        <w:t>khoản</w:t>
+      </w:r>
+      <w:r>
+        <w:rPr>
+          <w:rFonts w:hint="default"/>
+          <w:lang w:val="vi-VN" w:eastAsia="zh-CN"/>
+        </w:rPr>
+        <w:t xml:space="preserve"> </w:t>
+      </w:r>
+      <w:r>
+        <w:rPr>
+          <w:rFonts w:hint="default"/>
+          <w:lang w:val="en-US" w:eastAsia="zh-CN"/>
+        </w:rPr>
+        <w:t>nhân</w:t>
+      </w:r>
+      <w:r>
+        <w:rPr>
+          <w:rFonts w:hint="default"/>
+          <w:lang w:val="vi-VN" w:eastAsia="zh-CN"/>
+        </w:rPr>
+        <w:t xml:space="preserve"> </w:t>
+      </w:r>
+      <w:r>
+        <w:rPr>
+          <w:rFonts w:hint="default"/>
+          <w:lang w:val="en-US" w:eastAsia="zh-CN"/>
+        </w:rPr>
+        <w:t>viên</w:t>
+      </w:r>
+    </w:p>
+    <w:p>
+      <w:pPr>
         <w:numPr>
           <w:ilvl w:val="0"/>
-          <w:numId w:val="2"/>
+          <w:numId w:val="5"/>
         </w:numPr>
         <w:bidi w:val="0"/>
         <w:ind w:left="425" w:leftChars="0" w:hanging="425" w:firstLineChars="0"/>
-      </w:pPr>
-      <w:r>
-        <w:rPr>
-          <w:rFonts w:hint="default"/>
-          <w:lang w:val="en-US" w:eastAsia="zh-CN"/>
-        </w:rPr>
-        <w:t>Yêu</w:t>
-      </w:r>
-      <w:r>
-        <w:rPr>
-          <w:rFonts w:hint="default"/>
-          <w:lang w:val="vi-VN" w:eastAsia="zh-CN"/>
-        </w:rPr>
-        <w:t xml:space="preserve"> </w:t>
-      </w:r>
-      <w:r>
-        <w:rPr>
-          <w:rFonts w:hint="default"/>
-          <w:lang w:val="en-US" w:eastAsia="zh-CN"/>
-        </w:rPr>
-        <w:t>cầu</w:t>
-      </w:r>
-      <w:r>
-        <w:rPr>
-          <w:rFonts w:hint="default"/>
-          <w:lang w:val="vi-VN" w:eastAsia="zh-CN"/>
-        </w:rPr>
-        <w:t xml:space="preserve"> </w:t>
-      </w:r>
-      <w:r>
-        <w:rPr>
-          <w:rFonts w:hint="default"/>
-          <w:lang w:val="en-US" w:eastAsia="zh-CN"/>
-        </w:rPr>
-        <w:t>và</w:t>
-      </w:r>
-      <w:r>
-        <w:rPr>
-          <w:rFonts w:hint="default"/>
-          <w:lang w:val="vi-VN" w:eastAsia="zh-CN"/>
-        </w:rPr>
-        <w:t xml:space="preserve"> </w:t>
-      </w:r>
-      <w:r>
-        <w:rPr>
-          <w:rFonts w:hint="default"/>
-          <w:lang w:val="en-US" w:eastAsia="zh-CN"/>
-        </w:rPr>
-        <w:t>chức</w:t>
-      </w:r>
-      <w:r>
-        <w:rPr>
-          <w:rFonts w:hint="default"/>
-          <w:lang w:val="vi-VN" w:eastAsia="zh-CN"/>
-        </w:rPr>
-        <w:t xml:space="preserve"> </w:t>
-      </w:r>
-      <w:r>
-        <w:rPr>
-          <w:rFonts w:hint="default"/>
-          <w:lang w:val="en-US" w:eastAsia="zh-CN"/>
-        </w:rPr>
-        <w:t>năng</w:t>
-      </w:r>
-    </w:p>
-    <w:p>
-      <w:pPr>
-        <w:pStyle w:val="3"/>
-        <w:bidi w:val="0"/>
-        <w:rPr>
-          <w:rFonts w:hint="default"/>
-          <w:lang w:val="en-US" w:eastAsia="zh-CN"/>
+        <w:rPr>
+          <w:rFonts w:hint="default"/>
+          <w:lang w:val="vi-VN"/>
         </w:rPr>
       </w:pPr>
       <w:r>
@@ -1200,28 +1441,35 @@
           <w:rFonts w:hint="default"/>
           <w:lang w:val="en-US" w:eastAsia="zh-CN"/>
         </w:rPr>
-        <w:t>nhân</w:t>
-      </w:r>
-      <w:r>
-        <w:rPr>
-          <w:rFonts w:hint="default"/>
-          <w:lang w:val="vi-VN" w:eastAsia="zh-CN"/>
-        </w:rPr>
-        <w:t xml:space="preserve"> </w:t>
-      </w:r>
-      <w:r>
-        <w:rPr>
-          <w:rFonts w:hint="default"/>
-          <w:lang w:val="en-US" w:eastAsia="zh-CN"/>
-        </w:rPr>
-        <w:t>viên</w:t>
+        <w:t>ca</w:t>
+      </w:r>
+      <w:r>
+        <w:rPr>
+          <w:rFonts w:hint="default"/>
+          <w:lang w:val="vi-VN" w:eastAsia="zh-CN"/>
+        </w:rPr>
+        <w:t xml:space="preserve"> </w:t>
+      </w:r>
+      <w:r>
+        <w:rPr>
+          <w:rFonts w:hint="default"/>
+          <w:lang w:val="en-US" w:eastAsia="zh-CN"/>
+        </w:rPr>
+        <w:t>làm:</w:t>
+      </w:r>
+      <w:r>
+        <w:rPr>
+          <w:rFonts w:hint="default"/>
+          <w:lang w:val="vi-VN" w:eastAsia="zh-CN"/>
+        </w:rPr>
+        <w:t xml:space="preserve"> </w:t>
       </w:r>
     </w:p>
     <w:p>
       <w:pPr>
         <w:numPr>
           <w:ilvl w:val="0"/>
-          <w:numId w:val="6"/>
+          <w:numId w:val="5"/>
         </w:numPr>
         <w:bidi w:val="0"/>
         <w:ind w:left="425" w:leftChars="0" w:hanging="425" w:firstLineChars="0"/>
@@ -1262,62 +1510,49 @@
           <w:rFonts w:hint="default"/>
           <w:lang w:val="en-US" w:eastAsia="zh-CN"/>
         </w:rPr>
-        <w:t>tài</w:t>
-      </w:r>
-      <w:r>
-        <w:rPr>
-          <w:rFonts w:hint="default"/>
-          <w:lang w:val="vi-VN" w:eastAsia="zh-CN"/>
-        </w:rPr>
-        <w:t xml:space="preserve"> </w:t>
-      </w:r>
-      <w:r>
-        <w:rPr>
-          <w:rFonts w:hint="default"/>
-          <w:lang w:val="en-US" w:eastAsia="zh-CN"/>
-        </w:rPr>
-        <w:t>khoản</w:t>
-      </w:r>
-      <w:r>
-        <w:rPr>
-          <w:rFonts w:hint="default"/>
-          <w:lang w:val="vi-VN" w:eastAsia="zh-CN"/>
-        </w:rPr>
-        <w:t xml:space="preserve"> </w:t>
-      </w:r>
-      <w:r>
-        <w:rPr>
-          <w:rFonts w:hint="default"/>
-          <w:lang w:val="en-US" w:eastAsia="zh-CN"/>
-        </w:rPr>
-        <w:t>nhân</w:t>
-      </w:r>
-      <w:r>
-        <w:rPr>
-          <w:rFonts w:hint="default"/>
-          <w:lang w:val="vi-VN" w:eastAsia="zh-CN"/>
-        </w:rPr>
-        <w:t xml:space="preserve"> </w:t>
-      </w:r>
-      <w:r>
-        <w:rPr>
-          <w:rFonts w:hint="default"/>
-          <w:lang w:val="en-US" w:eastAsia="zh-CN"/>
-        </w:rPr>
-        <w:t>viên</w:t>
+        <w:t>lương</w:t>
+      </w:r>
+    </w:p>
+    <w:p>
+      <w:pPr>
+        <w:pStyle w:val="3"/>
+        <w:bidi w:val="0"/>
+        <w:rPr>
+          <w:rFonts w:hint="default"/>
+        </w:rPr>
+      </w:pPr>
+      <w:r>
+        <w:rPr>
+          <w:rFonts w:hint="default"/>
+          <w:lang w:val="en-US" w:eastAsia="zh-CN"/>
+        </w:rPr>
+        <w:t>Bán</w:t>
+      </w:r>
+      <w:r>
+        <w:rPr>
+          <w:rFonts w:hint="default"/>
+          <w:lang w:val="vi-VN" w:eastAsia="zh-CN"/>
+        </w:rPr>
+        <w:t xml:space="preserve"> </w:t>
+      </w:r>
+      <w:r>
+        <w:rPr>
+          <w:rFonts w:hint="default"/>
+          <w:lang w:val="en-US" w:eastAsia="zh-CN"/>
+        </w:rPr>
+        <w:t>hàng</w:t>
       </w:r>
     </w:p>
     <w:p>
       <w:pPr>
         <w:numPr>
           <w:ilvl w:val="0"/>
-          <w:numId w:val="6"/>
+          <w:numId w:val="5"/>
         </w:numPr>
         <w:bidi w:val="0"/>
         <w:ind w:left="425" w:leftChars="0" w:hanging="425" w:firstLineChars="0"/>
         <w:rPr>
           <w:rFonts w:hint="default"/>
-          <w:lang w:val="vi-VN"/>
         </w:rPr>
       </w:pPr>
       <w:r>
@@ -1353,35 +1588,28 @@
           <w:rFonts w:hint="default"/>
           <w:lang w:val="en-US" w:eastAsia="zh-CN"/>
         </w:rPr>
-        <w:t>ca</w:t>
-      </w:r>
-      <w:r>
-        <w:rPr>
-          <w:rFonts w:hint="default"/>
-          <w:lang w:val="vi-VN" w:eastAsia="zh-CN"/>
-        </w:rPr>
-        <w:t xml:space="preserve"> </w:t>
-      </w:r>
-      <w:r>
-        <w:rPr>
-          <w:rFonts w:hint="default"/>
-          <w:lang w:val="en-US" w:eastAsia="zh-CN"/>
-        </w:rPr>
-        <w:t>làm:</w:t>
-      </w:r>
-      <w:r>
-        <w:rPr>
-          <w:rFonts w:hint="default"/>
-          <w:lang w:val="vi-VN" w:eastAsia="zh-CN"/>
-        </w:rPr>
-        <w:t xml:space="preserve"> </w:t>
+        <w:t>đơn</w:t>
+      </w:r>
+      <w:r>
+        <w:rPr>
+          <w:rFonts w:hint="default"/>
+          <w:lang w:val="vi-VN" w:eastAsia="zh-CN"/>
+        </w:rPr>
+        <w:t xml:space="preserve"> </w:t>
+      </w:r>
+      <w:r>
+        <w:rPr>
+          <w:rFonts w:hint="default"/>
+          <w:lang w:val="en-US" w:eastAsia="zh-CN"/>
+        </w:rPr>
+        <w:t>hàng</w:t>
       </w:r>
     </w:p>
     <w:p>
       <w:pPr>
         <w:numPr>
           <w:ilvl w:val="0"/>
-          <w:numId w:val="6"/>
+          <w:numId w:val="5"/>
         </w:numPr>
         <w:bidi w:val="0"/>
         <w:ind w:left="425" w:leftChars="0" w:hanging="425" w:firstLineChars="0"/>
@@ -1422,7 +1650,49 @@
           <w:rFonts w:hint="default"/>
           <w:lang w:val="en-US" w:eastAsia="zh-CN"/>
         </w:rPr>
-        <w:t>lương</w:t>
+        <w:t>chương</w:t>
+      </w:r>
+      <w:r>
+        <w:rPr>
+          <w:rFonts w:hint="default"/>
+          <w:lang w:val="vi-VN" w:eastAsia="zh-CN"/>
+        </w:rPr>
+        <w:t xml:space="preserve"> </w:t>
+      </w:r>
+      <w:r>
+        <w:rPr>
+          <w:rFonts w:hint="default"/>
+          <w:lang w:val="en-US" w:eastAsia="zh-CN"/>
+        </w:rPr>
+        <w:t>trình,</w:t>
+      </w:r>
+      <w:r>
+        <w:rPr>
+          <w:rFonts w:hint="default"/>
+          <w:lang w:val="vi-VN" w:eastAsia="zh-CN"/>
+        </w:rPr>
+        <w:t xml:space="preserve"> </w:t>
+      </w:r>
+      <w:r>
+        <w:rPr>
+          <w:rFonts w:hint="default"/>
+          <w:lang w:val="en-US" w:eastAsia="zh-CN"/>
+        </w:rPr>
+        <w:t>khuyến</w:t>
+      </w:r>
+      <w:r>
+        <w:rPr>
+          <w:rFonts w:hint="default"/>
+          <w:lang w:val="vi-VN" w:eastAsia="zh-CN"/>
+        </w:rPr>
+        <w:t xml:space="preserve"> </w:t>
+      </w:r>
+      <w:r>
+        <w:rPr>
+          <w:rFonts w:hint="default"/>
+          <w:lang w:val="en-US" w:eastAsia="zh-CN"/>
+        </w:rPr>
+        <w:t>mãi</w:t>
       </w:r>
     </w:p>
     <w:p>
@@ -1438,28 +1708,14 @@
           <w:rFonts w:hint="default"/>
           <w:lang w:val="en-US" w:eastAsia="zh-CN"/>
         </w:rPr>
-        <w:t>Bán</w:t>
-      </w:r>
-      <w:r>
-        <w:rPr>
-          <w:rFonts w:hint="default"/>
-          <w:lang w:val="vi-VN" w:eastAsia="zh-CN"/>
-        </w:rPr>
-        <w:t xml:space="preserve"> </w:t>
-      </w:r>
-      <w:r>
-        <w:rPr>
-          <w:rFonts w:hint="default"/>
-          <w:lang w:val="en-US" w:eastAsia="zh-CN"/>
-        </w:rPr>
-        <w:t>hàng</w:t>
+        <w:t>Kho</w:t>
       </w:r>
     </w:p>
     <w:p>
       <w:pPr>
         <w:numPr>
           <w:ilvl w:val="0"/>
-          <w:numId w:val="6"/>
+          <w:numId w:val="5"/>
         </w:numPr>
         <w:bidi w:val="0"/>
         <w:ind w:left="425" w:leftChars="0" w:hanging="425" w:firstLineChars="0"/>
@@ -1500,28 +1756,14 @@
           <w:rFonts w:hint="default"/>
           <w:lang w:val="en-US" w:eastAsia="zh-CN"/>
         </w:rPr>
-        <w:t>đơn</w:t>
-      </w:r>
-      <w:r>
-        <w:rPr>
-          <w:rFonts w:hint="default"/>
-          <w:lang w:val="vi-VN" w:eastAsia="zh-CN"/>
-        </w:rPr>
-        <w:t xml:space="preserve"> </w:t>
-      </w:r>
-      <w:r>
-        <w:rPr>
-          <w:rFonts w:hint="default"/>
-          <w:lang w:val="en-US" w:eastAsia="zh-CN"/>
-        </w:rPr>
-        <w:t>hàng</w:t>
+        <w:t>nhập</w:t>
       </w:r>
     </w:p>
     <w:p>
       <w:pPr>
         <w:numPr>
           <w:ilvl w:val="0"/>
-          <w:numId w:val="6"/>
+          <w:numId w:val="5"/>
         </w:numPr>
         <w:bidi w:val="0"/>
         <w:ind w:left="425" w:leftChars="0" w:hanging="425" w:firstLineChars="0"/>
@@ -1562,72 +1804,14 @@
           <w:rFonts w:hint="default"/>
           <w:lang w:val="en-US" w:eastAsia="zh-CN"/>
         </w:rPr>
-        <w:t>chương</w:t>
-      </w:r>
-      <w:r>
-        <w:rPr>
-          <w:rFonts w:hint="default"/>
-          <w:lang w:val="vi-VN" w:eastAsia="zh-CN"/>
-        </w:rPr>
-        <w:t xml:space="preserve"> </w:t>
-      </w:r>
-      <w:r>
-        <w:rPr>
-          <w:rFonts w:hint="default"/>
-          <w:lang w:val="en-US" w:eastAsia="zh-CN"/>
-        </w:rPr>
-        <w:t>trình,</w:t>
-      </w:r>
-      <w:r>
-        <w:rPr>
-          <w:rFonts w:hint="default"/>
-          <w:lang w:val="vi-VN" w:eastAsia="zh-CN"/>
-        </w:rPr>
-        <w:t xml:space="preserve"> </w:t>
-      </w:r>
-      <w:r>
-        <w:rPr>
-          <w:rFonts w:hint="default"/>
-          <w:lang w:val="en-US" w:eastAsia="zh-CN"/>
-        </w:rPr>
-        <w:t>khuyến</w:t>
-      </w:r>
-      <w:r>
-        <w:rPr>
-          <w:rFonts w:hint="default"/>
-          <w:lang w:val="vi-VN" w:eastAsia="zh-CN"/>
-        </w:rPr>
-        <w:t xml:space="preserve"> </w:t>
-      </w:r>
-      <w:r>
-        <w:rPr>
-          <w:rFonts w:hint="default"/>
-          <w:lang w:val="en-US" w:eastAsia="zh-CN"/>
-        </w:rPr>
-        <w:t>mãi</w:t>
-      </w:r>
-    </w:p>
-    <w:p>
-      <w:pPr>
-        <w:pStyle w:val="3"/>
-        <w:bidi w:val="0"/>
-        <w:rPr>
-          <w:rFonts w:hint="default"/>
-        </w:rPr>
-      </w:pPr>
-      <w:r>
-        <w:rPr>
-          <w:rFonts w:hint="default"/>
-          <w:lang w:val="en-US" w:eastAsia="zh-CN"/>
-        </w:rPr>
-        <w:t>Kho</w:t>
+        <w:t>xuất</w:t>
       </w:r>
     </w:p>
     <w:p>
       <w:pPr>
         <w:numPr>
           <w:ilvl w:val="0"/>
-          <w:numId w:val="6"/>
+          <w:numId w:val="5"/>
         </w:numPr>
         <w:bidi w:val="0"/>
         <w:ind w:left="425" w:leftChars="0" w:hanging="425" w:firstLineChars="0"/>
@@ -1668,14 +1852,28 @@
           <w:rFonts w:hint="default"/>
           <w:lang w:val="en-US" w:eastAsia="zh-CN"/>
         </w:rPr>
-        <w:t>nhập</w:t>
+        <w:t>tồn</w:t>
+      </w:r>
+      <w:r>
+        <w:rPr>
+          <w:rFonts w:hint="default"/>
+          <w:lang w:val="vi-VN" w:eastAsia="zh-CN"/>
+        </w:rPr>
+        <w:t xml:space="preserve"> </w:t>
+      </w:r>
+      <w:r>
+        <w:rPr>
+          <w:rFonts w:hint="default"/>
+          <w:lang w:val="en-US" w:eastAsia="zh-CN"/>
+        </w:rPr>
+        <w:t>kho</w:t>
       </w:r>
     </w:p>
     <w:p>
       <w:pPr>
         <w:numPr>
           <w:ilvl w:val="0"/>
-          <w:numId w:val="6"/>
+          <w:numId w:val="5"/>
         </w:numPr>
         <w:bidi w:val="0"/>
         <w:ind w:left="425" w:leftChars="0" w:hanging="425" w:firstLineChars="0"/>
@@ -1716,14 +1914,100 @@
           <w:rFonts w:hint="default"/>
           <w:lang w:val="en-US" w:eastAsia="zh-CN"/>
         </w:rPr>
-        <w:t>xuất</w:t>
+        <w:t>nhà</w:t>
+      </w:r>
+      <w:r>
+        <w:rPr>
+          <w:rFonts w:hint="default"/>
+          <w:lang w:val="vi-VN" w:eastAsia="zh-CN"/>
+        </w:rPr>
+        <w:t xml:space="preserve"> </w:t>
+      </w:r>
+      <w:r>
+        <w:rPr>
+          <w:rFonts w:hint="default"/>
+          <w:lang w:val="en-US" w:eastAsia="zh-CN"/>
+        </w:rPr>
+        <w:t>cung</w:t>
+      </w:r>
+      <w:r>
+        <w:rPr>
+          <w:rFonts w:hint="default"/>
+          <w:lang w:val="vi-VN" w:eastAsia="zh-CN"/>
+        </w:rPr>
+        <w:t xml:space="preserve"> </w:t>
+      </w:r>
+      <w:r>
+        <w:rPr>
+          <w:rFonts w:hint="default"/>
+          <w:lang w:val="en-US" w:eastAsia="zh-CN"/>
+        </w:rPr>
+        <w:t>cấp</w:t>
+      </w:r>
+    </w:p>
+    <w:p>
+      <w:pPr>
+        <w:pStyle w:val="3"/>
+        <w:bidi w:val="0"/>
+        <w:rPr>
+          <w:rFonts w:hint="default"/>
+        </w:rPr>
+      </w:pPr>
+      <w:r>
+        <w:rPr>
+          <w:rFonts w:hint="default"/>
+          <w:lang w:val="en-US" w:eastAsia="zh-CN"/>
+        </w:rPr>
+        <w:t>Quản</w:t>
+      </w:r>
+      <w:r>
+        <w:rPr>
+          <w:rFonts w:hint="default"/>
+          <w:lang w:val="vi-VN" w:eastAsia="zh-CN"/>
+        </w:rPr>
+        <w:t xml:space="preserve"> </w:t>
+      </w:r>
+      <w:r>
+        <w:rPr>
+          <w:rFonts w:hint="default"/>
+          <w:lang w:val="en-US" w:eastAsia="zh-CN"/>
+        </w:rPr>
+        <w:t>lý</w:t>
+      </w:r>
+      <w:r>
+        <w:rPr>
+          <w:rFonts w:hint="default"/>
+          <w:lang w:val="vi-VN" w:eastAsia="zh-CN"/>
+        </w:rPr>
+        <w:t xml:space="preserve"> </w:t>
+      </w:r>
+      <w:r>
+        <w:rPr>
+          <w:rFonts w:hint="default"/>
+          <w:lang w:val="en-US" w:eastAsia="zh-CN"/>
+        </w:rPr>
+        <w:t>sản</w:t>
+      </w:r>
+      <w:r>
+        <w:rPr>
+          <w:rFonts w:hint="default"/>
+          <w:lang w:val="vi-VN" w:eastAsia="zh-CN"/>
+        </w:rPr>
+        <w:t xml:space="preserve"> </w:t>
+      </w:r>
+      <w:r>
+        <w:rPr>
+          <w:rFonts w:hint="default"/>
+          <w:lang w:val="en-US" w:eastAsia="zh-CN"/>
+        </w:rPr>
+        <w:t>phẩm</w:t>
       </w:r>
     </w:p>
     <w:p>
       <w:pPr>
         <w:numPr>
           <w:ilvl w:val="0"/>
-          <w:numId w:val="6"/>
+          <w:numId w:val="5"/>
         </w:numPr>
         <w:bidi w:val="0"/>
         <w:ind w:left="425" w:leftChars="0" w:hanging="425" w:firstLineChars="0"/>
@@ -1764,28 +2048,56 @@
           <w:rFonts w:hint="default"/>
           <w:lang w:val="en-US" w:eastAsia="zh-CN"/>
         </w:rPr>
-        <w:t>tồn</w:t>
-      </w:r>
-      <w:r>
-        <w:rPr>
-          <w:rFonts w:hint="default"/>
-          <w:lang w:val="vi-VN" w:eastAsia="zh-CN"/>
-        </w:rPr>
-        <w:t xml:space="preserve"> </w:t>
-      </w:r>
-      <w:r>
-        <w:rPr>
-          <w:rFonts w:hint="default"/>
-          <w:lang w:val="en-US" w:eastAsia="zh-CN"/>
-        </w:rPr>
-        <w:t>kho</w:t>
+        <w:t>thông</w:t>
+      </w:r>
+      <w:r>
+        <w:rPr>
+          <w:rFonts w:hint="default"/>
+          <w:lang w:val="vi-VN" w:eastAsia="zh-CN"/>
+        </w:rPr>
+        <w:t xml:space="preserve"> </w:t>
+      </w:r>
+      <w:r>
+        <w:rPr>
+          <w:rFonts w:hint="default"/>
+          <w:lang w:val="en-US" w:eastAsia="zh-CN"/>
+        </w:rPr>
+        <w:t>tin</w:t>
+      </w:r>
+      <w:r>
+        <w:rPr>
+          <w:rFonts w:hint="default"/>
+          <w:lang w:val="vi-VN" w:eastAsia="zh-CN"/>
+        </w:rPr>
+        <w:t xml:space="preserve"> </w:t>
+      </w:r>
+      <w:r>
+        <w:rPr>
+          <w:rFonts w:hint="default"/>
+          <w:lang w:val="en-US" w:eastAsia="zh-CN"/>
+        </w:rPr>
+        <w:t>sản</w:t>
+      </w:r>
+      <w:r>
+        <w:rPr>
+          <w:rFonts w:hint="default"/>
+          <w:lang w:val="vi-VN" w:eastAsia="zh-CN"/>
+        </w:rPr>
+        <w:t xml:space="preserve"> </w:t>
+      </w:r>
+      <w:r>
+        <w:rPr>
+          <w:rFonts w:hint="default"/>
+          <w:lang w:val="en-US" w:eastAsia="zh-CN"/>
+        </w:rPr>
+        <w:t>phẩm</w:t>
       </w:r>
     </w:p>
     <w:p>
       <w:pPr>
         <w:numPr>
           <w:ilvl w:val="0"/>
-          <w:numId w:val="6"/>
+          <w:numId w:val="5"/>
         </w:numPr>
         <w:bidi w:val="0"/>
         <w:ind w:left="425" w:leftChars="0" w:hanging="425" w:firstLineChars="0"/>
@@ -1826,100 +2138,28 @@
           <w:rFonts w:hint="default"/>
           <w:lang w:val="en-US" w:eastAsia="zh-CN"/>
         </w:rPr>
-        <w:t>nhà</w:t>
-      </w:r>
-      <w:r>
-        <w:rPr>
-          <w:rFonts w:hint="default"/>
-          <w:lang w:val="vi-VN" w:eastAsia="zh-CN"/>
-        </w:rPr>
-        <w:t xml:space="preserve"> </w:t>
-      </w:r>
-      <w:r>
-        <w:rPr>
-          <w:rFonts w:hint="default"/>
-          <w:lang w:val="en-US" w:eastAsia="zh-CN"/>
-        </w:rPr>
-        <w:t>cung</w:t>
-      </w:r>
-      <w:r>
-        <w:rPr>
-          <w:rFonts w:hint="default"/>
-          <w:lang w:val="vi-VN" w:eastAsia="zh-CN"/>
-        </w:rPr>
-        <w:t xml:space="preserve"> </w:t>
-      </w:r>
-      <w:r>
-        <w:rPr>
-          <w:rFonts w:hint="default"/>
-          <w:lang w:val="en-US" w:eastAsia="zh-CN"/>
-        </w:rPr>
-        <w:t>cấp</w:t>
-      </w:r>
-    </w:p>
-    <w:p>
-      <w:pPr>
-        <w:pStyle w:val="3"/>
-        <w:bidi w:val="0"/>
-        <w:rPr>
-          <w:rFonts w:hint="default"/>
-        </w:rPr>
-      </w:pPr>
-      <w:r>
-        <w:rPr>
-          <w:rFonts w:hint="default"/>
-          <w:lang w:val="en-US" w:eastAsia="zh-CN"/>
-        </w:rPr>
-        <w:t>Quản</w:t>
-      </w:r>
-      <w:r>
-        <w:rPr>
-          <w:rFonts w:hint="default"/>
-          <w:lang w:val="vi-VN" w:eastAsia="zh-CN"/>
-        </w:rPr>
-        <w:t xml:space="preserve"> </w:t>
-      </w:r>
-      <w:r>
-        <w:rPr>
-          <w:rFonts w:hint="default"/>
-          <w:lang w:val="en-US" w:eastAsia="zh-CN"/>
-        </w:rPr>
-        <w:t>lý</w:t>
-      </w:r>
-      <w:r>
-        <w:rPr>
-          <w:rFonts w:hint="default"/>
-          <w:lang w:val="vi-VN" w:eastAsia="zh-CN"/>
-        </w:rPr>
-        <w:t xml:space="preserve"> </w:t>
-      </w:r>
-      <w:r>
-        <w:rPr>
-          <w:rFonts w:hint="default"/>
-          <w:lang w:val="en-US" w:eastAsia="zh-CN"/>
-        </w:rPr>
-        <w:t>sản</w:t>
-      </w:r>
-      <w:r>
-        <w:rPr>
-          <w:rFonts w:hint="default"/>
-          <w:lang w:val="vi-VN" w:eastAsia="zh-CN"/>
-        </w:rPr>
-        <w:t xml:space="preserve"> </w:t>
-      </w:r>
-      <w:r>
-        <w:rPr>
-          <w:rFonts w:hint="default"/>
-          <w:lang w:val="en-US" w:eastAsia="zh-CN"/>
-        </w:rPr>
-        <w:t>phẩm</w:t>
+        <w:t>công</w:t>
+      </w:r>
+      <w:r>
+        <w:rPr>
+          <w:rFonts w:hint="default"/>
+          <w:lang w:val="vi-VN" w:eastAsia="zh-CN"/>
+        </w:rPr>
+        <w:t xml:space="preserve"> </w:t>
+      </w:r>
+      <w:r>
+        <w:rPr>
+          <w:rFonts w:hint="default"/>
+          <w:lang w:val="en-US" w:eastAsia="zh-CN"/>
+        </w:rPr>
+        <w:t>thức</w:t>
       </w:r>
     </w:p>
     <w:p>
       <w:pPr>
         <w:numPr>
           <w:ilvl w:val="0"/>
-          <w:numId w:val="6"/>
+          <w:numId w:val="5"/>
         </w:numPr>
         <w:bidi w:val="0"/>
         <w:ind w:left="425" w:leftChars="0" w:hanging="425" w:firstLineChars="0"/>
@@ -1960,56 +2200,72 @@
           <w:rFonts w:hint="default"/>
           <w:lang w:val="en-US" w:eastAsia="zh-CN"/>
         </w:rPr>
-        <w:t>thông</w:t>
-      </w:r>
-      <w:r>
-        <w:rPr>
-          <w:rFonts w:hint="default"/>
-          <w:lang w:val="vi-VN" w:eastAsia="zh-CN"/>
-        </w:rPr>
-        <w:t xml:space="preserve"> </w:t>
-      </w:r>
-      <w:r>
-        <w:rPr>
-          <w:rFonts w:hint="default"/>
-          <w:lang w:val="en-US" w:eastAsia="zh-CN"/>
-        </w:rPr>
-        <w:t>tin</w:t>
-      </w:r>
-      <w:r>
-        <w:rPr>
-          <w:rFonts w:hint="default"/>
-          <w:lang w:val="vi-VN" w:eastAsia="zh-CN"/>
-        </w:rPr>
-        <w:t xml:space="preserve"> </w:t>
-      </w:r>
-      <w:r>
-        <w:rPr>
-          <w:rFonts w:hint="default"/>
-          <w:lang w:val="en-US" w:eastAsia="zh-CN"/>
-        </w:rPr>
-        <w:t>sản</w:t>
-      </w:r>
-      <w:r>
-        <w:rPr>
-          <w:rFonts w:hint="default"/>
-          <w:lang w:val="vi-VN" w:eastAsia="zh-CN"/>
-        </w:rPr>
-        <w:t xml:space="preserve"> </w:t>
-      </w:r>
-      <w:r>
-        <w:rPr>
-          <w:rFonts w:hint="default"/>
-          <w:lang w:val="en-US" w:eastAsia="zh-CN"/>
-        </w:rPr>
-        <w:t>phẩm</w:t>
+        <w:t>giá</w:t>
+      </w:r>
+    </w:p>
+    <w:p>
+      <w:pPr>
+        <w:pStyle w:val="3"/>
+        <w:bidi w:val="0"/>
+        <w:rPr>
+          <w:rFonts w:hint="default"/>
+        </w:rPr>
+      </w:pPr>
+      <w:r>
+        <w:rPr>
+          <w:rFonts w:hint="default"/>
+          <w:lang w:val="en-US" w:eastAsia="zh-CN"/>
+        </w:rPr>
+        <w:t>Quản</w:t>
+      </w:r>
+      <w:r>
+        <w:rPr>
+          <w:rFonts w:hint="default"/>
+          <w:lang w:val="vi-VN" w:eastAsia="zh-CN"/>
+        </w:rPr>
+        <w:t xml:space="preserve"> </w:t>
+      </w:r>
+      <w:r>
+        <w:rPr>
+          <w:rFonts w:hint="default"/>
+          <w:lang w:val="en-US" w:eastAsia="zh-CN"/>
+        </w:rPr>
+        <w:t>lý</w:t>
+      </w:r>
+      <w:r>
+        <w:rPr>
+          <w:rFonts w:hint="default"/>
+          <w:lang w:val="vi-VN" w:eastAsia="zh-CN"/>
+        </w:rPr>
+        <w:t xml:space="preserve"> </w:t>
+      </w:r>
+      <w:r>
+        <w:rPr>
+          <w:rFonts w:hint="default"/>
+          <w:lang w:val="en-US" w:eastAsia="zh-CN"/>
+        </w:rPr>
+        <w:t>khách</w:t>
+      </w:r>
+      <w:r>
+        <w:rPr>
+          <w:rFonts w:hint="default"/>
+          <w:lang w:val="vi-VN" w:eastAsia="zh-CN"/>
+        </w:rPr>
+        <w:t xml:space="preserve"> </w:t>
+      </w:r>
+      <w:r>
+        <w:rPr>
+          <w:rFonts w:hint="default"/>
+          <w:lang w:val="en-US" w:eastAsia="zh-CN"/>
+        </w:rPr>
+        <w:t>hàng</w:t>
       </w:r>
     </w:p>
     <w:p>
       <w:pPr>
         <w:numPr>
           <w:ilvl w:val="0"/>
-          <w:numId w:val="6"/>
+          <w:numId w:val="5"/>
         </w:numPr>
         <w:bidi w:val="0"/>
         <w:ind w:left="425" w:leftChars="0" w:hanging="425" w:firstLineChars="0"/>
@@ -2050,28 +2306,56 @@
           <w:rFonts w:hint="default"/>
           <w:lang w:val="en-US" w:eastAsia="zh-CN"/>
         </w:rPr>
-        <w:t>công</w:t>
-      </w:r>
-      <w:r>
-        <w:rPr>
-          <w:rFonts w:hint="default"/>
-          <w:lang w:val="vi-VN" w:eastAsia="zh-CN"/>
-        </w:rPr>
-        <w:t xml:space="preserve"> </w:t>
-      </w:r>
-      <w:r>
-        <w:rPr>
-          <w:rFonts w:hint="default"/>
-          <w:lang w:val="en-US" w:eastAsia="zh-CN"/>
-        </w:rPr>
-        <w:t>thức</w:t>
+        <w:t>thông</w:t>
+      </w:r>
+      <w:r>
+        <w:rPr>
+          <w:rFonts w:hint="default"/>
+          <w:lang w:val="vi-VN" w:eastAsia="zh-CN"/>
+        </w:rPr>
+        <w:t xml:space="preserve"> </w:t>
+      </w:r>
+      <w:r>
+        <w:rPr>
+          <w:rFonts w:hint="default"/>
+          <w:lang w:val="en-US" w:eastAsia="zh-CN"/>
+        </w:rPr>
+        <w:t>tin</w:t>
+      </w:r>
+      <w:r>
+        <w:rPr>
+          <w:rFonts w:hint="default"/>
+          <w:lang w:val="vi-VN" w:eastAsia="zh-CN"/>
+        </w:rPr>
+        <w:t xml:space="preserve"> </w:t>
+      </w:r>
+      <w:r>
+        <w:rPr>
+          <w:rFonts w:hint="default"/>
+          <w:lang w:val="en-US" w:eastAsia="zh-CN"/>
+        </w:rPr>
+        <w:t>khách</w:t>
+      </w:r>
+      <w:r>
+        <w:rPr>
+          <w:rFonts w:hint="default"/>
+          <w:lang w:val="vi-VN" w:eastAsia="zh-CN"/>
+        </w:rPr>
+        <w:t xml:space="preserve"> </w:t>
+      </w:r>
+      <w:r>
+        <w:rPr>
+          <w:rFonts w:hint="default"/>
+          <w:lang w:val="en-US" w:eastAsia="zh-CN"/>
+        </w:rPr>
+        <w:t>hàng</w:t>
       </w:r>
     </w:p>
     <w:p>
       <w:pPr>
         <w:numPr>
           <w:ilvl w:val="0"/>
-          <w:numId w:val="6"/>
+          <w:numId w:val="5"/>
         </w:numPr>
         <w:bidi w:val="0"/>
         <w:ind w:left="425" w:leftChars="0" w:hanging="425" w:firstLineChars="0"/>
@@ -2084,21 +2368,7 @@
           <w:rFonts w:hint="default"/>
           <w:lang w:val="en-US" w:eastAsia="zh-CN"/>
         </w:rPr>
-        <w:t>Quản</w:t>
-      </w:r>
-      <w:r>
-        <w:rPr>
-          <w:rFonts w:hint="default"/>
-          <w:lang w:val="vi-VN" w:eastAsia="zh-CN"/>
-        </w:rPr>
-        <w:t xml:space="preserve"> </w:t>
-      </w:r>
-      <w:r>
-        <w:rPr>
-          <w:rFonts w:hint="default"/>
-          <w:lang w:val="en-US" w:eastAsia="zh-CN"/>
-        </w:rPr>
-        <w:t>lý</w:t>
+        <w:t>Đánh</w:t>
       </w:r>
       <w:r>
         <w:rPr>
@@ -2114,6 +2384,34 @@
         </w:rPr>
         <w:t>giá</w:t>
       </w:r>
+      <w:r>
+        <w:rPr>
+          <w:rFonts w:hint="default"/>
+          <w:lang w:val="vi-VN" w:eastAsia="zh-CN"/>
+        </w:rPr>
+        <w:t xml:space="preserve"> </w:t>
+      </w:r>
+      <w:r>
+        <w:rPr>
+          <w:rFonts w:hint="default"/>
+          <w:lang w:val="en-US" w:eastAsia="zh-CN"/>
+        </w:rPr>
+        <w:t>khách</w:t>
+      </w:r>
+      <w:r>
+        <w:rPr>
+          <w:rFonts w:hint="default"/>
+          <w:lang w:val="vi-VN" w:eastAsia="zh-CN"/>
+        </w:rPr>
+        <w:t xml:space="preserve"> </w:t>
+      </w:r>
+      <w:r>
+        <w:rPr>
+          <w:rFonts w:hint="default"/>
+          <w:lang w:val="en-US" w:eastAsia="zh-CN"/>
+        </w:rPr>
+        <w:t>hàng</w:t>
+      </w:r>
     </w:p>
     <w:p>
       <w:pPr>
@@ -2128,56 +2426,28 @@
           <w:rFonts w:hint="default"/>
           <w:lang w:val="en-US" w:eastAsia="zh-CN"/>
         </w:rPr>
-        <w:t>Quản</w:t>
-      </w:r>
-      <w:r>
-        <w:rPr>
-          <w:rFonts w:hint="default"/>
-          <w:lang w:val="vi-VN" w:eastAsia="zh-CN"/>
-        </w:rPr>
-        <w:t xml:space="preserve"> </w:t>
-      </w:r>
-      <w:r>
-        <w:rPr>
-          <w:rFonts w:hint="default"/>
-          <w:lang w:val="en-US" w:eastAsia="zh-CN"/>
-        </w:rPr>
-        <w:t>lý</w:t>
-      </w:r>
-      <w:r>
-        <w:rPr>
-          <w:rFonts w:hint="default"/>
-          <w:lang w:val="vi-VN" w:eastAsia="zh-CN"/>
-        </w:rPr>
-        <w:t xml:space="preserve"> </w:t>
-      </w:r>
-      <w:r>
-        <w:rPr>
-          <w:rFonts w:hint="default"/>
-          <w:lang w:val="en-US" w:eastAsia="zh-CN"/>
-        </w:rPr>
-        <w:t>khách</w:t>
-      </w:r>
-      <w:r>
-        <w:rPr>
-          <w:rFonts w:hint="default"/>
-          <w:lang w:val="vi-VN" w:eastAsia="zh-CN"/>
-        </w:rPr>
-        <w:t xml:space="preserve"> </w:t>
-      </w:r>
-      <w:r>
-        <w:rPr>
-          <w:rFonts w:hint="default"/>
-          <w:lang w:val="en-US" w:eastAsia="zh-CN"/>
-        </w:rPr>
-        <w:t>hàng</w:t>
+        <w:t>Thống</w:t>
+      </w:r>
+      <w:r>
+        <w:rPr>
+          <w:rFonts w:hint="default"/>
+          <w:lang w:val="vi-VN" w:eastAsia="zh-CN"/>
+        </w:rPr>
+        <w:t xml:space="preserve"> </w:t>
+      </w:r>
+      <w:r>
+        <w:rPr>
+          <w:rFonts w:hint="default"/>
+          <w:lang w:val="en-US" w:eastAsia="zh-CN"/>
+        </w:rPr>
+        <w:t>kế</w:t>
       </w:r>
     </w:p>
     <w:p>
       <w:pPr>
         <w:numPr>
           <w:ilvl w:val="0"/>
-          <w:numId w:val="6"/>
+          <w:numId w:val="5"/>
         </w:numPr>
         <w:bidi w:val="0"/>
         <w:ind w:left="425" w:leftChars="0" w:hanging="425" w:firstLineChars="0"/>
@@ -2190,84 +2460,56 @@
           <w:rFonts w:hint="default"/>
           <w:lang w:val="en-US" w:eastAsia="zh-CN"/>
         </w:rPr>
-        <w:t>Quản</w:t>
-      </w:r>
-      <w:r>
-        <w:rPr>
-          <w:rFonts w:hint="default"/>
-          <w:lang w:val="vi-VN" w:eastAsia="zh-CN"/>
-        </w:rPr>
-        <w:t xml:space="preserve"> </w:t>
-      </w:r>
-      <w:r>
-        <w:rPr>
-          <w:rFonts w:hint="default"/>
-          <w:lang w:val="en-US" w:eastAsia="zh-CN"/>
-        </w:rPr>
-        <w:t>lý</w:t>
-      </w:r>
-      <w:r>
-        <w:rPr>
-          <w:rFonts w:hint="default"/>
-          <w:lang w:val="vi-VN" w:eastAsia="zh-CN"/>
-        </w:rPr>
-        <w:t xml:space="preserve"> </w:t>
-      </w:r>
-      <w:r>
-        <w:rPr>
-          <w:rFonts w:hint="default"/>
-          <w:lang w:val="en-US" w:eastAsia="zh-CN"/>
-        </w:rPr>
-        <w:t>thông</w:t>
-      </w:r>
-      <w:r>
-        <w:rPr>
-          <w:rFonts w:hint="default"/>
-          <w:lang w:val="vi-VN" w:eastAsia="zh-CN"/>
-        </w:rPr>
-        <w:t xml:space="preserve"> </w:t>
-      </w:r>
-      <w:r>
-        <w:rPr>
-          <w:rFonts w:hint="default"/>
-          <w:lang w:val="en-US" w:eastAsia="zh-CN"/>
-        </w:rPr>
-        <w:t>tin</w:t>
-      </w:r>
-      <w:r>
-        <w:rPr>
-          <w:rFonts w:hint="default"/>
-          <w:lang w:val="vi-VN" w:eastAsia="zh-CN"/>
-        </w:rPr>
-        <w:t xml:space="preserve"> </w:t>
-      </w:r>
-      <w:r>
-        <w:rPr>
-          <w:rFonts w:hint="default"/>
-          <w:lang w:val="en-US" w:eastAsia="zh-CN"/>
-        </w:rPr>
-        <w:t>khách</w:t>
-      </w:r>
-      <w:r>
-        <w:rPr>
-          <w:rFonts w:hint="default"/>
-          <w:lang w:val="vi-VN" w:eastAsia="zh-CN"/>
-        </w:rPr>
-        <w:t xml:space="preserve"> </w:t>
-      </w:r>
-      <w:r>
-        <w:rPr>
-          <w:rFonts w:hint="default"/>
-          <w:lang w:val="en-US" w:eastAsia="zh-CN"/>
-        </w:rPr>
-        <w:t>hàng</w:t>
+        <w:t>Thống</w:t>
+      </w:r>
+      <w:r>
+        <w:rPr>
+          <w:rFonts w:hint="default"/>
+          <w:lang w:val="vi-VN" w:eastAsia="zh-CN"/>
+        </w:rPr>
+        <w:t xml:space="preserve"> </w:t>
+      </w:r>
+      <w:r>
+        <w:rPr>
+          <w:rFonts w:hint="default"/>
+          <w:lang w:val="en-US" w:eastAsia="zh-CN"/>
+        </w:rPr>
+        <w:t>kê</w:t>
+      </w:r>
+      <w:r>
+        <w:rPr>
+          <w:rFonts w:hint="default"/>
+          <w:lang w:val="vi-VN" w:eastAsia="zh-CN"/>
+        </w:rPr>
+        <w:t xml:space="preserve"> </w:t>
+      </w:r>
+      <w:r>
+        <w:rPr>
+          <w:rFonts w:hint="default"/>
+          <w:lang w:val="en-US" w:eastAsia="zh-CN"/>
+        </w:rPr>
+        <w:t>doanh</w:t>
+      </w:r>
+      <w:r>
+        <w:rPr>
+          <w:rFonts w:hint="default"/>
+          <w:lang w:val="vi-VN" w:eastAsia="zh-CN"/>
+        </w:rPr>
+        <w:t xml:space="preserve"> </w:t>
+      </w:r>
+      <w:r>
+        <w:rPr>
+          <w:rFonts w:hint="default"/>
+          <w:lang w:val="en-US" w:eastAsia="zh-CN"/>
+        </w:rPr>
+        <w:t>thu</w:t>
       </w:r>
     </w:p>
     <w:p>
       <w:pPr>
         <w:numPr>
           <w:ilvl w:val="0"/>
-          <w:numId w:val="6"/>
+          <w:numId w:val="5"/>
         </w:numPr>
         <w:bidi w:val="0"/>
         <w:ind w:left="425" w:leftChars="0" w:hanging="425" w:firstLineChars="0"/>
@@ -2280,64 +2522,6 @@
           <w:rFonts w:hint="default"/>
           <w:lang w:val="en-US" w:eastAsia="zh-CN"/>
         </w:rPr>
-        <w:t>Đánh</w:t>
-      </w:r>
-      <w:r>
-        <w:rPr>
-          <w:rFonts w:hint="default"/>
-          <w:lang w:val="vi-VN" w:eastAsia="zh-CN"/>
-        </w:rPr>
-        <w:t xml:space="preserve"> </w:t>
-      </w:r>
-      <w:r>
-        <w:rPr>
-          <w:rFonts w:hint="default"/>
-          <w:lang w:val="en-US" w:eastAsia="zh-CN"/>
-        </w:rPr>
-        <w:t>giá</w:t>
-      </w:r>
-      <w:r>
-        <w:rPr>
-          <w:rFonts w:hint="default"/>
-          <w:lang w:val="vi-VN" w:eastAsia="zh-CN"/>
-        </w:rPr>
-        <w:t xml:space="preserve"> </w:t>
-      </w:r>
-      <w:r>
-        <w:rPr>
-          <w:rFonts w:hint="default"/>
-          <w:lang w:val="en-US" w:eastAsia="zh-CN"/>
-        </w:rPr>
-        <w:t>khách</w:t>
-      </w:r>
-      <w:r>
-        <w:rPr>
-          <w:rFonts w:hint="default"/>
-          <w:lang w:val="vi-VN" w:eastAsia="zh-CN"/>
-        </w:rPr>
-        <w:t xml:space="preserve"> </w:t>
-      </w:r>
-      <w:r>
-        <w:rPr>
-          <w:rFonts w:hint="default"/>
-          <w:lang w:val="en-US" w:eastAsia="zh-CN"/>
-        </w:rPr>
-        <w:t>hàng</w:t>
-      </w:r>
-    </w:p>
-    <w:p>
-      <w:pPr>
-        <w:pStyle w:val="3"/>
-        <w:bidi w:val="0"/>
-        <w:rPr>
-          <w:rFonts w:hint="default"/>
-        </w:rPr>
-      </w:pPr>
-      <w:r>
-        <w:rPr>
-          <w:rFonts w:hint="default"/>
-          <w:lang w:val="en-US" w:eastAsia="zh-CN"/>
-        </w:rPr>
         <w:t>Thống</w:t>
       </w:r>
       <w:r>
@@ -2352,14 +2536,28 @@
           <w:rFonts w:hint="default"/>
           <w:lang w:val="en-US" w:eastAsia="zh-CN"/>
         </w:rPr>
-        <w:t>kế</w:t>
+        <w:t>kê</w:t>
+      </w:r>
+      <w:r>
+        <w:rPr>
+          <w:rFonts w:hint="default"/>
+          <w:lang w:val="vi-VN" w:eastAsia="zh-CN"/>
+        </w:rPr>
+        <w:t xml:space="preserve"> </w:t>
+      </w:r>
+      <w:r>
+        <w:rPr>
+          <w:rFonts w:hint="default"/>
+          <w:lang w:val="en-US" w:eastAsia="zh-CN"/>
+        </w:rPr>
+        <w:t>kho</w:t>
       </w:r>
     </w:p>
     <w:p>
       <w:pPr>
         <w:numPr>
           <w:ilvl w:val="0"/>
-          <w:numId w:val="6"/>
+          <w:numId w:val="5"/>
         </w:numPr>
         <w:bidi w:val="0"/>
         <w:ind w:left="425" w:leftChars="0" w:hanging="425" w:firstLineChars="0"/>
@@ -2386,47 +2584,48 @@
           <w:rFonts w:hint="default"/>
           <w:lang w:val="en-US" w:eastAsia="zh-CN"/>
         </w:rPr>
-        <w:t>kê</w:t>
-      </w:r>
-      <w:r>
-        <w:rPr>
-          <w:rFonts w:hint="default"/>
-          <w:lang w:val="vi-VN" w:eastAsia="zh-CN"/>
-        </w:rPr>
-        <w:t xml:space="preserve"> </w:t>
-      </w:r>
-      <w:r>
-        <w:rPr>
-          <w:rFonts w:hint="default"/>
-          <w:lang w:val="en-US" w:eastAsia="zh-CN"/>
-        </w:rPr>
-        <w:t>doanh</w:t>
-      </w:r>
-      <w:r>
-        <w:rPr>
-          <w:rFonts w:hint="default"/>
-          <w:lang w:val="vi-VN" w:eastAsia="zh-CN"/>
-        </w:rPr>
-        <w:t xml:space="preserve"> </w:t>
-      </w:r>
-      <w:r>
-        <w:rPr>
-          <w:rFonts w:hint="default"/>
-          <w:lang w:val="en-US" w:eastAsia="zh-CN"/>
-        </w:rPr>
-        <w:t>thu</w:t>
+        <w:t>kế</w:t>
+      </w:r>
+      <w:r>
+        <w:rPr>
+          <w:rFonts w:hint="default"/>
+          <w:lang w:val="vi-VN" w:eastAsia="zh-CN"/>
+        </w:rPr>
+        <w:t xml:space="preserve"> </w:t>
+      </w:r>
+      <w:r>
+        <w:rPr>
+          <w:rFonts w:hint="default"/>
+          <w:lang w:val="en-US" w:eastAsia="zh-CN"/>
+        </w:rPr>
+        <w:t>sản</w:t>
+      </w:r>
+      <w:r>
+        <w:rPr>
+          <w:rFonts w:hint="default"/>
+          <w:lang w:val="vi-VN" w:eastAsia="zh-CN"/>
+        </w:rPr>
+        <w:t xml:space="preserve"> </w:t>
+      </w:r>
+      <w:r>
+        <w:rPr>
+          <w:rFonts w:hint="default"/>
+          <w:lang w:val="en-US" w:eastAsia="zh-CN"/>
+        </w:rPr>
+        <w:t>phẩm</w:t>
       </w:r>
     </w:p>
     <w:p>
       <w:pPr>
         <w:numPr>
           <w:ilvl w:val="0"/>
-          <w:numId w:val="6"/>
+          <w:numId w:val="5"/>
         </w:numPr>
         <w:bidi w:val="0"/>
         <w:ind w:left="425" w:leftChars="0" w:hanging="425" w:firstLineChars="0"/>
         <w:rPr>
           <w:rFonts w:hint="default"/>
+          <w:lang w:val="vi-VN"/>
         </w:rPr>
       </w:pPr>
       <w:r>
@@ -2462,123 +2661,6 @@
           <w:rFonts w:hint="default"/>
           <w:lang w:val="en-US" w:eastAsia="zh-CN"/>
         </w:rPr>
-        <w:t>kho</w:t>
-      </w:r>
-    </w:p>
-    <w:p>
-      <w:pPr>
-        <w:numPr>
-          <w:ilvl w:val="0"/>
-          <w:numId w:val="6"/>
-        </w:numPr>
-        <w:bidi w:val="0"/>
-        <w:ind w:left="425" w:leftChars="0" w:hanging="425" w:firstLineChars="0"/>
-        <w:rPr>
-          <w:rFonts w:hint="default"/>
-        </w:rPr>
-      </w:pPr>
-      <w:r>
-        <w:rPr>
-          <w:rFonts w:hint="default"/>
-          <w:lang w:val="en-US" w:eastAsia="zh-CN"/>
-        </w:rPr>
-        <w:t>Thống</w:t>
-      </w:r>
-      <w:r>
-        <w:rPr>
-          <w:rFonts w:hint="default"/>
-          <w:lang w:val="vi-VN" w:eastAsia="zh-CN"/>
-        </w:rPr>
-        <w:t xml:space="preserve"> </w:t>
-      </w:r>
-      <w:r>
-        <w:rPr>
-          <w:rFonts w:hint="default"/>
-          <w:lang w:val="en-US" w:eastAsia="zh-CN"/>
-        </w:rPr>
-        <w:t>kế</w:t>
-      </w:r>
-      <w:r>
-        <w:rPr>
-          <w:rFonts w:hint="default"/>
-          <w:lang w:val="vi-VN" w:eastAsia="zh-CN"/>
-        </w:rPr>
-        <w:t xml:space="preserve"> </w:t>
-      </w:r>
-      <w:r>
-        <w:rPr>
-          <w:rFonts w:hint="default"/>
-          <w:lang w:val="en-US" w:eastAsia="zh-CN"/>
-        </w:rPr>
-        <w:t>sản</w:t>
-      </w:r>
-      <w:r>
-        <w:rPr>
-          <w:rFonts w:hint="default"/>
-          <w:lang w:val="vi-VN" w:eastAsia="zh-CN"/>
-        </w:rPr>
-        <w:t xml:space="preserve"> </w:t>
-      </w:r>
-      <w:r>
-        <w:rPr>
-          <w:rFonts w:hint="default"/>
-          <w:lang w:val="en-US" w:eastAsia="zh-CN"/>
-        </w:rPr>
-        <w:t>phẩm</w:t>
-      </w:r>
-    </w:p>
-    <w:p>
-      <w:pPr>
-        <w:numPr>
-          <w:ilvl w:val="0"/>
-          <w:numId w:val="6"/>
-        </w:numPr>
-        <w:bidi w:val="0"/>
-        <w:ind w:left="425" w:leftChars="0" w:hanging="425" w:firstLineChars="0"/>
-        <w:rPr>
-          <w:rFonts w:hint="default"/>
-          <w:lang w:val="vi-VN"/>
-        </w:rPr>
-        <w:sectPr>
-          <w:pgSz w:w="11906" w:h="16838"/>
-          <w:pgMar w:top="1440" w:right="1800" w:bottom="1440" w:left="1800" w:header="720" w:footer="720" w:gutter="0"/>
-          <w:cols w:space="720" w:num="1"/>
-          <w:docGrid w:linePitch="360" w:charSpace="0"/>
-        </w:sectPr>
-      </w:pPr>
-      <w:r>
-        <w:rPr>
-          <w:rFonts w:hint="default"/>
-          <w:lang w:val="en-US" w:eastAsia="zh-CN"/>
-        </w:rPr>
-        <w:t>Thống</w:t>
-      </w:r>
-      <w:r>
-        <w:rPr>
-          <w:rFonts w:hint="default"/>
-          <w:lang w:val="vi-VN" w:eastAsia="zh-CN"/>
-        </w:rPr>
-        <w:t xml:space="preserve"> </w:t>
-      </w:r>
-      <w:r>
-        <w:rPr>
-          <w:rFonts w:hint="default"/>
-          <w:lang w:val="en-US" w:eastAsia="zh-CN"/>
-        </w:rPr>
-        <w:t>kê</w:t>
-      </w:r>
-      <w:r>
-        <w:rPr>
-          <w:rFonts w:hint="default"/>
-          <w:lang w:val="vi-VN" w:eastAsia="zh-CN"/>
-        </w:rPr>
-        <w:t xml:space="preserve"> </w:t>
-      </w:r>
-      <w:r>
-        <w:rPr>
-          <w:rFonts w:hint="default"/>
-          <w:lang w:val="en-US" w:eastAsia="zh-CN"/>
-        </w:rPr>
         <w:t>năng</w:t>
       </w:r>
       <w:r>
@@ -2633,16 +2715,86 @@
     </w:p>
     <w:p>
       <w:pPr>
+        <w:pStyle w:val="2"/>
         <w:numPr>
           <w:numId w:val="0"/>
         </w:numPr>
         <w:bidi w:val="0"/>
         <w:ind w:leftChars="0"/>
+        <w:jc w:val="center"/>
+        <w:rPr>
+          <w:rFonts w:hint="default"/>
+          <w:lang w:val="vi-VN" w:eastAsia="zh-CN"/>
+        </w:rPr>
+      </w:pPr>
+      <w:r>
+        <w:rPr>
+          <w:rFonts w:hint="default"/>
+          <w:lang w:val="vi-VN" w:eastAsia="zh-CN"/>
+        </w:rPr>
+        <w:br w:type="page"/>
+      </w:r>
+      <w:r>
+        <w:rPr>
+          <w:rFonts w:hint="default"/>
+          <w:lang w:val="vi-VN" w:eastAsia="zh-CN"/>
+        </w:rPr>
+        <w:t>3.</w:t>
+      </w:r>
+    </w:p>
+    <w:p>
+      <w:pPr>
+        <w:pStyle w:val="2"/>
+        <w:numPr>
+          <w:numId w:val="0"/>
+        </w:numPr>
+        <w:bidi w:val="0"/>
+        <w:ind w:leftChars="0"/>
+        <w:jc w:val="center"/>
         <w:rPr>
           <w:rFonts w:hint="default"/>
           <w:lang w:val="vi-VN"/>
         </w:rPr>
       </w:pPr>
+      <w:r>
+        <w:rPr>
+          <w:rFonts w:hint="default"/>
+          <w:lang w:val="vi-VN"/>
+        </w:rPr>
+        <w:t>Phân tích thiết kế chức năng</w:t>
+      </w:r>
+    </w:p>
+    <w:p>
+      <w:pPr>
+        <w:rPr>
+          <w:rFonts w:hint="default"/>
+          <w:lang w:val="vi-VN"/>
+        </w:rPr>
+      </w:pPr>
+      <w:r>
+        <w:rPr>
+          <w:rFonts w:hint="default"/>
+          <w:lang w:val="vi-VN"/>
+        </w:rPr>
+        <w:br w:type="page"/>
+      </w:r>
+    </w:p>
+    <w:p>
+      <w:pPr>
+        <w:pStyle w:val="2"/>
+        <w:bidi w:val="0"/>
+        <w:rPr>
+          <w:rFonts w:hint="default"/>
+          <w:lang w:val="vi-VN"/>
+        </w:rPr>
+      </w:pPr>
+      <w:r>
+        <w:rPr>
+          <w:rFonts w:hint="default"/>
+          <w:lang w:val="vi-VN"/>
+        </w:rPr>
+        <w:t>F1. Quản lý nhân viên</w:t>
+      </w:r>
       <w:bookmarkStart w:id="0" w:name="_GoBack"/>
       <w:bookmarkEnd w:id="0"/>
     </w:p>
@@ -2659,6 +2811,146 @@
 <file path=word/numbering.xml><?xml version="1.0" encoding="utf-8"?>
 <w:numbering xmlns:wpc="http://schemas.microsoft.com/office/word/2010/wordprocessingCanvas" xmlns:mc="http://schemas.openxmlformats.org/markup-compatibility/2006" xmlns:o="urn:schemas-microsoft-com:office:office" xmlns:r="http://schemas.openxmlformats.org/officeDocument/2006/relationships" xmlns:m="http://schemas.openxmlformats.org/officeDocument/2006/math" xmlns:v="urn:schemas-microsoft-com:vml" xmlns:wp14="http://schemas.microsoft.com/office/word/2010/wordprocessingDrawing" xmlns:wp="http://schemas.openxmlformats.org/drawingml/2006/wordprocessingDrawing" xmlns:w10="urn:schemas-microsoft-com:office:word" xmlns:w="http://schemas.openxmlformats.org/wordprocessingml/2006/main" xmlns:w14="http://schemas.microsoft.com/office/word/2010/wordml" xmlns:wpg="http://schemas.microsoft.com/office/word/2010/wordprocessingGroup" xmlns:wpi="http://schemas.microsoft.com/office/word/2010/wordprocessingInk" xmlns:wne="http://schemas.microsoft.com/office/word/2006/wordml" xmlns:wps="http://schemas.microsoft.com/office/word/2010/wordprocessingShape" mc:Ignorable="w14 wp14">
   <w:abstractNum w:abstractNumId="0">
+    <w:nsid w:val="8FCDF9AD"/>
+    <w:multiLevelType w:val="multilevel"/>
+    <w:tmpl w:val="8FCDF9AD"/>
+    <w:lvl w:ilvl="0" w:tentative="0">
+      <w:start w:val="1"/>
+      <w:numFmt w:val="decimal"/>
+      <w:lvlText w:val="%1."/>
+      <w:lvlJc w:val="left"/>
+      <w:pPr>
+        <w:tabs>
+          <w:tab w:val="left" w:pos="425"/>
+        </w:tabs>
+        <w:ind w:left="425" w:leftChars="0" w:hanging="425" w:firstLineChars="0"/>
+      </w:pPr>
+      <w:rPr>
+        <w:rFonts w:hint="default"/>
+      </w:rPr>
+    </w:lvl>
+    <w:lvl w:ilvl="1" w:tentative="0">
+      <w:start w:val="1"/>
+      <w:numFmt w:val="decimal"/>
+      <w:lvlText w:val="%1.%2."/>
+      <w:lvlJc w:val="left"/>
+      <w:pPr>
+        <w:tabs>
+          <w:tab w:val="left" w:pos="850"/>
+        </w:tabs>
+        <w:ind w:left="850" w:leftChars="0" w:hanging="453" w:firstLineChars="0"/>
+      </w:pPr>
+      <w:rPr>
+        <w:rFonts w:hint="default"/>
+      </w:rPr>
+    </w:lvl>
+    <w:lvl w:ilvl="2" w:tentative="0">
+      <w:start w:val="1"/>
+      <w:numFmt w:val="decimal"/>
+      <w:lvlText w:val="%1.%2.%3."/>
+      <w:lvlJc w:val="left"/>
+      <w:pPr>
+        <w:tabs>
+          <w:tab w:val="left" w:pos="1508"/>
+        </w:tabs>
+        <w:ind w:left="1508" w:leftChars="0" w:hanging="708" w:firstLineChars="0"/>
+      </w:pPr>
+      <w:rPr>
+        <w:rFonts w:hint="default"/>
+      </w:rPr>
+    </w:lvl>
+    <w:lvl w:ilvl="3" w:tentative="0">
+      <w:start w:val="1"/>
+      <w:numFmt w:val="decimal"/>
+      <w:lvlText w:val="%1.%2.%3.%4."/>
+      <w:lvlJc w:val="left"/>
+      <w:pPr>
+        <w:tabs>
+          <w:tab w:val="left" w:pos="2053"/>
+        </w:tabs>
+        <w:ind w:left="2053" w:leftChars="0" w:hanging="853" w:firstLineChars="0"/>
+      </w:pPr>
+      <w:rPr>
+        <w:rFonts w:hint="default"/>
+      </w:rPr>
+    </w:lvl>
+    <w:lvl w:ilvl="4" w:tentative="0">
+      <w:start w:val="1"/>
+      <w:numFmt w:val="decimal"/>
+      <w:lvlText w:val="%1.%2.%3.%4.%5."/>
+      <w:lvlJc w:val="left"/>
+      <w:pPr>
+        <w:tabs>
+          <w:tab w:val="left" w:pos="2495"/>
+        </w:tabs>
+        <w:ind w:left="2495" w:leftChars="0" w:hanging="895" w:firstLineChars="0"/>
+      </w:pPr>
+      <w:rPr>
+        <w:rFonts w:hint="default"/>
+      </w:rPr>
+    </w:lvl>
+    <w:lvl w:ilvl="5" w:tentative="0">
+      <w:start w:val="1"/>
+      <w:numFmt w:val="decimal"/>
+      <w:lvlText w:val="%1.%2.%3.%4.%5.%6."/>
+      <w:lvlJc w:val="left"/>
+      <w:pPr>
+        <w:tabs>
+          <w:tab w:val="left" w:pos="3136"/>
+        </w:tabs>
+        <w:ind w:left="3136" w:leftChars="0" w:hanging="1136" w:firstLineChars="0"/>
+      </w:pPr>
+      <w:rPr>
+        <w:rFonts w:hint="default"/>
+      </w:rPr>
+    </w:lvl>
+    <w:lvl w:ilvl="6" w:tentative="0">
+      <w:start w:val="1"/>
+      <w:numFmt w:val="decimal"/>
+      <w:lvlText w:val="%1.%2.%3.%4.%5.%6.%7."/>
+      <w:lvlJc w:val="left"/>
+      <w:pPr>
+        <w:tabs>
+          <w:tab w:val="left" w:pos="3673"/>
+        </w:tabs>
+        <w:ind w:left="3673" w:leftChars="0" w:hanging="1273" w:firstLineChars="0"/>
+      </w:pPr>
+      <w:rPr>
+        <w:rFonts w:hint="default"/>
+      </w:rPr>
+    </w:lvl>
+    <w:lvl w:ilvl="7" w:tentative="0">
+      <w:start w:val="1"/>
+      <w:numFmt w:val="decimal"/>
+      <w:lvlText w:val="%1.%2.%3.%4.%5.%6.%7.%8."/>
+      <w:lvlJc w:val="left"/>
+      <w:pPr>
+        <w:tabs>
+          <w:tab w:val="left" w:pos="4218"/>
+        </w:tabs>
+        <w:ind w:left="4218" w:leftChars="0" w:hanging="1418" w:firstLineChars="0"/>
+      </w:pPr>
+      <w:rPr>
+        <w:rFonts w:hint="default"/>
+      </w:rPr>
+    </w:lvl>
+    <w:lvl w:ilvl="8" w:tentative="0">
+      <w:start w:val="1"/>
+      <w:numFmt w:val="decimal"/>
+      <w:lvlText w:val="%1.%2.%3.%4.%5.%6.%7.%8.%9."/>
+      <w:lvlJc w:val="left"/>
+      <w:pPr>
+        <w:tabs>
+          <w:tab w:val="left" w:pos="4648"/>
+        </w:tabs>
+        <w:ind w:left="4648" w:leftChars="0" w:hanging="1448" w:firstLineChars="0"/>
+      </w:pPr>
+      <w:rPr>
+        <w:rFonts w:hint="default"/>
+      </w:rPr>
+    </w:lvl>
+  </w:abstractNum>
+  <w:abstractNum w:abstractNumId="1">
     <w:nsid w:val="A4A02420"/>
     <w:multiLevelType w:val="multilevel"/>
     <w:tmpl w:val="A4A02420"/>
@@ -2795,146 +3087,6 @@
       </w:pPr>
       <w:rPr>
         <w:rFonts w:hint="default" w:ascii="Wingdings" w:hAnsi="Wingdings"/>
-      </w:rPr>
-    </w:lvl>
-  </w:abstractNum>
-  <w:abstractNum w:abstractNumId="1">
-    <w:nsid w:val="B1B7C0B7"/>
-    <w:multiLevelType w:val="multilevel"/>
-    <w:tmpl w:val="B1B7C0B7"/>
-    <w:lvl w:ilvl="0" w:tentative="0">
-      <w:start w:val="1"/>
-      <w:numFmt w:val="decimal"/>
-      <w:lvlText w:val="%1."/>
-      <w:lvlJc w:val="left"/>
-      <w:pPr>
-        <w:tabs>
-          <w:tab w:val="left" w:pos="425"/>
-        </w:tabs>
-        <w:ind w:left="425" w:leftChars="0" w:hanging="425" w:firstLineChars="0"/>
-      </w:pPr>
-      <w:rPr>
-        <w:rFonts w:hint="default"/>
-      </w:rPr>
-    </w:lvl>
-    <w:lvl w:ilvl="1" w:tentative="0">
-      <w:start w:val="1"/>
-      <w:numFmt w:val="decimal"/>
-      <w:lvlText w:val="%1.%2."/>
-      <w:lvlJc w:val="left"/>
-      <w:pPr>
-        <w:tabs>
-          <w:tab w:val="left" w:pos="850"/>
-        </w:tabs>
-        <w:ind w:left="850" w:leftChars="0" w:hanging="453" w:firstLineChars="0"/>
-      </w:pPr>
-      <w:rPr>
-        <w:rFonts w:hint="default"/>
-      </w:rPr>
-    </w:lvl>
-    <w:lvl w:ilvl="2" w:tentative="0">
-      <w:start w:val="1"/>
-      <w:numFmt w:val="decimal"/>
-      <w:lvlText w:val="%1.%2.%3."/>
-      <w:lvlJc w:val="left"/>
-      <w:pPr>
-        <w:tabs>
-          <w:tab w:val="left" w:pos="1508"/>
-        </w:tabs>
-        <w:ind w:left="1508" w:leftChars="0" w:hanging="708" w:firstLineChars="0"/>
-      </w:pPr>
-      <w:rPr>
-        <w:rFonts w:hint="default"/>
-      </w:rPr>
-    </w:lvl>
-    <w:lvl w:ilvl="3" w:tentative="0">
-      <w:start w:val="1"/>
-      <w:numFmt w:val="decimal"/>
-      <w:lvlText w:val="%1.%2.%3.%4."/>
-      <w:lvlJc w:val="left"/>
-      <w:pPr>
-        <w:tabs>
-          <w:tab w:val="left" w:pos="2053"/>
-        </w:tabs>
-        <w:ind w:left="2053" w:leftChars="0" w:hanging="853" w:firstLineChars="0"/>
-      </w:pPr>
-      <w:rPr>
-        <w:rFonts w:hint="default"/>
-      </w:rPr>
-    </w:lvl>
-    <w:lvl w:ilvl="4" w:tentative="0">
-      <w:start w:val="1"/>
-      <w:numFmt w:val="decimal"/>
-      <w:lvlText w:val="%1.%2.%3.%4.%5."/>
-      <w:lvlJc w:val="left"/>
-      <w:pPr>
-        <w:tabs>
-          <w:tab w:val="left" w:pos="2495"/>
-        </w:tabs>
-        <w:ind w:left="2495" w:leftChars="0" w:hanging="895" w:firstLineChars="0"/>
-      </w:pPr>
-      <w:rPr>
-        <w:rFonts w:hint="default"/>
-      </w:rPr>
-    </w:lvl>
-    <w:lvl w:ilvl="5" w:tentative="0">
-      <w:start w:val="1"/>
-      <w:numFmt w:val="decimal"/>
-      <w:lvlText w:val="%1.%2.%3.%4.%5.%6."/>
-      <w:lvlJc w:val="left"/>
-      <w:pPr>
-        <w:tabs>
-          <w:tab w:val="left" w:pos="3136"/>
-        </w:tabs>
-        <w:ind w:left="3136" w:leftChars="0" w:hanging="1136" w:firstLineChars="0"/>
-      </w:pPr>
-      <w:rPr>
-        <w:rFonts w:hint="default"/>
-      </w:rPr>
-    </w:lvl>
-    <w:lvl w:ilvl="6" w:tentative="0">
-      <w:start w:val="1"/>
-      <w:numFmt w:val="decimal"/>
-      <w:lvlText w:val="%1.%2.%3.%4.%5.%6.%7."/>
-      <w:lvlJc w:val="left"/>
-      <w:pPr>
-        <w:tabs>
-          <w:tab w:val="left" w:pos="3673"/>
-        </w:tabs>
-        <w:ind w:left="3673" w:leftChars="0" w:hanging="1273" w:firstLineChars="0"/>
-      </w:pPr>
-      <w:rPr>
-        <w:rFonts w:hint="default"/>
-      </w:rPr>
-    </w:lvl>
-    <w:lvl w:ilvl="7" w:tentative="0">
-      <w:start w:val="1"/>
-      <w:numFmt w:val="decimal"/>
-      <w:lvlText w:val="%1.%2.%3.%4.%5.%6.%7.%8."/>
-      <w:lvlJc w:val="left"/>
-      <w:pPr>
-        <w:tabs>
-          <w:tab w:val="left" w:pos="4218"/>
-        </w:tabs>
-        <w:ind w:left="4218" w:leftChars="0" w:hanging="1418" w:firstLineChars="0"/>
-      </w:pPr>
-      <w:rPr>
-        <w:rFonts w:hint="default"/>
-      </w:rPr>
-    </w:lvl>
-    <w:lvl w:ilvl="8" w:tentative="0">
-      <w:start w:val="1"/>
-      <w:numFmt w:val="decimal"/>
-      <w:lvlText w:val="%1.%2.%3.%4.%5.%6.%7.%8.%9."/>
-      <w:lvlJc w:val="left"/>
-      <w:pPr>
-        <w:tabs>
-          <w:tab w:val="left" w:pos="4648"/>
-        </w:tabs>
-        <w:ind w:left="4648" w:leftChars="0" w:hanging="1448" w:firstLineChars="0"/>
-      </w:pPr>
-      <w:rPr>
-        <w:rFonts w:hint="default"/>
       </w:rPr>
     </w:lvl>
   </w:abstractNum>
@@ -3079,6 +3231,146 @@
     </w:lvl>
   </w:abstractNum>
   <w:abstractNum w:abstractNumId="3">
+    <w:nsid w:val="23A0AC8A"/>
+    <w:multiLevelType w:val="multilevel"/>
+    <w:tmpl w:val="23A0AC8A"/>
+    <w:lvl w:ilvl="0" w:tentative="0">
+      <w:start w:val="1"/>
+      <w:numFmt w:val="decimal"/>
+      <w:lvlText w:val="%1."/>
+      <w:lvlJc w:val="left"/>
+      <w:pPr>
+        <w:tabs>
+          <w:tab w:val="left" w:pos="425"/>
+        </w:tabs>
+        <w:ind w:left="425" w:leftChars="0" w:hanging="425" w:firstLineChars="0"/>
+      </w:pPr>
+      <w:rPr>
+        <w:rFonts w:hint="default"/>
+      </w:rPr>
+    </w:lvl>
+    <w:lvl w:ilvl="1" w:tentative="0">
+      <w:start w:val="1"/>
+      <w:numFmt w:val="decimal"/>
+      <w:lvlText w:val="%1.%2."/>
+      <w:lvlJc w:val="left"/>
+      <w:pPr>
+        <w:tabs>
+          <w:tab w:val="left" w:pos="567"/>
+        </w:tabs>
+        <w:ind w:left="567" w:leftChars="0" w:hanging="567" w:firstLineChars="0"/>
+      </w:pPr>
+      <w:rPr>
+        <w:rFonts w:hint="default"/>
+      </w:rPr>
+    </w:lvl>
+    <w:lvl w:ilvl="2" w:tentative="0">
+      <w:start w:val="1"/>
+      <w:numFmt w:val="decimal"/>
+      <w:lvlText w:val="%1.%2.%3."/>
+      <w:lvlJc w:val="left"/>
+      <w:pPr>
+        <w:tabs>
+          <w:tab w:val="left" w:pos="709"/>
+        </w:tabs>
+        <w:ind w:left="709" w:leftChars="0" w:hanging="709" w:firstLineChars="0"/>
+      </w:pPr>
+      <w:rPr>
+        <w:rFonts w:hint="default"/>
+      </w:rPr>
+    </w:lvl>
+    <w:lvl w:ilvl="3" w:tentative="0">
+      <w:start w:val="1"/>
+      <w:numFmt w:val="decimal"/>
+      <w:lvlText w:val="%1.%2.%3.%4."/>
+      <w:lvlJc w:val="left"/>
+      <w:pPr>
+        <w:tabs>
+          <w:tab w:val="left" w:pos="850"/>
+        </w:tabs>
+        <w:ind w:left="850" w:leftChars="0" w:hanging="850" w:firstLineChars="0"/>
+      </w:pPr>
+      <w:rPr>
+        <w:rFonts w:hint="default"/>
+      </w:rPr>
+    </w:lvl>
+    <w:lvl w:ilvl="4" w:tentative="0">
+      <w:start w:val="1"/>
+      <w:numFmt w:val="decimal"/>
+      <w:lvlText w:val="%1.%2.%3.%4.%5."/>
+      <w:lvlJc w:val="left"/>
+      <w:pPr>
+        <w:tabs>
+          <w:tab w:val="left" w:pos="991"/>
+        </w:tabs>
+        <w:ind w:left="991" w:leftChars="0" w:hanging="991" w:firstLineChars="0"/>
+      </w:pPr>
+      <w:rPr>
+        <w:rFonts w:hint="default"/>
+      </w:rPr>
+    </w:lvl>
+    <w:lvl w:ilvl="5" w:tentative="0">
+      <w:start w:val="1"/>
+      <w:numFmt w:val="decimal"/>
+      <w:lvlText w:val="%1.%2.%3.%4.%5.%6."/>
+      <w:lvlJc w:val="left"/>
+      <w:pPr>
+        <w:tabs>
+          <w:tab w:val="left" w:pos="1134"/>
+        </w:tabs>
+        <w:ind w:left="1134" w:leftChars="0" w:hanging="1134" w:firstLineChars="0"/>
+      </w:pPr>
+      <w:rPr>
+        <w:rFonts w:hint="default"/>
+      </w:rPr>
+    </w:lvl>
+    <w:lvl w:ilvl="6" w:tentative="0">
+      <w:start w:val="1"/>
+      <w:numFmt w:val="decimal"/>
+      <w:lvlText w:val="%1.%2.%3.%4.%5.%6.%7."/>
+      <w:lvlJc w:val="left"/>
+      <w:pPr>
+        <w:tabs>
+          <w:tab w:val="left" w:pos="1275"/>
+        </w:tabs>
+        <w:ind w:left="1275" w:leftChars="0" w:hanging="1275" w:firstLineChars="0"/>
+      </w:pPr>
+      <w:rPr>
+        <w:rFonts w:hint="default"/>
+      </w:rPr>
+    </w:lvl>
+    <w:lvl w:ilvl="7" w:tentative="0">
+      <w:start w:val="1"/>
+      <w:numFmt w:val="decimal"/>
+      <w:lvlText w:val="%1.%2.%3.%4.%5.%6.%7.%8."/>
+      <w:lvlJc w:val="left"/>
+      <w:pPr>
+        <w:tabs>
+          <w:tab w:val="left" w:pos="1418"/>
+        </w:tabs>
+        <w:ind w:left="1418" w:leftChars="0" w:hanging="1418" w:firstLineChars="0"/>
+      </w:pPr>
+      <w:rPr>
+        <w:rFonts w:hint="default"/>
+      </w:rPr>
+    </w:lvl>
+    <w:lvl w:ilvl="8" w:tentative="0">
+      <w:start w:val="1"/>
+      <w:numFmt w:val="decimal"/>
+      <w:lvlText w:val="%1.%2.%3.%4.%5.%6.%7.%8.%9."/>
+      <w:lvlJc w:val="left"/>
+      <w:pPr>
+        <w:tabs>
+          <w:tab w:val="left" w:pos="1558"/>
+        </w:tabs>
+        <w:ind w:left="1558" w:leftChars="0" w:hanging="1558" w:firstLineChars="0"/>
+      </w:pPr>
+      <w:rPr>
+        <w:rFonts w:hint="default"/>
+      </w:rPr>
+    </w:lvl>
+  </w:abstractNum>
+  <w:abstractNum w:abstractNumId="4">
     <w:nsid w:val="378E7CC2"/>
     <w:multiLevelType w:val="multilevel"/>
     <w:tmpl w:val="378E7CC2"/>
@@ -3218,63 +3510,20 @@
       </w:rPr>
     </w:lvl>
   </w:abstractNum>
-  <w:abstractNum w:abstractNumId="4">
-    <w:nsid w:val="5E32022F"/>
-    <w:multiLevelType w:val="singleLevel"/>
-    <w:tmpl w:val="5E32022F"/>
-    <w:lvl w:ilvl="0" w:tentative="0">
-      <w:start w:val="1"/>
-      <w:numFmt w:val="bullet"/>
-      <w:lvlText w:val="-"/>
-      <w:lvlJc w:val="left"/>
-      <w:pPr>
-        <w:tabs>
-          <w:tab w:val="left" w:pos="420"/>
-        </w:tabs>
-        <w:ind w:left="418" w:leftChars="0" w:hanging="418" w:firstLineChars="0"/>
-      </w:pPr>
-      <w:rPr>
-        <w:rFonts w:hint="default" w:ascii="Oswald Light" w:hAnsi="Oswald Light" w:cs="Oswald Light"/>
-      </w:rPr>
-    </w:lvl>
-  </w:abstractNum>
-  <w:abstractNum w:abstractNumId="5">
-    <w:nsid w:val="688E1FDA"/>
-    <w:multiLevelType w:val="singleLevel"/>
-    <w:tmpl w:val="688E1FDA"/>
-    <w:lvl w:ilvl="0" w:tentative="0">
-      <w:start w:val="1"/>
-      <w:numFmt w:val="decimal"/>
-      <w:lvlText w:val="%1."/>
-      <w:lvlJc w:val="left"/>
-      <w:pPr>
-        <w:tabs>
-          <w:tab w:val="left" w:pos="425"/>
-        </w:tabs>
-        <w:ind w:left="425" w:leftChars="0" w:hanging="425" w:firstLineChars="0"/>
-      </w:pPr>
-      <w:rPr>
-        <w:rFonts w:hint="default"/>
-      </w:rPr>
-    </w:lvl>
-  </w:abstractNum>
   <w:num w:numId="1">
-    <w:abstractNumId w:val="5"/>
+    <w:abstractNumId w:val="0"/>
   </w:num>
   <w:num w:numId="2">
-    <w:abstractNumId w:val="1"/>
+    <w:abstractNumId w:val="3"/>
   </w:num>
   <w:num w:numId="3">
-    <w:abstractNumId w:val="0"/>
+    <w:abstractNumId w:val="1"/>
   </w:num>
   <w:num w:numId="4">
     <w:abstractNumId w:val="2"/>
   </w:num>
   <w:num w:numId="5">
     <w:abstractNumId w:val="4"/>
-  </w:num>
-  <w:num w:numId="6">
-    <w:abstractNumId w:val="3"/>
   </w:num>
 </w:numbering>
 </file>
@@ -3569,7 +3818,7 @@
       <w:rFonts w:ascii="Pacifico" w:hAnsi="Pacifico"/>
       <w:bCs/>
       <w:kern w:val="44"/>
-      <w:sz w:val="40"/>
+      <w:sz w:val="52"/>
       <w:szCs w:val="44"/>
     </w:rPr>
   </w:style>
@@ -3577,6 +3826,7 @@
     <w:name w:val="heading 2"/>
     <w:basedOn w:val="1"/>
     <w:next w:val="1"/>
+    <w:link w:val="6"/>
     <w:unhideWhenUsed/>
     <w:qFormat/>
     <w:uiPriority w:val="0"/>
@@ -3610,6 +3860,17 @@
         <w:right w:w="108" w:type="dxa"/>
       </w:tblCellMar>
     </w:tblPr>
+  </w:style>
+  <w:style w:type="character" w:customStyle="1" w:styleId="6">
+    <w:name w:val="Heading 2 Char"/>
+    <w:link w:val="3"/>
+    <w:uiPriority w:val="0"/>
+    <w:rPr>
+      <w:rFonts w:ascii="Pacifico" w:hAnsi="Pacifico"/>
+      <w:bCs/>
+      <w:sz w:val="32"/>
+      <w:szCs w:val="32"/>
+    </w:rPr>
   </w:style>
 </w:styles>
 </file>
@@ -3873,8 +4134,6 @@
 <s:customData xmlns="http://www.wps.cn/officeDocument/2013/wpsCustomData" xmlns:s="http://www.wps.cn/officeDocument/2013/wpsCustomData">
   <customSectProps>
     <customSectPr/>
-    <customSectPr/>
-    <customSectPr/>
   </customSectProps>
 </s:customData>
 </file>

</xml_diff>

<commit_message>
Thêm thiết kế lưu trữ Quản lý đơn hàng
</commit_message>
<xml_diff>
--- a/report/report.docx
+++ b/report/report.docx
@@ -2710,6 +2710,21 @@
     </w:p>
     <w:p>
       <w:pPr>
+        <w:rPr>
+          <w:rFonts w:hint="default"/>
+          <w:lang w:val="vi-VN"/>
+        </w:rPr>
+      </w:pPr>
+      <w:r>
+        <w:rPr>
+          <w:rFonts w:hint="default"/>
+          <w:lang w:val="vi-VN" w:eastAsia="zh-CN"/>
+        </w:rPr>
+        <w:br w:type="page"/>
+      </w:r>
+    </w:p>
+    <w:p>
+      <w:pPr>
         <w:pStyle w:val="2"/>
         <w:numPr>
           <w:ilvl w:val="0"/>
@@ -2745,7 +2760,7 @@
           <w:rFonts w:hint="default"/>
           <w:lang w:val="vi-VN"/>
         </w:rPr>
-        <w:t>Bảng yêu cầu chức năng</w:t>
+        <w:t>C.1. Bảng yêu cầu chức năng</w:t>
       </w:r>
     </w:p>
     <w:tbl>
@@ -3057,7 +3072,6 @@
       </w:tr>
       <w:tr>
         <w:tblPrEx>
-          <w:shd w:val="clear"/>
           <w:tblCellMar>
             <w:top w:w="0" w:type="dxa"/>
             <w:left w:w="0" w:type="dxa"/>
@@ -3114,7 +3128,7 @@
                 <w:bdr w:val="none" w:color="auto" w:sz="0" w:space="0"/>
                 <w:lang w:val="vi-VN" w:eastAsia="zh-CN" w:bidi="ar"/>
               </w:rPr>
-              <w:t xml:space="preserve"> </w:t>
+              <w:t xml:space="preserve"> Quản lý nhân viên</w:t>
             </w:r>
           </w:p>
         </w:tc>
@@ -3417,7 +3431,6 @@
       </w:tr>
       <w:tr>
         <w:tblPrEx>
-          <w:shd w:val="clear"/>
           <w:tblCellMar>
             <w:top w:w="0" w:type="dxa"/>
             <w:left w:w="0" w:type="dxa"/>
@@ -4132,6 +4145,12 @@
       <w:tr>
         <w:tblPrEx>
           <w:shd w:val="clear"/>
+          <w:tblCellMar>
+            <w:top w:w="0" w:type="dxa"/>
+            <w:left w:w="0" w:type="dxa"/>
+            <w:bottom w:w="0" w:type="dxa"/>
+            <w:right w:w="0" w:type="dxa"/>
+          </w:tblCellMar>
         </w:tblPrEx>
         <w:trPr>
           <w:trHeight w:val="480" w:hRule="atLeast"/>
@@ -6270,23 +6289,7 @@
                 <w:bdr w:val="none" w:color="auto" w:sz="0" w:space="0"/>
                 <w:lang w:val="en-US" w:eastAsia="zh-CN" w:bidi="ar"/>
               </w:rPr>
-              <w:t xml:space="preserve">Báo cáo tồn kho được lập mỗi </w:t>
-            </w:r>
-            <w:bookmarkStart w:id="0" w:name="_GoBack"/>
-            <w:bookmarkEnd w:id="0"/>
-            <w:r>
-              <w:rPr>
-                <w:rFonts w:hint="default" w:ascii="Oswald Light" w:hAnsi="Oswald Light" w:eastAsia="Oswald Light" w:cs="Oswald Light"/>
-                <w:i w:val="0"/>
-                <w:color w:val="000000"/>
-                <w:kern w:val="0"/>
-                <w:sz w:val="24"/>
-                <w:szCs w:val="24"/>
-                <w:u w:val="none"/>
-                <w:bdr w:val="none" w:color="auto" w:sz="0" w:space="0"/>
-                <w:lang w:val="en-US" w:eastAsia="zh-CN" w:bidi="ar"/>
-              </w:rPr>
-              <w:t>khi kết thúc ca</w:t>
+              <w:t>Báo cáo tồn kho được lập mỗi khi kết thúc ca</w:t>
             </w:r>
           </w:p>
         </w:tc>
@@ -6609,7 +6612,6 @@
       </w:tblGrid>
       <w:tr>
         <w:tblPrEx>
-          <w:shd w:val="clear"/>
           <w:tblCellMar>
             <w:top w:w="0" w:type="dxa"/>
             <w:left w:w="0" w:type="dxa"/>
@@ -6889,309 +6891,6 @@
                 <w:lang w:val="en-US" w:eastAsia="zh-CN" w:bidi="ar"/>
               </w:rPr>
               <w:t>Ghi chú</w:t>
-            </w:r>
-          </w:p>
-        </w:tc>
-      </w:tr>
-      <w:tr>
-        <w:tblPrEx>
-          <w:shd w:val="clear"/>
-          <w:tblCellMar>
-            <w:top w:w="0" w:type="dxa"/>
-            <w:left w:w="0" w:type="dxa"/>
-            <w:bottom w:w="0" w:type="dxa"/>
-            <w:right w:w="0" w:type="dxa"/>
-          </w:tblCellMar>
-        </w:tblPrEx>
-        <w:trPr>
-          <w:trHeight w:val="990" w:hRule="atLeast"/>
-        </w:trPr>
-        <w:tc>
-          <w:tcPr>
-            <w:tcW w:w="907" w:type="dxa"/>
-            <w:vMerge w:val="restart"/>
-            <w:tcBorders>
-              <w:top w:val="single" w:color="000000" w:sz="2" w:space="0"/>
-              <w:left w:val="single" w:color="000000" w:sz="2" w:space="0"/>
-              <w:bottom w:val="single" w:color="000000" w:sz="2" w:space="0"/>
-              <w:right w:val="single" w:color="000000" w:sz="2" w:space="0"/>
-            </w:tcBorders>
-            <w:shd w:val="clear" w:color="auto" w:fill="FCCB5B"/>
-            <w:tcMar>
-              <w:top w:w="15" w:type="dxa"/>
-              <w:left w:w="15" w:type="dxa"/>
-              <w:right w:w="15" w:type="dxa"/>
-            </w:tcMar>
-            <w:vAlign w:val="center"/>
-          </w:tcPr>
-          <w:p>
-            <w:pPr>
-              <w:keepNext w:val="0"/>
-              <w:keepLines w:val="0"/>
-              <w:widowControl/>
-              <w:suppressLineNumbers w:val="0"/>
-              <w:jc w:val="center"/>
-              <w:textAlignment w:val="center"/>
-              <w:rPr>
-                <w:rFonts w:hint="default" w:ascii="Oswald" w:hAnsi="Oswald" w:eastAsia="Oswald" w:cs="Oswald"/>
-                <w:i w:val="0"/>
-                <w:color w:val="2B937A"/>
-                <w:u w:val="none"/>
-              </w:rPr>
-            </w:pPr>
-            <w:r>
-              <w:rPr>
-                <w:rFonts w:hint="default" w:ascii="Oswald" w:hAnsi="Oswald" w:eastAsia="Oswald" w:cs="Oswald"/>
-                <w:i w:val="0"/>
-                <w:color w:val="2B937A"/>
-                <w:kern w:val="0"/>
-                <w:sz w:val="24"/>
-                <w:szCs w:val="24"/>
-                <w:u w:val="none"/>
-                <w:bdr w:val="none" w:color="auto" w:sz="0" w:space="0"/>
-                <w:lang w:val="en-US" w:eastAsia="zh-CN" w:bidi="ar"/>
-              </w:rPr>
-              <w:t>Quản lý sản phẩm</w:t>
-            </w:r>
-          </w:p>
-        </w:tc>
-        <w:tc>
-          <w:tcPr>
-            <w:tcW w:w="510" w:type="dxa"/>
-            <w:tcBorders>
-              <w:top w:val="single" w:color="000000" w:sz="2" w:space="0"/>
-              <w:left w:val="single" w:color="000000" w:sz="2" w:space="0"/>
-              <w:bottom w:val="single" w:color="000000" w:sz="2" w:space="0"/>
-              <w:right w:val="single" w:color="000000" w:sz="2" w:space="0"/>
-            </w:tcBorders>
-            <w:shd w:val="clear" w:color="auto" w:fill="FFFFFF"/>
-            <w:tcMar>
-              <w:top w:w="15" w:type="dxa"/>
-              <w:left w:w="15" w:type="dxa"/>
-              <w:right w:w="15" w:type="dxa"/>
-            </w:tcMar>
-            <w:vAlign w:val="center"/>
-          </w:tcPr>
-          <w:p>
-            <w:pPr>
-              <w:keepNext w:val="0"/>
-              <w:keepLines w:val="0"/>
-              <w:widowControl/>
-              <w:suppressLineNumbers w:val="0"/>
-              <w:jc w:val="center"/>
-              <w:textAlignment w:val="center"/>
-              <w:rPr>
-                <w:rFonts w:hint="default" w:ascii="Oswald" w:hAnsi="Oswald" w:eastAsia="Oswald" w:cs="Oswald"/>
-                <w:i w:val="0"/>
-                <w:color w:val="2B937A"/>
-                <w:u w:val="none"/>
-              </w:rPr>
-            </w:pPr>
-            <w:r>
-              <w:rPr>
-                <w:rFonts w:hint="default" w:ascii="Oswald" w:hAnsi="Oswald" w:eastAsia="Oswald" w:cs="Oswald"/>
-                <w:i w:val="0"/>
-                <w:color w:val="2B937A"/>
-                <w:kern w:val="0"/>
-                <w:sz w:val="24"/>
-                <w:szCs w:val="24"/>
-                <w:u w:val="none"/>
-                <w:bdr w:val="none" w:color="auto" w:sz="0" w:space="0"/>
-                <w:lang w:val="en-US" w:eastAsia="zh-CN" w:bidi="ar"/>
-              </w:rPr>
-              <w:t>4.1</w:t>
-            </w:r>
-          </w:p>
-        </w:tc>
-        <w:tc>
-          <w:tcPr>
-            <w:tcW w:w="1185" w:type="dxa"/>
-            <w:tcBorders>
-              <w:top w:val="single" w:color="000000" w:sz="2" w:space="0"/>
-              <w:left w:val="single" w:color="000000" w:sz="2" w:space="0"/>
-              <w:bottom w:val="single" w:color="000000" w:sz="2" w:space="0"/>
-              <w:right w:val="single" w:color="000000" w:sz="2" w:space="0"/>
-            </w:tcBorders>
-            <w:shd w:val="clear"/>
-            <w:tcMar>
-              <w:top w:w="15" w:type="dxa"/>
-              <w:left w:w="15" w:type="dxa"/>
-              <w:right w:w="15" w:type="dxa"/>
-            </w:tcMar>
-            <w:vAlign w:val="center"/>
-          </w:tcPr>
-          <w:p>
-            <w:pPr>
-              <w:keepNext w:val="0"/>
-              <w:keepLines w:val="0"/>
-              <w:widowControl/>
-              <w:suppressLineNumbers w:val="0"/>
-              <w:jc w:val="left"/>
-              <w:textAlignment w:val="center"/>
-              <w:rPr>
-                <w:rFonts w:hint="default" w:ascii="Oswald" w:hAnsi="Oswald" w:eastAsia="Oswald" w:cs="Oswald"/>
-                <w:i w:val="0"/>
-                <w:color w:val="2B937A"/>
-                <w:u w:val="none"/>
-              </w:rPr>
-            </w:pPr>
-            <w:r>
-              <w:rPr>
-                <w:rFonts w:hint="default" w:ascii="Oswald" w:hAnsi="Oswald" w:eastAsia="Oswald" w:cs="Oswald"/>
-                <w:i w:val="0"/>
-                <w:color w:val="2B937A"/>
-                <w:kern w:val="0"/>
-                <w:sz w:val="24"/>
-                <w:szCs w:val="24"/>
-                <w:u w:val="none"/>
-                <w:bdr w:val="none" w:color="auto" w:sz="0" w:space="0"/>
-                <w:lang w:val="en-US" w:eastAsia="zh-CN" w:bidi="ar"/>
-              </w:rPr>
-              <w:t>Quản lý thông tin sản phẩm</w:t>
-            </w:r>
-          </w:p>
-        </w:tc>
-        <w:tc>
-          <w:tcPr>
-            <w:tcW w:w="2010" w:type="dxa"/>
-            <w:tcBorders>
-              <w:top w:val="single" w:color="000000" w:sz="2" w:space="0"/>
-              <w:left w:val="single" w:color="000000" w:sz="2" w:space="0"/>
-              <w:bottom w:val="single" w:color="000000" w:sz="2" w:space="0"/>
-              <w:right w:val="single" w:color="000000" w:sz="2" w:space="0"/>
-            </w:tcBorders>
-            <w:shd w:val="clear"/>
-            <w:tcMar>
-              <w:top w:w="15" w:type="dxa"/>
-              <w:left w:w="15" w:type="dxa"/>
-              <w:right w:w="15" w:type="dxa"/>
-            </w:tcMar>
-            <w:vAlign w:val="center"/>
-          </w:tcPr>
-          <w:p>
-            <w:pPr>
-              <w:keepNext w:val="0"/>
-              <w:keepLines w:val="0"/>
-              <w:widowControl/>
-              <w:suppressLineNumbers w:val="0"/>
-              <w:jc w:val="left"/>
-              <w:textAlignment w:val="center"/>
-              <w:rPr>
-                <w:rFonts w:ascii="Oswald Light" w:hAnsi="Oswald Light" w:eastAsia="Oswald Light" w:cs="Oswald Light"/>
-                <w:i w:val="0"/>
-                <w:color w:val="000000"/>
-                <w:u w:val="none"/>
-              </w:rPr>
-            </w:pPr>
-            <w:r>
-              <w:rPr>
-                <w:rFonts w:hint="default" w:ascii="Oswald Light" w:hAnsi="Oswald Light" w:eastAsia="Oswald Light" w:cs="Oswald Light"/>
-                <w:i w:val="0"/>
-                <w:color w:val="000000"/>
-                <w:kern w:val="0"/>
-                <w:sz w:val="24"/>
-                <w:szCs w:val="24"/>
-                <w:u w:val="none"/>
-                <w:bdr w:val="none" w:color="auto" w:sz="0" w:space="0"/>
-                <w:lang w:val="en-US" w:eastAsia="zh-CN" w:bidi="ar"/>
-              </w:rPr>
-              <w:t>(Quản lí): Cung cấp/Chỉnh sửa sản phẩm</w:t>
-            </w:r>
-          </w:p>
-        </w:tc>
-        <w:tc>
-          <w:tcPr>
-            <w:tcW w:w="2355" w:type="dxa"/>
-            <w:tcBorders>
-              <w:top w:val="single" w:color="000000" w:sz="2" w:space="0"/>
-              <w:left w:val="single" w:color="000000" w:sz="2" w:space="0"/>
-              <w:bottom w:val="single" w:color="000000" w:sz="2" w:space="0"/>
-              <w:right w:val="single" w:color="000000" w:sz="2" w:space="0"/>
-            </w:tcBorders>
-            <w:shd w:val="clear"/>
-            <w:tcMar>
-              <w:top w:w="15" w:type="dxa"/>
-              <w:left w:w="15" w:type="dxa"/>
-              <w:right w:w="15" w:type="dxa"/>
-            </w:tcMar>
-            <w:vAlign w:val="center"/>
-          </w:tcPr>
-          <w:p>
-            <w:pPr>
-              <w:keepNext w:val="0"/>
-              <w:keepLines w:val="0"/>
-              <w:widowControl/>
-              <w:suppressLineNumbers w:val="0"/>
-              <w:jc w:val="left"/>
-              <w:textAlignment w:val="center"/>
-              <w:rPr>
-                <w:rFonts w:hint="default" w:ascii="Oswald Light" w:hAnsi="Oswald Light" w:eastAsia="Oswald Light" w:cs="Oswald Light"/>
-                <w:i w:val="0"/>
-                <w:color w:val="000000"/>
-                <w:u w:val="none"/>
-              </w:rPr>
-            </w:pPr>
-            <w:r>
-              <w:rPr>
-                <w:rFonts w:hint="default" w:ascii="Oswald Light" w:hAnsi="Oswald Light" w:eastAsia="Oswald Light" w:cs="Oswald Light"/>
-                <w:i w:val="0"/>
-                <w:color w:val="000000"/>
-                <w:kern w:val="0"/>
-                <w:sz w:val="24"/>
-                <w:szCs w:val="24"/>
-                <w:u w:val="none"/>
-                <w:bdr w:val="none" w:color="auto" w:sz="0" w:space="0"/>
-                <w:lang w:val="en-US" w:eastAsia="zh-CN" w:bidi="ar"/>
-              </w:rPr>
-              <w:t>Lưu sản phẩm</w:t>
-            </w:r>
-          </w:p>
-        </w:tc>
-        <w:tc>
-          <w:tcPr>
-            <w:tcW w:w="2175" w:type="dxa"/>
-            <w:tcBorders>
-              <w:top w:val="single" w:color="000000" w:sz="2" w:space="0"/>
-              <w:left w:val="single" w:color="000000" w:sz="2" w:space="0"/>
-              <w:bottom w:val="single" w:color="000000" w:sz="2" w:space="0"/>
-              <w:right w:val="single" w:color="000000" w:sz="2" w:space="0"/>
-            </w:tcBorders>
-            <w:shd w:val="clear"/>
-            <w:tcMar>
-              <w:top w:w="15" w:type="dxa"/>
-              <w:left w:w="15" w:type="dxa"/>
-              <w:right w:w="15" w:type="dxa"/>
-            </w:tcMar>
-            <w:vAlign w:val="center"/>
-          </w:tcPr>
-          <w:p>
-            <w:pPr>
-              <w:keepNext w:val="0"/>
-              <w:keepLines w:val="0"/>
-              <w:widowControl/>
-              <w:suppressLineNumbers w:val="0"/>
-              <w:jc w:val="left"/>
-              <w:textAlignment w:val="center"/>
-              <w:rPr>
-                <w:rFonts w:hint="default" w:ascii="Oswald Light" w:hAnsi="Oswald Light" w:eastAsia="Oswald Light" w:cs="Oswald Light"/>
-                <w:i w:val="0"/>
-                <w:color w:val="000000"/>
-                <w:u w:val="none"/>
-              </w:rPr>
-            </w:pPr>
-            <w:r>
-              <w:rPr>
-                <w:rFonts w:hint="default" w:ascii="Oswald Light" w:hAnsi="Oswald Light" w:eastAsia="Oswald Light" w:cs="Oswald Light"/>
-                <w:i w:val="0"/>
-                <w:color w:val="000000"/>
-                <w:kern w:val="0"/>
-                <w:sz w:val="24"/>
-                <w:szCs w:val="24"/>
-                <w:u w:val="none"/>
-                <w:bdr w:val="none" w:color="auto" w:sz="0" w:space="0"/>
-                <w:lang w:val="en-US" w:eastAsia="zh-CN" w:bidi="ar"/>
-              </w:rPr>
-              <w:t>(trống)</w:t>
             </w:r>
           </w:p>
         </w:tc>
@@ -7211,7 +6910,7 @@
         <w:tc>
           <w:tcPr>
             <w:tcW w:w="907" w:type="dxa"/>
-            <w:vMerge w:val="continue"/>
+            <w:vMerge w:val="restart"/>
             <w:tcBorders>
               <w:top w:val="single" w:color="000000" w:sz="2" w:space="0"/>
               <w:left w:val="single" w:color="000000" w:sz="2" w:space="0"/>
@@ -7228,16 +6927,33 @@
           </w:tcPr>
           <w:p>
             <w:pPr>
+              <w:keepNext w:val="0"/>
+              <w:keepLines w:val="0"/>
+              <w:widowControl/>
+              <w:suppressLineNumbers w:val="0"/>
               <w:jc w:val="center"/>
-              <w:rPr>
-                <w:rFonts w:hint="default" w:ascii="Oswald" w:hAnsi="Oswald" w:eastAsia="Oswald" w:cs="Oswald"/>
-                <w:i w:val="0"/>
-                <w:color w:val="2B937A"/>
-                <w:sz w:val="24"/>
-                <w:szCs w:val="24"/>
-                <w:u w:val="none"/>
-              </w:rPr>
-            </w:pPr>
+              <w:textAlignment w:val="center"/>
+              <w:rPr>
+                <w:rFonts w:hint="default" w:ascii="Oswald" w:hAnsi="Oswald" w:eastAsia="Oswald" w:cs="Oswald"/>
+                <w:i w:val="0"/>
+                <w:color w:val="2B937A"/>
+                <w:u w:val="none"/>
+              </w:rPr>
+            </w:pPr>
+            <w:r>
+              <w:rPr>
+                <w:rFonts w:hint="default" w:ascii="Oswald" w:hAnsi="Oswald" w:eastAsia="Oswald" w:cs="Oswald"/>
+                <w:i w:val="0"/>
+                <w:color w:val="2B937A"/>
+                <w:kern w:val="0"/>
+                <w:sz w:val="24"/>
+                <w:szCs w:val="24"/>
+                <w:u w:val="none"/>
+                <w:bdr w:val="none" w:color="auto" w:sz="0" w:space="0"/>
+                <w:lang w:val="en-US" w:eastAsia="zh-CN" w:bidi="ar"/>
+              </w:rPr>
+              <w:t>Quản lý sản phẩm</w:t>
+            </w:r>
           </w:p>
         </w:tc>
         <w:tc>
@@ -7284,7 +7000,7 @@
                 <w:bdr w:val="none" w:color="auto" w:sz="0" w:space="0"/>
                 <w:lang w:val="en-US" w:eastAsia="zh-CN" w:bidi="ar"/>
               </w:rPr>
-              <w:t>4.2</w:t>
+              <w:t>4.1</w:t>
             </w:r>
           </w:p>
         </w:tc>
@@ -7332,7 +7048,7 @@
                 <w:bdr w:val="none" w:color="auto" w:sz="0" w:space="0"/>
                 <w:lang w:val="en-US" w:eastAsia="zh-CN" w:bidi="ar"/>
               </w:rPr>
-              <w:t>Quản lý công thức</w:t>
+              <w:t>Quản lý thông tin sản phẩm</w:t>
             </w:r>
           </w:p>
         </w:tc>
@@ -7362,53 +7078,25 @@
               <w:jc w:val="left"/>
               <w:textAlignment w:val="center"/>
               <w:rPr>
-                <w:rFonts w:hint="default" w:ascii="Oswald Light" w:hAnsi="Oswald Light" w:eastAsia="Oswald Light" w:cs="Oswald Light"/>
-                <w:i w:val="0"/>
-                <w:color w:val="000000"/>
-                <w:u w:val="none"/>
-              </w:rPr>
-            </w:pPr>
-            <w:r>
-              <w:rPr>
-                <w:rFonts w:hint="default" w:ascii="Oswald Light" w:hAnsi="Oswald Light" w:eastAsia="Oswald Light" w:cs="Oswald Light"/>
-                <w:i w:val="0"/>
-                <w:color w:val="000000"/>
-                <w:kern w:val="0"/>
-                <w:sz w:val="24"/>
-                <w:szCs w:val="24"/>
-                <w:u w:val="none"/>
-                <w:bdr w:val="none" w:color="auto" w:sz="0" w:space="0"/>
-                <w:lang w:val="en-US" w:eastAsia="zh-CN" w:bidi="ar"/>
-              </w:rPr>
-              <w:t>(Quản lí): Cung cấp/Chỉnh sửa</w:t>
-            </w:r>
-            <w:r>
-              <w:rPr>
-                <w:rFonts w:hint="default" w:ascii="Oswald Light" w:hAnsi="Oswald Light" w:eastAsia="Oswald Light" w:cs="Oswald Light"/>
-                <w:i w:val="0"/>
-                <w:color w:val="000000"/>
-                <w:kern w:val="0"/>
-                <w:sz w:val="24"/>
-                <w:szCs w:val="24"/>
-                <w:u w:val="none"/>
-                <w:bdr w:val="none" w:color="auto" w:sz="0" w:space="0"/>
-                <w:lang w:val="vi-VN" w:eastAsia="zh-CN" w:bidi="ar"/>
-              </w:rPr>
-              <w:t xml:space="preserve"> </w:t>
-            </w:r>
-            <w:r>
-              <w:rPr>
-                <w:rFonts w:hint="default" w:ascii="Oswald Light" w:hAnsi="Oswald Light" w:eastAsia="Oswald Light" w:cs="Oswald Light"/>
-                <w:i w:val="0"/>
-                <w:color w:val="000000"/>
-                <w:kern w:val="0"/>
-                <w:sz w:val="24"/>
-                <w:szCs w:val="24"/>
-                <w:u w:val="none"/>
-                <w:bdr w:val="none" w:color="auto" w:sz="0" w:space="0"/>
-                <w:lang w:val="en-US" w:eastAsia="zh-CN" w:bidi="ar"/>
-              </w:rPr>
-              <w:t>thông tin về công thức</w:t>
+                <w:rFonts w:ascii="Oswald Light" w:hAnsi="Oswald Light" w:eastAsia="Oswald Light" w:cs="Oswald Light"/>
+                <w:i w:val="0"/>
+                <w:color w:val="000000"/>
+                <w:u w:val="none"/>
+              </w:rPr>
+            </w:pPr>
+            <w:r>
+              <w:rPr>
+                <w:rFonts w:hint="default" w:ascii="Oswald Light" w:hAnsi="Oswald Light" w:eastAsia="Oswald Light" w:cs="Oswald Light"/>
+                <w:i w:val="0"/>
+                <w:color w:val="000000"/>
+                <w:kern w:val="0"/>
+                <w:sz w:val="24"/>
+                <w:szCs w:val="24"/>
+                <w:u w:val="none"/>
+                <w:bdr w:val="none" w:color="auto" w:sz="0" w:space="0"/>
+                <w:lang w:val="en-US" w:eastAsia="zh-CN" w:bidi="ar"/>
+              </w:rPr>
+              <w:t>(Quản lí): Cung cấp/Chỉnh sửa sản phẩm</w:t>
             </w:r>
           </w:p>
         </w:tc>
@@ -7456,7 +7144,7 @@
                 <w:bdr w:val="none" w:color="auto" w:sz="0" w:space="0"/>
                 <w:lang w:val="en-US" w:eastAsia="zh-CN" w:bidi="ar"/>
               </w:rPr>
-              <w:t>Lưu công thức</w:t>
+              <w:t>Lưu sản phẩm</w:t>
             </w:r>
           </w:p>
         </w:tc>
@@ -7511,6 +7199,320 @@
       </w:tr>
       <w:tr>
         <w:tblPrEx>
+          <w:tblCellMar>
+            <w:top w:w="0" w:type="dxa"/>
+            <w:left w:w="0" w:type="dxa"/>
+            <w:bottom w:w="0" w:type="dxa"/>
+            <w:right w:w="0" w:type="dxa"/>
+          </w:tblCellMar>
+        </w:tblPrEx>
+        <w:trPr>
+          <w:trHeight w:val="990" w:hRule="atLeast"/>
+        </w:trPr>
+        <w:tc>
+          <w:tcPr>
+            <w:tcW w:w="907" w:type="dxa"/>
+            <w:vMerge w:val="continue"/>
+            <w:tcBorders>
+              <w:top w:val="single" w:color="000000" w:sz="2" w:space="0"/>
+              <w:left w:val="single" w:color="000000" w:sz="2" w:space="0"/>
+              <w:bottom w:val="single" w:color="000000" w:sz="2" w:space="0"/>
+              <w:right w:val="single" w:color="000000" w:sz="2" w:space="0"/>
+            </w:tcBorders>
+            <w:shd w:val="clear" w:color="auto" w:fill="FCCB5B"/>
+            <w:tcMar>
+              <w:top w:w="15" w:type="dxa"/>
+              <w:left w:w="15" w:type="dxa"/>
+              <w:right w:w="15" w:type="dxa"/>
+            </w:tcMar>
+            <w:vAlign w:val="center"/>
+          </w:tcPr>
+          <w:p>
+            <w:pPr>
+              <w:jc w:val="center"/>
+              <w:rPr>
+                <w:rFonts w:hint="default" w:ascii="Oswald" w:hAnsi="Oswald" w:eastAsia="Oswald" w:cs="Oswald"/>
+                <w:i w:val="0"/>
+                <w:color w:val="2B937A"/>
+                <w:sz w:val="24"/>
+                <w:szCs w:val="24"/>
+                <w:u w:val="none"/>
+              </w:rPr>
+            </w:pPr>
+          </w:p>
+        </w:tc>
+        <w:tc>
+          <w:tcPr>
+            <w:tcW w:w="510" w:type="dxa"/>
+            <w:tcBorders>
+              <w:top w:val="single" w:color="000000" w:sz="2" w:space="0"/>
+              <w:left w:val="single" w:color="000000" w:sz="2" w:space="0"/>
+              <w:bottom w:val="single" w:color="000000" w:sz="2" w:space="0"/>
+              <w:right w:val="single" w:color="000000" w:sz="2" w:space="0"/>
+            </w:tcBorders>
+            <w:shd w:val="clear" w:color="auto" w:fill="FFFFFF"/>
+            <w:tcMar>
+              <w:top w:w="15" w:type="dxa"/>
+              <w:left w:w="15" w:type="dxa"/>
+              <w:right w:w="15" w:type="dxa"/>
+            </w:tcMar>
+            <w:vAlign w:val="center"/>
+          </w:tcPr>
+          <w:p>
+            <w:pPr>
+              <w:keepNext w:val="0"/>
+              <w:keepLines w:val="0"/>
+              <w:widowControl/>
+              <w:suppressLineNumbers w:val="0"/>
+              <w:jc w:val="center"/>
+              <w:textAlignment w:val="center"/>
+              <w:rPr>
+                <w:rFonts w:hint="default" w:ascii="Oswald" w:hAnsi="Oswald" w:eastAsia="Oswald" w:cs="Oswald"/>
+                <w:i w:val="0"/>
+                <w:color w:val="2B937A"/>
+                <w:u w:val="none"/>
+              </w:rPr>
+            </w:pPr>
+            <w:r>
+              <w:rPr>
+                <w:rFonts w:hint="default" w:ascii="Oswald" w:hAnsi="Oswald" w:eastAsia="Oswald" w:cs="Oswald"/>
+                <w:i w:val="0"/>
+                <w:color w:val="2B937A"/>
+                <w:kern w:val="0"/>
+                <w:sz w:val="24"/>
+                <w:szCs w:val="24"/>
+                <w:u w:val="none"/>
+                <w:bdr w:val="none" w:color="auto" w:sz="0" w:space="0"/>
+                <w:lang w:val="en-US" w:eastAsia="zh-CN" w:bidi="ar"/>
+              </w:rPr>
+              <w:t>4.2</w:t>
+            </w:r>
+          </w:p>
+        </w:tc>
+        <w:tc>
+          <w:tcPr>
+            <w:tcW w:w="1185" w:type="dxa"/>
+            <w:tcBorders>
+              <w:top w:val="single" w:color="000000" w:sz="2" w:space="0"/>
+              <w:left w:val="single" w:color="000000" w:sz="2" w:space="0"/>
+              <w:bottom w:val="single" w:color="000000" w:sz="2" w:space="0"/>
+              <w:right w:val="single" w:color="000000" w:sz="2" w:space="0"/>
+            </w:tcBorders>
+            <w:shd w:val="clear"/>
+            <w:tcMar>
+              <w:top w:w="15" w:type="dxa"/>
+              <w:left w:w="15" w:type="dxa"/>
+              <w:right w:w="15" w:type="dxa"/>
+            </w:tcMar>
+            <w:vAlign w:val="center"/>
+          </w:tcPr>
+          <w:p>
+            <w:pPr>
+              <w:keepNext w:val="0"/>
+              <w:keepLines w:val="0"/>
+              <w:widowControl/>
+              <w:suppressLineNumbers w:val="0"/>
+              <w:jc w:val="left"/>
+              <w:textAlignment w:val="center"/>
+              <w:rPr>
+                <w:rFonts w:hint="default" w:ascii="Oswald" w:hAnsi="Oswald" w:eastAsia="Oswald" w:cs="Oswald"/>
+                <w:i w:val="0"/>
+                <w:color w:val="2B937A"/>
+                <w:u w:val="none"/>
+              </w:rPr>
+            </w:pPr>
+            <w:r>
+              <w:rPr>
+                <w:rFonts w:hint="default" w:ascii="Oswald" w:hAnsi="Oswald" w:eastAsia="Oswald" w:cs="Oswald"/>
+                <w:i w:val="0"/>
+                <w:color w:val="2B937A"/>
+                <w:kern w:val="0"/>
+                <w:sz w:val="24"/>
+                <w:szCs w:val="24"/>
+                <w:u w:val="none"/>
+                <w:bdr w:val="none" w:color="auto" w:sz="0" w:space="0"/>
+                <w:lang w:val="en-US" w:eastAsia="zh-CN" w:bidi="ar"/>
+              </w:rPr>
+              <w:t>Quản lý công thức</w:t>
+            </w:r>
+          </w:p>
+        </w:tc>
+        <w:tc>
+          <w:tcPr>
+            <w:tcW w:w="2010" w:type="dxa"/>
+            <w:tcBorders>
+              <w:top w:val="single" w:color="000000" w:sz="2" w:space="0"/>
+              <w:left w:val="single" w:color="000000" w:sz="2" w:space="0"/>
+              <w:bottom w:val="single" w:color="000000" w:sz="2" w:space="0"/>
+              <w:right w:val="single" w:color="000000" w:sz="2" w:space="0"/>
+            </w:tcBorders>
+            <w:shd w:val="clear"/>
+            <w:tcMar>
+              <w:top w:w="15" w:type="dxa"/>
+              <w:left w:w="15" w:type="dxa"/>
+              <w:right w:w="15" w:type="dxa"/>
+            </w:tcMar>
+            <w:vAlign w:val="center"/>
+          </w:tcPr>
+          <w:p>
+            <w:pPr>
+              <w:keepNext w:val="0"/>
+              <w:keepLines w:val="0"/>
+              <w:widowControl/>
+              <w:suppressLineNumbers w:val="0"/>
+              <w:jc w:val="left"/>
+              <w:textAlignment w:val="center"/>
+              <w:rPr>
+                <w:rFonts w:hint="default" w:ascii="Oswald Light" w:hAnsi="Oswald Light" w:eastAsia="Oswald Light" w:cs="Oswald Light"/>
+                <w:i w:val="0"/>
+                <w:color w:val="000000"/>
+                <w:u w:val="none"/>
+              </w:rPr>
+            </w:pPr>
+            <w:r>
+              <w:rPr>
+                <w:rFonts w:hint="default" w:ascii="Oswald Light" w:hAnsi="Oswald Light" w:eastAsia="Oswald Light" w:cs="Oswald Light"/>
+                <w:i w:val="0"/>
+                <w:color w:val="000000"/>
+                <w:kern w:val="0"/>
+                <w:sz w:val="24"/>
+                <w:szCs w:val="24"/>
+                <w:u w:val="none"/>
+                <w:bdr w:val="none" w:color="auto" w:sz="0" w:space="0"/>
+                <w:lang w:val="en-US" w:eastAsia="zh-CN" w:bidi="ar"/>
+              </w:rPr>
+              <w:t>(Quản lí): Cung cấp/Chỉnh sửa</w:t>
+            </w:r>
+            <w:r>
+              <w:rPr>
+                <w:rFonts w:hint="default" w:ascii="Oswald Light" w:hAnsi="Oswald Light" w:eastAsia="Oswald Light" w:cs="Oswald Light"/>
+                <w:i w:val="0"/>
+                <w:color w:val="000000"/>
+                <w:kern w:val="0"/>
+                <w:sz w:val="24"/>
+                <w:szCs w:val="24"/>
+                <w:u w:val="none"/>
+                <w:bdr w:val="none" w:color="auto" w:sz="0" w:space="0"/>
+                <w:lang w:val="vi-VN" w:eastAsia="zh-CN" w:bidi="ar"/>
+              </w:rPr>
+              <w:t xml:space="preserve"> </w:t>
+            </w:r>
+            <w:r>
+              <w:rPr>
+                <w:rFonts w:hint="default" w:ascii="Oswald Light" w:hAnsi="Oswald Light" w:eastAsia="Oswald Light" w:cs="Oswald Light"/>
+                <w:i w:val="0"/>
+                <w:color w:val="000000"/>
+                <w:kern w:val="0"/>
+                <w:sz w:val="24"/>
+                <w:szCs w:val="24"/>
+                <w:u w:val="none"/>
+                <w:bdr w:val="none" w:color="auto" w:sz="0" w:space="0"/>
+                <w:lang w:val="en-US" w:eastAsia="zh-CN" w:bidi="ar"/>
+              </w:rPr>
+              <w:t>thông tin về công thức</w:t>
+            </w:r>
+          </w:p>
+        </w:tc>
+        <w:tc>
+          <w:tcPr>
+            <w:tcW w:w="2355" w:type="dxa"/>
+            <w:tcBorders>
+              <w:top w:val="single" w:color="000000" w:sz="2" w:space="0"/>
+              <w:left w:val="single" w:color="000000" w:sz="2" w:space="0"/>
+              <w:bottom w:val="single" w:color="000000" w:sz="2" w:space="0"/>
+              <w:right w:val="single" w:color="000000" w:sz="2" w:space="0"/>
+            </w:tcBorders>
+            <w:shd w:val="clear"/>
+            <w:tcMar>
+              <w:top w:w="15" w:type="dxa"/>
+              <w:left w:w="15" w:type="dxa"/>
+              <w:right w:w="15" w:type="dxa"/>
+            </w:tcMar>
+            <w:vAlign w:val="center"/>
+          </w:tcPr>
+          <w:p>
+            <w:pPr>
+              <w:keepNext w:val="0"/>
+              <w:keepLines w:val="0"/>
+              <w:widowControl/>
+              <w:suppressLineNumbers w:val="0"/>
+              <w:jc w:val="left"/>
+              <w:textAlignment w:val="center"/>
+              <w:rPr>
+                <w:rFonts w:hint="default" w:ascii="Oswald Light" w:hAnsi="Oswald Light" w:eastAsia="Oswald Light" w:cs="Oswald Light"/>
+                <w:i w:val="0"/>
+                <w:color w:val="000000"/>
+                <w:u w:val="none"/>
+              </w:rPr>
+            </w:pPr>
+            <w:r>
+              <w:rPr>
+                <w:rFonts w:hint="default" w:ascii="Oswald Light" w:hAnsi="Oswald Light" w:eastAsia="Oswald Light" w:cs="Oswald Light"/>
+                <w:i w:val="0"/>
+                <w:color w:val="000000"/>
+                <w:kern w:val="0"/>
+                <w:sz w:val="24"/>
+                <w:szCs w:val="24"/>
+                <w:u w:val="none"/>
+                <w:bdr w:val="none" w:color="auto" w:sz="0" w:space="0"/>
+                <w:lang w:val="en-US" w:eastAsia="zh-CN" w:bidi="ar"/>
+              </w:rPr>
+              <w:t>Lưu công thức</w:t>
+            </w:r>
+          </w:p>
+        </w:tc>
+        <w:tc>
+          <w:tcPr>
+            <w:tcW w:w="2175" w:type="dxa"/>
+            <w:tcBorders>
+              <w:top w:val="single" w:color="000000" w:sz="2" w:space="0"/>
+              <w:left w:val="single" w:color="000000" w:sz="2" w:space="0"/>
+              <w:bottom w:val="single" w:color="000000" w:sz="2" w:space="0"/>
+              <w:right w:val="single" w:color="000000" w:sz="2" w:space="0"/>
+            </w:tcBorders>
+            <w:shd w:val="clear"/>
+            <w:tcMar>
+              <w:top w:w="15" w:type="dxa"/>
+              <w:left w:w="15" w:type="dxa"/>
+              <w:right w:w="15" w:type="dxa"/>
+            </w:tcMar>
+            <w:vAlign w:val="center"/>
+          </w:tcPr>
+          <w:p>
+            <w:pPr>
+              <w:keepNext w:val="0"/>
+              <w:keepLines w:val="0"/>
+              <w:widowControl/>
+              <w:suppressLineNumbers w:val="0"/>
+              <w:jc w:val="left"/>
+              <w:textAlignment w:val="center"/>
+              <w:rPr>
+                <w:rFonts w:hint="default" w:ascii="Oswald Light" w:hAnsi="Oswald Light" w:eastAsia="Oswald Light" w:cs="Oswald Light"/>
+                <w:i w:val="0"/>
+                <w:color w:val="000000"/>
+                <w:u w:val="none"/>
+              </w:rPr>
+            </w:pPr>
+            <w:r>
+              <w:rPr>
+                <w:rFonts w:hint="default" w:ascii="Oswald Light" w:hAnsi="Oswald Light" w:eastAsia="Oswald Light" w:cs="Oswald Light"/>
+                <w:i w:val="0"/>
+                <w:color w:val="000000"/>
+                <w:kern w:val="0"/>
+                <w:sz w:val="24"/>
+                <w:szCs w:val="24"/>
+                <w:u w:val="none"/>
+                <w:bdr w:val="none" w:color="auto" w:sz="0" w:space="0"/>
+                <w:lang w:val="en-US" w:eastAsia="zh-CN" w:bidi="ar"/>
+              </w:rPr>
+              <w:t>(trống)</w:t>
+            </w:r>
+          </w:p>
+        </w:tc>
+      </w:tr>
+      <w:tr>
+        <w:tblPrEx>
+          <w:shd w:val="clear"/>
           <w:tblCellMar>
             <w:top w:w="0" w:type="dxa"/>
             <w:left w:w="0" w:type="dxa"/>
@@ -9078,7 +9080,6 @@
       </w:tr>
       <w:tr>
         <w:tblPrEx>
-          <w:shd w:val="clear"/>
           <w:tblCellMar>
             <w:top w:w="0" w:type="dxa"/>
             <w:left w:w="0" w:type="dxa"/>
@@ -9409,7 +9410,6 @@
       </w:tr>
       <w:tr>
         <w:tblPrEx>
-          <w:shd w:val="clear"/>
           <w:tblCellMar>
             <w:top w:w="0" w:type="dxa"/>
             <w:left w:w="0" w:type="dxa"/>
@@ -10009,7 +10009,6 @@
       </w:tr>
       <w:tr>
         <w:tblPrEx>
-          <w:shd w:val="clear"/>
           <w:tblCellMar>
             <w:top w:w="0" w:type="dxa"/>
             <w:left w:w="0" w:type="dxa"/>
@@ -10359,8 +10358,10 @@
           <w:rFonts w:hint="default"/>
           <w:lang w:val="vi-VN"/>
         </w:rPr>
-        <w:t>Data Flow Diagram</w:t>
-      </w:r>
+        <w:t>C.2. Data Flow Diagram</w:t>
+      </w:r>
+      <w:bookmarkStart w:id="0" w:name="_GoBack"/>
+      <w:bookmarkEnd w:id="0"/>
     </w:p>
     <w:p>
       <w:pPr>

</xml_diff>

<commit_message>
Thêm DFD mức dưới đỉnh
</commit_message>
<xml_diff>
--- a/report/report.docx
+++ b/report/report.docx
@@ -358,6 +358,7 @@
       <w:pPr>
         <w:pStyle w:val="3"/>
         <w:numPr>
+          <w:ilvl w:val="0"/>
           <w:numId w:val="0"/>
         </w:numPr>
         <w:bidi w:val="0"/>
@@ -1846,6 +1847,7 @@
     <w:p>
       <w:pPr>
         <w:numPr>
+          <w:ilvl w:val="0"/>
           <w:numId w:val="0"/>
         </w:numPr>
         <w:bidi w:val="0"/>
@@ -2765,9 +2767,10 @@
     </w:p>
     <w:tbl>
       <w:tblPr>
+        <w:tblStyle w:val="6"/>
         <w:tblW w:w="9120" w:type="dxa"/>
         <w:tblInd w:w="0" w:type="dxa"/>
-        <w:shd w:val="clear"/>
+        <w:shd w:val="clear" w:color="auto" w:fill="auto"/>
         <w:tblLayout w:type="autofit"/>
         <w:tblCellMar>
           <w:top w:w="0" w:type="dxa"/>
@@ -2786,7 +2789,7 @@
       </w:tblGrid>
       <w:tr>
         <w:tblPrEx>
-          <w:shd w:val="clear"/>
+          <w:shd w:val="clear" w:color="auto" w:fill="auto"/>
           <w:tblCellMar>
             <w:top w:w="0" w:type="dxa"/>
             <w:left w:w="0" w:type="dxa"/>
@@ -2806,7 +2809,7 @@
               <w:bottom w:val="nil"/>
               <w:right w:val="nil"/>
             </w:tcBorders>
-            <w:shd w:val="clear"/>
+            <w:shd w:val="clear" w:color="auto" w:fill="auto"/>
             <w:tcMar>
               <w:top w:w="15" w:type="dxa"/>
               <w:left w:w="15" w:type="dxa"/>
@@ -2870,7 +2873,6 @@
                 <w:sz w:val="24"/>
                 <w:szCs w:val="24"/>
                 <w:u w:val="none"/>
-                <w:bdr w:val="none" w:color="auto" w:sz="0" w:space="0"/>
                 <w:lang w:val="en-US" w:eastAsia="zh-CN" w:bidi="ar"/>
               </w:rPr>
               <w:t>STT</w:t>
@@ -2918,7 +2920,6 @@
                 <w:sz w:val="24"/>
                 <w:szCs w:val="24"/>
                 <w:u w:val="none"/>
-                <w:bdr w:val="none" w:color="auto" w:sz="0" w:space="0"/>
                 <w:lang w:val="en-US" w:eastAsia="zh-CN" w:bidi="ar"/>
               </w:rPr>
               <w:t>Nghiệp vụ</w:t>
@@ -2966,7 +2967,6 @@
                 <w:sz w:val="24"/>
                 <w:szCs w:val="24"/>
                 <w:u w:val="none"/>
-                <w:bdr w:val="none" w:color="auto" w:sz="0" w:space="0"/>
                 <w:lang w:val="en-US" w:eastAsia="zh-CN" w:bidi="ar"/>
               </w:rPr>
               <w:t>Người dùng</w:t>
@@ -3014,7 +3014,6 @@
                 <w:sz w:val="24"/>
                 <w:szCs w:val="24"/>
                 <w:u w:val="none"/>
-                <w:bdr w:val="none" w:color="auto" w:sz="0" w:space="0"/>
                 <w:lang w:val="en-US" w:eastAsia="zh-CN" w:bidi="ar"/>
               </w:rPr>
               <w:t>Phần mềm</w:t>
@@ -3062,7 +3061,6 @@
                 <w:sz w:val="24"/>
                 <w:szCs w:val="24"/>
                 <w:u w:val="none"/>
-                <w:bdr w:val="none" w:color="auto" w:sz="0" w:space="0"/>
                 <w:lang w:val="en-US" w:eastAsia="zh-CN" w:bidi="ar"/>
               </w:rPr>
               <w:t>Ghi chú</w:t>
@@ -3072,6 +3070,7 @@
       </w:tr>
       <w:tr>
         <w:tblPrEx>
+          <w:shd w:val="clear" w:color="auto" w:fill="auto"/>
           <w:tblCellMar>
             <w:top w:w="0" w:type="dxa"/>
             <w:left w:w="0" w:type="dxa"/>
@@ -3125,7 +3124,6 @@
                 <w:sz w:val="24"/>
                 <w:szCs w:val="24"/>
                 <w:u w:val="none"/>
-                <w:bdr w:val="none" w:color="auto" w:sz="0" w:space="0"/>
                 <w:lang w:val="vi-VN" w:eastAsia="zh-CN" w:bidi="ar"/>
               </w:rPr>
               <w:t xml:space="preserve"> Quản lý nhân viên</w:t>
@@ -3173,7 +3171,6 @@
                 <w:sz w:val="24"/>
                 <w:szCs w:val="24"/>
                 <w:u w:val="none"/>
-                <w:bdr w:val="none" w:color="auto" w:sz="0" w:space="0"/>
                 <w:lang w:val="en-US" w:eastAsia="zh-CN" w:bidi="ar"/>
               </w:rPr>
               <w:t>1.1</w:t>
@@ -3189,7 +3186,7 @@
               <w:bottom w:val="single" w:color="000000" w:sz="2" w:space="0"/>
               <w:right w:val="single" w:color="000000" w:sz="2" w:space="0"/>
             </w:tcBorders>
-            <w:shd w:val="clear"/>
+            <w:shd w:val="clear" w:color="auto" w:fill="auto"/>
             <w:tcMar>
               <w:top w:w="15" w:type="dxa"/>
               <w:left w:w="15" w:type="dxa"/>
@@ -3221,7 +3218,6 @@
                 <w:sz w:val="24"/>
                 <w:szCs w:val="24"/>
                 <w:u w:val="none"/>
-                <w:bdr w:val="none" w:color="auto" w:sz="0" w:space="0"/>
                 <w:lang w:val="en-US" w:eastAsia="zh-CN" w:bidi="ar"/>
               </w:rPr>
               <w:t>Quản lý tài khoản nhân viên</w:t>
@@ -3237,7 +3233,7 @@
               <w:bottom w:val="single" w:color="000000" w:sz="2" w:space="0"/>
               <w:right w:val="single" w:color="000000" w:sz="2" w:space="0"/>
             </w:tcBorders>
-            <w:shd w:val="clear"/>
+            <w:shd w:val="clear" w:color="auto" w:fill="auto"/>
             <w:tcMar>
               <w:top w:w="15" w:type="dxa"/>
               <w:left w:w="15" w:type="dxa"/>
@@ -3269,7 +3265,6 @@
                 <w:sz w:val="24"/>
                 <w:szCs w:val="24"/>
                 <w:u w:val="none"/>
-                <w:bdr w:val="none" w:color="auto" w:sz="0" w:space="0"/>
                 <w:lang w:val="en-US" w:eastAsia="zh-CN" w:bidi="ar"/>
               </w:rPr>
               <w:t>(Nhân viên): Nhập vào thông tin cá nhân</w:t>
@@ -3283,7 +3278,6 @@
                 <w:sz w:val="24"/>
                 <w:szCs w:val="24"/>
                 <w:u w:val="none"/>
-                <w:bdr w:val="none" w:color="auto" w:sz="0" w:space="0"/>
                 <w:lang w:val="en-US" w:eastAsia="zh-CN" w:bidi="ar"/>
               </w:rPr>
               <w:br w:type="textWrapping"/>
@@ -3297,7 +3291,6 @@
                 <w:sz w:val="24"/>
                 <w:szCs w:val="24"/>
                 <w:u w:val="none"/>
-                <w:bdr w:val="none" w:color="auto" w:sz="0" w:space="0"/>
                 <w:lang w:val="en-US" w:eastAsia="zh-CN" w:bidi="ar"/>
               </w:rPr>
               <w:t>(Quản lí): Cấp quyền</w:t>
@@ -3313,7 +3306,7 @@
               <w:bottom w:val="single" w:color="000000" w:sz="2" w:space="0"/>
               <w:right w:val="single" w:color="000000" w:sz="2" w:space="0"/>
             </w:tcBorders>
-            <w:shd w:val="clear"/>
+            <w:shd w:val="clear" w:color="auto" w:fill="auto"/>
             <w:tcMar>
               <w:top w:w="15" w:type="dxa"/>
               <w:left w:w="15" w:type="dxa"/>
@@ -3345,7 +3338,6 @@
                 <w:sz w:val="24"/>
                 <w:szCs w:val="24"/>
                 <w:u w:val="none"/>
-                <w:bdr w:val="none" w:color="auto" w:sz="0" w:space="0"/>
                 <w:lang w:val="en-US" w:eastAsia="zh-CN" w:bidi="ar"/>
               </w:rPr>
               <w:t>Tạo/Cập nhật tài khoản mới cho</w:t>
@@ -3359,7 +3351,6 @@
                 <w:sz w:val="24"/>
                 <w:szCs w:val="24"/>
                 <w:u w:val="none"/>
-                <w:bdr w:val="none" w:color="auto" w:sz="0" w:space="0"/>
                 <w:lang w:val="en-US" w:eastAsia="zh-CN" w:bidi="ar"/>
               </w:rPr>
               <w:br w:type="textWrapping"/>
@@ -3373,7 +3364,6 @@
                 <w:sz w:val="24"/>
                 <w:szCs w:val="24"/>
                 <w:u w:val="none"/>
-                <w:bdr w:val="none" w:color="auto" w:sz="0" w:space="0"/>
                 <w:lang w:val="en-US" w:eastAsia="zh-CN" w:bidi="ar"/>
               </w:rPr>
               <w:t>nhân viên</w:t>
@@ -3389,7 +3379,7 @@
               <w:bottom w:val="single" w:color="000000" w:sz="2" w:space="0"/>
               <w:right w:val="single" w:color="000000" w:sz="2" w:space="0"/>
             </w:tcBorders>
-            <w:shd w:val="clear"/>
+            <w:shd w:val="clear" w:color="auto" w:fill="auto"/>
             <w:tcMar>
               <w:top w:w="15" w:type="dxa"/>
               <w:left w:w="15" w:type="dxa"/>
@@ -3421,7 +3411,6 @@
                 <w:sz w:val="24"/>
                 <w:szCs w:val="24"/>
                 <w:u w:val="none"/>
-                <w:bdr w:val="none" w:color="auto" w:sz="0" w:space="0"/>
                 <w:lang w:val="en-US" w:eastAsia="zh-CN" w:bidi="ar"/>
               </w:rPr>
               <w:t>(trống)</w:t>
@@ -3431,6 +3420,7 @@
       </w:tr>
       <w:tr>
         <w:tblPrEx>
+          <w:shd w:val="clear" w:color="auto" w:fill="auto"/>
           <w:tblCellMar>
             <w:top w:w="0" w:type="dxa"/>
             <w:left w:w="0" w:type="dxa"/>
@@ -3514,7 +3504,6 @@
                 <w:sz w:val="24"/>
                 <w:szCs w:val="24"/>
                 <w:u w:val="none"/>
-                <w:bdr w:val="none" w:color="auto" w:sz="0" w:space="0"/>
                 <w:lang w:val="en-US" w:eastAsia="zh-CN" w:bidi="ar"/>
               </w:rPr>
               <w:t>1.2</w:t>
@@ -3530,7 +3519,7 @@
               <w:bottom w:val="single" w:color="000000" w:sz="2" w:space="0"/>
               <w:right w:val="single" w:color="000000" w:sz="2" w:space="0"/>
             </w:tcBorders>
-            <w:shd w:val="clear"/>
+            <w:shd w:val="clear" w:color="auto" w:fill="auto"/>
             <w:tcMar>
               <w:top w:w="15" w:type="dxa"/>
               <w:left w:w="15" w:type="dxa"/>
@@ -3562,7 +3551,6 @@
                 <w:sz w:val="24"/>
                 <w:szCs w:val="24"/>
                 <w:u w:val="none"/>
-                <w:bdr w:val="none" w:color="auto" w:sz="0" w:space="0"/>
                 <w:lang w:val="en-US" w:eastAsia="zh-CN" w:bidi="ar"/>
               </w:rPr>
               <w:t>Quản lý ca làm</w:t>
@@ -3578,7 +3566,7 @@
               <w:bottom w:val="single" w:color="000000" w:sz="2" w:space="0"/>
               <w:right w:val="single" w:color="000000" w:sz="2" w:space="0"/>
             </w:tcBorders>
-            <w:shd w:val="clear"/>
+            <w:shd w:val="clear" w:color="auto" w:fill="auto"/>
             <w:tcMar>
               <w:top w:w="15" w:type="dxa"/>
               <w:left w:w="15" w:type="dxa"/>
@@ -3610,7 +3598,6 @@
                 <w:sz w:val="24"/>
                 <w:szCs w:val="24"/>
                 <w:u w:val="none"/>
-                <w:bdr w:val="none" w:color="auto" w:sz="0" w:space="0"/>
                 <w:lang w:val="en-US" w:eastAsia="zh-CN" w:bidi="ar"/>
               </w:rPr>
               <w:t>(Quản lí): Lập lịch làm của tuần tiếp theo</w:t>
@@ -3624,7 +3611,6 @@
                 <w:sz w:val="24"/>
                 <w:szCs w:val="24"/>
                 <w:u w:val="none"/>
-                <w:bdr w:val="none" w:color="auto" w:sz="0" w:space="0"/>
                 <w:lang w:val="en-US" w:eastAsia="zh-CN" w:bidi="ar"/>
               </w:rPr>
               <w:br w:type="textWrapping"/>
@@ -3638,7 +3624,6 @@
                 <w:sz w:val="24"/>
                 <w:szCs w:val="24"/>
                 <w:u w:val="none"/>
-                <w:bdr w:val="none" w:color="auto" w:sz="0" w:space="0"/>
                 <w:lang w:val="en-US" w:eastAsia="zh-CN" w:bidi="ar"/>
               </w:rPr>
               <w:t>(Quản lí): Chỉnh sửa lịch làm</w:t>
@@ -3654,7 +3639,7 @@
               <w:bottom w:val="single" w:color="000000" w:sz="2" w:space="0"/>
               <w:right w:val="single" w:color="000000" w:sz="2" w:space="0"/>
             </w:tcBorders>
-            <w:shd w:val="clear"/>
+            <w:shd w:val="clear" w:color="auto" w:fill="auto"/>
             <w:tcMar>
               <w:top w:w="15" w:type="dxa"/>
               <w:left w:w="15" w:type="dxa"/>
@@ -3686,7 +3671,6 @@
                 <w:sz w:val="24"/>
                 <w:szCs w:val="24"/>
                 <w:u w:val="none"/>
-                <w:bdr w:val="none" w:color="auto" w:sz="0" w:space="0"/>
                 <w:lang w:val="en-US" w:eastAsia="zh-CN" w:bidi="ar"/>
               </w:rPr>
               <w:t>Lưu lịch làm, gửi thông báo cho nhân viên</w:t>
@@ -3700,7 +3684,6 @@
                 <w:sz w:val="24"/>
                 <w:szCs w:val="24"/>
                 <w:u w:val="none"/>
-                <w:bdr w:val="none" w:color="auto" w:sz="0" w:space="0"/>
                 <w:lang w:val="en-US" w:eastAsia="zh-CN" w:bidi="ar"/>
               </w:rPr>
               <w:br w:type="textWrapping"/>
@@ -3714,7 +3697,6 @@
                 <w:sz w:val="24"/>
                 <w:szCs w:val="24"/>
                 <w:u w:val="none"/>
-                <w:bdr w:val="none" w:color="auto" w:sz="0" w:space="0"/>
                 <w:lang w:val="en-US" w:eastAsia="zh-CN" w:bidi="ar"/>
               </w:rPr>
               <w:t>Khi có chỉnh sửa, xét tính hợp lệ. Nếu hợp lệ, cập nhật lịch làm việc, lưu thời gian chỉnh sửa và người thực hiện</w:t>
@@ -3730,7 +3712,7 @@
               <w:bottom w:val="single" w:color="000000" w:sz="2" w:space="0"/>
               <w:right w:val="single" w:color="000000" w:sz="2" w:space="0"/>
             </w:tcBorders>
-            <w:shd w:val="clear"/>
+            <w:shd w:val="clear" w:color="auto" w:fill="auto"/>
             <w:tcMar>
               <w:top w:w="15" w:type="dxa"/>
               <w:left w:w="15" w:type="dxa"/>
@@ -3762,7 +3744,6 @@
                 <w:sz w:val="24"/>
                 <w:szCs w:val="24"/>
                 <w:u w:val="none"/>
-                <w:bdr w:val="none" w:color="auto" w:sz="0" w:space="0"/>
                 <w:lang w:val="en-US" w:eastAsia="zh-CN" w:bidi="ar"/>
               </w:rPr>
               <w:t>Nhân viên không có quyền chỉnh sửa mà phải qua quản lí</w:t>
@@ -3776,7 +3757,6 @@
                 <w:sz w:val="24"/>
                 <w:szCs w:val="24"/>
                 <w:u w:val="none"/>
-                <w:bdr w:val="none" w:color="auto" w:sz="0" w:space="0"/>
                 <w:lang w:val="en-US" w:eastAsia="zh-CN" w:bidi="ar"/>
               </w:rPr>
               <w:br w:type="textWrapping"/>
@@ -3790,7 +3770,6 @@
                 <w:sz w:val="24"/>
                 <w:szCs w:val="24"/>
                 <w:u w:val="none"/>
-                <w:bdr w:val="none" w:color="auto" w:sz="0" w:space="0"/>
                 <w:lang w:val="en-US" w:eastAsia="zh-CN" w:bidi="ar"/>
               </w:rPr>
               <w:t>Chỉnh sửa lịch làm sớm nhất là 1 giờ trước khi ca làm đó bắt đầu</w:t>
@@ -3800,7 +3779,7 @@
       </w:tr>
       <w:tr>
         <w:tblPrEx>
-          <w:shd w:val="clear"/>
+          <w:shd w:val="clear" w:color="auto" w:fill="auto"/>
           <w:tblCellMar>
             <w:top w:w="0" w:type="dxa"/>
             <w:left w:w="0" w:type="dxa"/>
@@ -3884,7 +3863,6 @@
                 <w:sz w:val="24"/>
                 <w:szCs w:val="24"/>
                 <w:u w:val="none"/>
-                <w:bdr w:val="none" w:color="auto" w:sz="0" w:space="0"/>
                 <w:lang w:val="en-US" w:eastAsia="zh-CN" w:bidi="ar"/>
               </w:rPr>
               <w:t>1.3</w:t>
@@ -3900,7 +3878,7 @@
               <w:bottom w:val="single" w:color="000000" w:sz="2" w:space="0"/>
               <w:right w:val="single" w:color="000000" w:sz="2" w:space="0"/>
             </w:tcBorders>
-            <w:shd w:val="clear"/>
+            <w:shd w:val="clear" w:color="auto" w:fill="auto"/>
             <w:tcMar>
               <w:top w:w="15" w:type="dxa"/>
               <w:left w:w="15" w:type="dxa"/>
@@ -3932,7 +3910,6 @@
                 <w:sz w:val="24"/>
                 <w:szCs w:val="24"/>
                 <w:u w:val="none"/>
-                <w:bdr w:val="none" w:color="auto" w:sz="0" w:space="0"/>
                 <w:lang w:val="en-US" w:eastAsia="zh-CN" w:bidi="ar"/>
               </w:rPr>
               <w:t>Quản lý lương</w:t>
@@ -3948,7 +3925,7 @@
               <w:bottom w:val="single" w:color="000000" w:sz="2" w:space="0"/>
               <w:right w:val="single" w:color="000000" w:sz="2" w:space="0"/>
             </w:tcBorders>
-            <w:shd w:val="clear"/>
+            <w:shd w:val="clear" w:color="auto" w:fill="auto"/>
             <w:tcMar>
               <w:top w:w="15" w:type="dxa"/>
               <w:left w:w="15" w:type="dxa"/>
@@ -3980,7 +3957,6 @@
                 <w:sz w:val="24"/>
                 <w:szCs w:val="24"/>
                 <w:u w:val="none"/>
-                <w:bdr w:val="none" w:color="auto" w:sz="0" w:space="0"/>
                 <w:lang w:val="en-US" w:eastAsia="zh-CN" w:bidi="ar"/>
               </w:rPr>
               <w:t>(Quản lí): Tạo/Chỉnh sửa lương của nhân viên</w:t>
@@ -3996,7 +3972,7 @@
               <w:bottom w:val="single" w:color="000000" w:sz="2" w:space="0"/>
               <w:right w:val="single" w:color="000000" w:sz="2" w:space="0"/>
             </w:tcBorders>
-            <w:shd w:val="clear"/>
+            <w:shd w:val="clear" w:color="auto" w:fill="auto"/>
             <w:tcMar>
               <w:top w:w="15" w:type="dxa"/>
               <w:left w:w="15" w:type="dxa"/>
@@ -4028,7 +4004,6 @@
                 <w:sz w:val="24"/>
                 <w:szCs w:val="24"/>
                 <w:u w:val="none"/>
-                <w:bdr w:val="none" w:color="auto" w:sz="0" w:space="0"/>
                 <w:lang w:val="en-US" w:eastAsia="zh-CN" w:bidi="ar"/>
               </w:rPr>
               <w:t xml:space="preserve">Cập nhật, lưu thời gian và </w:t>
@@ -4042,7 +4017,6 @@
                 <w:sz w:val="24"/>
                 <w:szCs w:val="24"/>
                 <w:u w:val="none"/>
-                <w:bdr w:val="none" w:color="auto" w:sz="0" w:space="0"/>
                 <w:lang w:val="en-US" w:eastAsia="zh-CN" w:bidi="ar"/>
               </w:rPr>
               <w:br w:type="textWrapping"/>
@@ -4056,7 +4030,6 @@
                 <w:sz w:val="24"/>
                 <w:szCs w:val="24"/>
                 <w:u w:val="none"/>
-                <w:bdr w:val="none" w:color="auto" w:sz="0" w:space="0"/>
                 <w:lang w:val="en-US" w:eastAsia="zh-CN" w:bidi="ar"/>
               </w:rPr>
               <w:t>người thực hiện</w:t>
@@ -4072,7 +4045,7 @@
               <w:bottom w:val="single" w:color="000000" w:sz="2" w:space="0"/>
               <w:right w:val="single" w:color="000000" w:sz="2" w:space="0"/>
             </w:tcBorders>
-            <w:shd w:val="clear"/>
+            <w:shd w:val="clear" w:color="auto" w:fill="auto"/>
             <w:tcMar>
               <w:top w:w="15" w:type="dxa"/>
               <w:left w:w="15" w:type="dxa"/>
@@ -4104,7 +4077,6 @@
                 <w:sz w:val="24"/>
                 <w:szCs w:val="24"/>
                 <w:u w:val="none"/>
-                <w:bdr w:val="none" w:color="auto" w:sz="0" w:space="0"/>
                 <w:lang w:val="en-US" w:eastAsia="zh-CN" w:bidi="ar"/>
               </w:rPr>
               <w:t>Chỉnh sửa sẽ có hiệu lực ở tháng tiếp theo</w:t>
@@ -4123,9 +4095,10 @@
     </w:p>
     <w:tbl>
       <w:tblPr>
+        <w:tblStyle w:val="6"/>
         <w:tblW w:w="9142" w:type="dxa"/>
         <w:tblInd w:w="0" w:type="dxa"/>
-        <w:shd w:val="clear"/>
+        <w:shd w:val="clear" w:color="auto" w:fill="auto"/>
         <w:tblLayout w:type="fixed"/>
         <w:tblCellMar>
           <w:top w:w="0" w:type="dxa"/>
@@ -4144,13 +4117,7 @@
       </w:tblGrid>
       <w:tr>
         <w:tblPrEx>
-          <w:shd w:val="clear"/>
-          <w:tblCellMar>
-            <w:top w:w="0" w:type="dxa"/>
-            <w:left w:w="0" w:type="dxa"/>
-            <w:bottom w:w="0" w:type="dxa"/>
-            <w:right w:w="0" w:type="dxa"/>
-          </w:tblCellMar>
+          <w:shd w:val="clear" w:color="auto" w:fill="auto"/>
         </w:tblPrEx>
         <w:trPr>
           <w:trHeight w:val="480" w:hRule="atLeast"/>
@@ -4164,7 +4131,7 @@
               <w:bottom w:val="nil"/>
               <w:right w:val="nil"/>
             </w:tcBorders>
-            <w:shd w:val="clear"/>
+            <w:shd w:val="clear" w:color="auto" w:fill="auto"/>
             <w:tcMar>
               <w:top w:w="15" w:type="dxa"/>
               <w:left w:w="15" w:type="dxa"/>
@@ -4228,7 +4195,6 @@
                 <w:sz w:val="24"/>
                 <w:szCs w:val="24"/>
                 <w:u w:val="none"/>
-                <w:bdr w:val="none" w:color="auto" w:sz="0" w:space="0"/>
                 <w:lang w:val="en-US" w:eastAsia="zh-CN" w:bidi="ar"/>
               </w:rPr>
               <w:t>STT</w:t>
@@ -4276,7 +4242,6 @@
                 <w:sz w:val="24"/>
                 <w:szCs w:val="24"/>
                 <w:u w:val="none"/>
-                <w:bdr w:val="none" w:color="auto" w:sz="0" w:space="0"/>
                 <w:lang w:val="en-US" w:eastAsia="zh-CN" w:bidi="ar"/>
               </w:rPr>
               <w:t>Nghiệp vụ</w:t>
@@ -4324,7 +4289,6 @@
                 <w:sz w:val="24"/>
                 <w:szCs w:val="24"/>
                 <w:u w:val="none"/>
-                <w:bdr w:val="none" w:color="auto" w:sz="0" w:space="0"/>
                 <w:lang w:val="en-US" w:eastAsia="zh-CN" w:bidi="ar"/>
               </w:rPr>
               <w:t>Người dùng</w:t>
@@ -4372,7 +4336,6 @@
                 <w:sz w:val="24"/>
                 <w:szCs w:val="24"/>
                 <w:u w:val="none"/>
-                <w:bdr w:val="none" w:color="auto" w:sz="0" w:space="0"/>
                 <w:lang w:val="en-US" w:eastAsia="zh-CN" w:bidi="ar"/>
               </w:rPr>
               <w:t>Phần mềm</w:t>
@@ -4412,7 +4375,6 @@
                 <w:sz w:val="24"/>
                 <w:szCs w:val="24"/>
                 <w:u w:val="none"/>
-                <w:bdr w:val="none" w:color="auto" w:sz="0" w:space="0"/>
                 <w:lang w:val="en-US" w:eastAsia="zh-CN" w:bidi="ar"/>
               </w:rPr>
             </w:pPr>
@@ -4434,7 +4396,6 @@
       </w:tr>
       <w:tr>
         <w:tblPrEx>
-          <w:shd w:val="clear"/>
           <w:tblCellMar>
             <w:top w:w="0" w:type="dxa"/>
             <w:left w:w="0" w:type="dxa"/>
@@ -4487,7 +4448,6 @@
                 <w:sz w:val="24"/>
                 <w:szCs w:val="24"/>
                 <w:u w:val="none"/>
-                <w:bdr w:val="none" w:color="auto" w:sz="0" w:space="0"/>
                 <w:lang w:val="en-US" w:eastAsia="zh-CN" w:bidi="ar"/>
               </w:rPr>
               <w:t>Bán hàng</w:t>
@@ -4535,7 +4495,6 @@
                 <w:sz w:val="24"/>
                 <w:szCs w:val="24"/>
                 <w:u w:val="none"/>
-                <w:bdr w:val="none" w:color="auto" w:sz="0" w:space="0"/>
                 <w:lang w:val="en-US" w:eastAsia="zh-CN" w:bidi="ar"/>
               </w:rPr>
               <w:t>2.1</w:t>
@@ -4551,7 +4510,7 @@
               <w:bottom w:val="single" w:color="000000" w:sz="2" w:space="0"/>
               <w:right w:val="single" w:color="000000" w:sz="2" w:space="0"/>
             </w:tcBorders>
-            <w:shd w:val="clear"/>
+            <w:shd w:val="clear" w:color="auto" w:fill="auto"/>
             <w:tcMar>
               <w:top w:w="15" w:type="dxa"/>
               <w:left w:w="15" w:type="dxa"/>
@@ -4583,7 +4542,6 @@
                 <w:sz w:val="24"/>
                 <w:szCs w:val="24"/>
                 <w:u w:val="none"/>
-                <w:bdr w:val="none" w:color="auto" w:sz="0" w:space="0"/>
                 <w:lang w:val="en-US" w:eastAsia="zh-CN" w:bidi="ar"/>
               </w:rPr>
               <w:t>Đặt hàng</w:t>
@@ -4599,7 +4557,7 @@
               <w:bottom w:val="single" w:color="000000" w:sz="2" w:space="0"/>
               <w:right w:val="single" w:color="000000" w:sz="2" w:space="0"/>
             </w:tcBorders>
-            <w:shd w:val="clear"/>
+            <w:shd w:val="clear" w:color="auto" w:fill="auto"/>
             <w:tcMar>
               <w:top w:w="15" w:type="dxa"/>
               <w:left w:w="15" w:type="dxa"/>
@@ -4631,7 +4589,6 @@
                 <w:sz w:val="24"/>
                 <w:szCs w:val="24"/>
                 <w:u w:val="none"/>
-                <w:bdr w:val="none" w:color="auto" w:sz="0" w:space="0"/>
                 <w:lang w:val="en-US" w:eastAsia="zh-CN" w:bidi="ar"/>
               </w:rPr>
               <w:t>(Nhân viên): Lập đơn hàng kèm thông tin khách hàng</w:t>
@@ -4647,7 +4604,7 @@
               <w:bottom w:val="single" w:color="000000" w:sz="2" w:space="0"/>
               <w:right w:val="single" w:color="000000" w:sz="2" w:space="0"/>
             </w:tcBorders>
-            <w:shd w:val="clear"/>
+            <w:shd w:val="clear" w:color="auto" w:fill="auto"/>
             <w:tcMar>
               <w:top w:w="15" w:type="dxa"/>
               <w:left w:w="15" w:type="dxa"/>
@@ -4679,7 +4636,6 @@
                 <w:sz w:val="24"/>
                 <w:szCs w:val="24"/>
                 <w:u w:val="none"/>
-                <w:bdr w:val="none" w:color="auto" w:sz="0" w:space="0"/>
                 <w:lang w:val="en-US" w:eastAsia="zh-CN" w:bidi="ar"/>
               </w:rPr>
               <w:t>Lưu đơn hàng</w:t>
@@ -4695,7 +4651,7 @@
               <w:bottom w:val="single" w:color="000000" w:sz="2" w:space="0"/>
               <w:right w:val="single" w:color="000000" w:sz="2" w:space="0"/>
             </w:tcBorders>
-            <w:shd w:val="clear"/>
+            <w:shd w:val="clear" w:color="auto" w:fill="auto"/>
             <w:tcMar>
               <w:top w:w="15" w:type="dxa"/>
               <w:left w:w="15" w:type="dxa"/>
@@ -4719,7 +4675,6 @@
                 <w:sz w:val="24"/>
                 <w:szCs w:val="24"/>
                 <w:u w:val="none"/>
-                <w:bdr w:val="none" w:color="auto" w:sz="0" w:space="0"/>
                 <w:lang w:val="en-US" w:eastAsia="zh-CN" w:bidi="ar"/>
               </w:rPr>
             </w:pPr>
@@ -4741,7 +4696,6 @@
       </w:tr>
       <w:tr>
         <w:tblPrEx>
-          <w:shd w:val="clear"/>
           <w:tblCellMar>
             <w:top w:w="0" w:type="dxa"/>
             <w:left w:w="0" w:type="dxa"/>
@@ -4825,7 +4779,6 @@
                 <w:sz w:val="24"/>
                 <w:szCs w:val="24"/>
                 <w:u w:val="none"/>
-                <w:bdr w:val="none" w:color="auto" w:sz="0" w:space="0"/>
                 <w:lang w:val="en-US" w:eastAsia="zh-CN" w:bidi="ar"/>
               </w:rPr>
               <w:t>2.2</w:t>
@@ -4841,7 +4794,7 @@
               <w:bottom w:val="single" w:color="000000" w:sz="2" w:space="0"/>
               <w:right w:val="single" w:color="000000" w:sz="2" w:space="0"/>
             </w:tcBorders>
-            <w:shd w:val="clear"/>
+            <w:shd w:val="clear" w:color="auto" w:fill="auto"/>
             <w:tcMar>
               <w:top w:w="15" w:type="dxa"/>
               <w:left w:w="15" w:type="dxa"/>
@@ -4873,7 +4826,6 @@
                 <w:sz w:val="24"/>
                 <w:szCs w:val="24"/>
                 <w:u w:val="none"/>
-                <w:bdr w:val="none" w:color="auto" w:sz="0" w:space="0"/>
                 <w:lang w:val="en-US" w:eastAsia="zh-CN" w:bidi="ar"/>
               </w:rPr>
               <w:t>Quản lý chương trình</w:t>
@@ -4887,7 +4839,6 @@
                 <w:sz w:val="24"/>
                 <w:szCs w:val="24"/>
                 <w:u w:val="none"/>
-                <w:bdr w:val="none" w:color="auto" w:sz="0" w:space="0"/>
                 <w:lang w:val="en-US" w:eastAsia="zh-CN" w:bidi="ar"/>
               </w:rPr>
               <w:br w:type="textWrapping"/>
@@ -4901,7 +4852,6 @@
                 <w:sz w:val="24"/>
                 <w:szCs w:val="24"/>
                 <w:u w:val="none"/>
-                <w:bdr w:val="none" w:color="auto" w:sz="0" w:space="0"/>
                 <w:lang w:val="en-US" w:eastAsia="zh-CN" w:bidi="ar"/>
               </w:rPr>
               <w:t xml:space="preserve"> khuyến mãi</w:t>
@@ -4917,7 +4867,7 @@
               <w:bottom w:val="single" w:color="000000" w:sz="2" w:space="0"/>
               <w:right w:val="single" w:color="000000" w:sz="2" w:space="0"/>
             </w:tcBorders>
-            <w:shd w:val="clear"/>
+            <w:shd w:val="clear" w:color="auto" w:fill="auto"/>
             <w:tcMar>
               <w:top w:w="15" w:type="dxa"/>
               <w:left w:w="15" w:type="dxa"/>
@@ -4949,7 +4899,6 @@
                 <w:sz w:val="24"/>
                 <w:szCs w:val="24"/>
                 <w:u w:val="none"/>
-                <w:bdr w:val="none" w:color="auto" w:sz="0" w:space="0"/>
                 <w:lang w:val="en-US" w:eastAsia="zh-CN" w:bidi="ar"/>
               </w:rPr>
               <w:t>(Quản lí): Tạo chương trình khuyến mãi</w:t>
@@ -4965,7 +4914,7 @@
               <w:bottom w:val="single" w:color="000000" w:sz="2" w:space="0"/>
               <w:right w:val="single" w:color="000000" w:sz="2" w:space="0"/>
             </w:tcBorders>
-            <w:shd w:val="clear"/>
+            <w:shd w:val="clear" w:color="auto" w:fill="auto"/>
             <w:tcMar>
               <w:top w:w="15" w:type="dxa"/>
               <w:left w:w="15" w:type="dxa"/>
@@ -4997,7 +4946,6 @@
                 <w:sz w:val="24"/>
                 <w:szCs w:val="24"/>
                 <w:u w:val="none"/>
-                <w:bdr w:val="none" w:color="auto" w:sz="0" w:space="0"/>
                 <w:lang w:val="en-US" w:eastAsia="zh-CN" w:bidi="ar"/>
               </w:rPr>
               <w:t>Lưu chương trình khuyến mãi và người thực hiện</w:t>
@@ -5013,7 +4961,7 @@
               <w:bottom w:val="single" w:color="000000" w:sz="2" w:space="0"/>
               <w:right w:val="single" w:color="000000" w:sz="2" w:space="0"/>
             </w:tcBorders>
-            <w:shd w:val="clear"/>
+            <w:shd w:val="clear" w:color="auto" w:fill="auto"/>
             <w:tcMar>
               <w:top w:w="15" w:type="dxa"/>
               <w:left w:w="15" w:type="dxa"/>
@@ -5037,7 +4985,6 @@
                 <w:sz w:val="24"/>
                 <w:szCs w:val="24"/>
                 <w:u w:val="none"/>
-                <w:bdr w:val="none" w:color="auto" w:sz="0" w:space="0"/>
                 <w:lang w:val="en-US" w:eastAsia="zh-CN" w:bidi="ar"/>
               </w:rPr>
             </w:pPr>
@@ -5083,9 +5030,10 @@
     </w:p>
     <w:tbl>
       <w:tblPr>
+        <w:tblStyle w:val="6"/>
         <w:tblW w:w="9157" w:type="dxa"/>
         <w:tblInd w:w="0" w:type="dxa"/>
-        <w:shd w:val="clear"/>
+        <w:shd w:val="clear" w:color="auto" w:fill="auto"/>
         <w:tblLayout w:type="fixed"/>
         <w:tblCellMar>
           <w:top w:w="0" w:type="dxa"/>
@@ -5104,7 +5052,7 @@
       </w:tblGrid>
       <w:tr>
         <w:tblPrEx>
-          <w:shd w:val="clear"/>
+          <w:shd w:val="clear" w:color="auto" w:fill="auto"/>
           <w:tblCellMar>
             <w:top w:w="0" w:type="dxa"/>
             <w:left w:w="0" w:type="dxa"/>
@@ -5124,7 +5072,7 @@
               <w:bottom w:val="nil"/>
               <w:right w:val="nil"/>
             </w:tcBorders>
-            <w:shd w:val="clear"/>
+            <w:shd w:val="clear" w:color="auto" w:fill="auto"/>
             <w:tcMar>
               <w:top w:w="15" w:type="dxa"/>
               <w:left w:w="15" w:type="dxa"/>
@@ -5188,7 +5136,6 @@
                 <w:sz w:val="24"/>
                 <w:szCs w:val="24"/>
                 <w:u w:val="none"/>
-                <w:bdr w:val="none" w:color="auto" w:sz="0" w:space="0"/>
                 <w:lang w:val="en-US" w:eastAsia="zh-CN" w:bidi="ar"/>
               </w:rPr>
               <w:t>STT</w:t>
@@ -5236,7 +5183,6 @@
                 <w:sz w:val="24"/>
                 <w:szCs w:val="24"/>
                 <w:u w:val="none"/>
-                <w:bdr w:val="none" w:color="auto" w:sz="0" w:space="0"/>
                 <w:lang w:val="en-US" w:eastAsia="zh-CN" w:bidi="ar"/>
               </w:rPr>
               <w:t>Nghiệp vụ</w:t>
@@ -5284,7 +5230,6 @@
                 <w:sz w:val="24"/>
                 <w:szCs w:val="24"/>
                 <w:u w:val="none"/>
-                <w:bdr w:val="none" w:color="auto" w:sz="0" w:space="0"/>
                 <w:lang w:val="en-US" w:eastAsia="zh-CN" w:bidi="ar"/>
               </w:rPr>
               <w:t>Người dùng</w:t>
@@ -5332,7 +5277,6 @@
                 <w:sz w:val="24"/>
                 <w:szCs w:val="24"/>
                 <w:u w:val="none"/>
-                <w:bdr w:val="none" w:color="auto" w:sz="0" w:space="0"/>
                 <w:lang w:val="en-US" w:eastAsia="zh-CN" w:bidi="ar"/>
               </w:rPr>
               <w:t>Phần mềm</w:t>
@@ -5380,7 +5324,6 @@
                 <w:sz w:val="24"/>
                 <w:szCs w:val="24"/>
                 <w:u w:val="none"/>
-                <w:bdr w:val="none" w:color="auto" w:sz="0" w:space="0"/>
                 <w:lang w:val="en-US" w:eastAsia="zh-CN" w:bidi="ar"/>
               </w:rPr>
               <w:t>Ghi chú</w:t>
@@ -5390,7 +5333,6 @@
       </w:tr>
       <w:tr>
         <w:tblPrEx>
-          <w:shd w:val="clear"/>
           <w:tblCellMar>
             <w:top w:w="0" w:type="dxa"/>
             <w:left w:w="0" w:type="dxa"/>
@@ -5443,7 +5385,6 @@
                 <w:sz w:val="24"/>
                 <w:szCs w:val="24"/>
                 <w:u w:val="none"/>
-                <w:bdr w:val="none" w:color="auto" w:sz="0" w:space="0"/>
                 <w:lang w:val="en-US" w:eastAsia="zh-CN" w:bidi="ar"/>
               </w:rPr>
               <w:t>Kho</w:t>
@@ -5491,7 +5432,6 @@
                 <w:sz w:val="24"/>
                 <w:szCs w:val="24"/>
                 <w:u w:val="none"/>
-                <w:bdr w:val="none" w:color="auto" w:sz="0" w:space="0"/>
                 <w:lang w:val="en-US" w:eastAsia="zh-CN" w:bidi="ar"/>
               </w:rPr>
               <w:t>3.1</w:t>
@@ -5507,7 +5447,7 @@
               <w:bottom w:val="single" w:color="000000" w:sz="2" w:space="0"/>
               <w:right w:val="single" w:color="000000" w:sz="2" w:space="0"/>
             </w:tcBorders>
-            <w:shd w:val="clear"/>
+            <w:shd w:val="clear" w:color="auto" w:fill="auto"/>
             <w:tcMar>
               <w:top w:w="15" w:type="dxa"/>
               <w:left w:w="15" w:type="dxa"/>
@@ -5539,7 +5479,6 @@
                 <w:sz w:val="24"/>
                 <w:szCs w:val="24"/>
                 <w:u w:val="none"/>
-                <w:bdr w:val="none" w:color="auto" w:sz="0" w:space="0"/>
                 <w:lang w:val="en-US" w:eastAsia="zh-CN" w:bidi="ar"/>
               </w:rPr>
               <w:t>Quản lý nhập</w:t>
@@ -5555,7 +5494,7 @@
               <w:bottom w:val="single" w:color="000000" w:sz="2" w:space="0"/>
               <w:right w:val="single" w:color="000000" w:sz="2" w:space="0"/>
             </w:tcBorders>
-            <w:shd w:val="clear"/>
+            <w:shd w:val="clear" w:color="auto" w:fill="auto"/>
             <w:tcMar>
               <w:top w:w="15" w:type="dxa"/>
               <w:left w:w="15" w:type="dxa"/>
@@ -5587,7 +5526,6 @@
                 <w:sz w:val="24"/>
                 <w:szCs w:val="24"/>
                 <w:u w:val="none"/>
-                <w:bdr w:val="none" w:color="auto" w:sz="0" w:space="0"/>
                 <w:lang w:val="en-US" w:eastAsia="zh-CN" w:bidi="ar"/>
               </w:rPr>
               <w:t xml:space="preserve">(Nhân viên): Cung cấp thông tin </w:t>
@@ -5601,7 +5539,6 @@
                 <w:sz w:val="24"/>
                 <w:szCs w:val="24"/>
                 <w:u w:val="none"/>
-                <w:bdr w:val="none" w:color="auto" w:sz="0" w:space="0"/>
                 <w:lang w:val="en-US" w:eastAsia="zh-CN" w:bidi="ar"/>
               </w:rPr>
               <w:br w:type="textWrapping"/>
@@ -5615,7 +5552,6 @@
                 <w:sz w:val="24"/>
                 <w:szCs w:val="24"/>
                 <w:u w:val="none"/>
-                <w:bdr w:val="none" w:color="auto" w:sz="0" w:space="0"/>
                 <w:lang w:val="en-US" w:eastAsia="zh-CN" w:bidi="ar"/>
               </w:rPr>
               <w:t>phiếu nhập kho</w:t>
@@ -5631,7 +5567,7 @@
               <w:bottom w:val="single" w:color="000000" w:sz="2" w:space="0"/>
               <w:right w:val="single" w:color="000000" w:sz="2" w:space="0"/>
             </w:tcBorders>
-            <w:shd w:val="clear"/>
+            <w:shd w:val="clear" w:color="auto" w:fill="auto"/>
             <w:tcMar>
               <w:top w:w="15" w:type="dxa"/>
               <w:left w:w="15" w:type="dxa"/>
@@ -5663,7 +5599,6 @@
                 <w:sz w:val="24"/>
                 <w:szCs w:val="24"/>
                 <w:u w:val="none"/>
-                <w:bdr w:val="none" w:color="auto" w:sz="0" w:space="0"/>
                 <w:lang w:val="en-US" w:eastAsia="zh-CN" w:bidi="ar"/>
               </w:rPr>
               <w:t>Lưu phiếu nhập kho, cập nhật số lượng, nhân viên lập phiếu</w:t>
@@ -5679,7 +5614,7 @@
               <w:bottom w:val="single" w:color="000000" w:sz="2" w:space="0"/>
               <w:right w:val="single" w:color="000000" w:sz="2" w:space="0"/>
             </w:tcBorders>
-            <w:shd w:val="clear"/>
+            <w:shd w:val="clear" w:color="auto" w:fill="auto"/>
             <w:tcMar>
               <w:top w:w="15" w:type="dxa"/>
               <w:left w:w="15" w:type="dxa"/>
@@ -5711,7 +5646,6 @@
                 <w:sz w:val="24"/>
                 <w:szCs w:val="24"/>
                 <w:u w:val="none"/>
-                <w:bdr w:val="none" w:color="auto" w:sz="0" w:space="0"/>
                 <w:lang w:val="en-US" w:eastAsia="zh-CN" w:bidi="ar"/>
               </w:rPr>
               <w:t>(trống)</w:t>
@@ -5721,7 +5655,6 @@
       </w:tr>
       <w:tr>
         <w:tblPrEx>
-          <w:shd w:val="clear"/>
           <w:tblCellMar>
             <w:top w:w="0" w:type="dxa"/>
             <w:left w:w="0" w:type="dxa"/>
@@ -5805,7 +5738,6 @@
                 <w:sz w:val="24"/>
                 <w:szCs w:val="24"/>
                 <w:u w:val="none"/>
-                <w:bdr w:val="none" w:color="auto" w:sz="0" w:space="0"/>
                 <w:lang w:val="en-US" w:eastAsia="zh-CN" w:bidi="ar"/>
               </w:rPr>
               <w:t>3.2</w:t>
@@ -5821,7 +5753,7 @@
               <w:bottom w:val="single" w:color="000000" w:sz="2" w:space="0"/>
               <w:right w:val="single" w:color="000000" w:sz="2" w:space="0"/>
             </w:tcBorders>
-            <w:shd w:val="clear"/>
+            <w:shd w:val="clear" w:color="auto" w:fill="auto"/>
             <w:tcMar>
               <w:top w:w="15" w:type="dxa"/>
               <w:left w:w="15" w:type="dxa"/>
@@ -5853,7 +5785,6 @@
                 <w:sz w:val="24"/>
                 <w:szCs w:val="24"/>
                 <w:u w:val="none"/>
-                <w:bdr w:val="none" w:color="auto" w:sz="0" w:space="0"/>
                 <w:lang w:val="en-US" w:eastAsia="zh-CN" w:bidi="ar"/>
               </w:rPr>
               <w:t>Quản lý xuất</w:t>
@@ -5869,7 +5800,7 @@
               <w:bottom w:val="single" w:color="000000" w:sz="2" w:space="0"/>
               <w:right w:val="single" w:color="000000" w:sz="2" w:space="0"/>
             </w:tcBorders>
-            <w:shd w:val="clear"/>
+            <w:shd w:val="clear" w:color="auto" w:fill="auto"/>
             <w:tcMar>
               <w:top w:w="15" w:type="dxa"/>
               <w:left w:w="15" w:type="dxa"/>
@@ -5903,7 +5834,6 @@
                 <w:sz w:val="24"/>
                 <w:szCs w:val="24"/>
                 <w:u w:val="none"/>
-                <w:bdr w:val="none" w:color="auto" w:sz="0" w:space="0"/>
                 <w:lang w:val="en-US" w:eastAsia="zh-CN" w:bidi="ar"/>
               </w:rPr>
               <w:t>Cung cấp thông tin về sản phẩm được xuất ra</w:t>
@@ -5919,7 +5849,7 @@
               <w:bottom w:val="single" w:color="000000" w:sz="2" w:space="0"/>
               <w:right w:val="single" w:color="000000" w:sz="2" w:space="0"/>
             </w:tcBorders>
-            <w:shd w:val="clear"/>
+            <w:shd w:val="clear" w:color="auto" w:fill="auto"/>
             <w:tcMar>
               <w:top w:w="15" w:type="dxa"/>
               <w:left w:w="15" w:type="dxa"/>
@@ -5968,7 +5898,7 @@
               <w:bottom w:val="single" w:color="000000" w:sz="2" w:space="0"/>
               <w:right w:val="single" w:color="000000" w:sz="2" w:space="0"/>
             </w:tcBorders>
-            <w:shd w:val="clear"/>
+            <w:shd w:val="clear" w:color="auto" w:fill="auto"/>
             <w:tcMar>
               <w:top w:w="15" w:type="dxa"/>
               <w:left w:w="15" w:type="dxa"/>
@@ -6000,7 +5930,6 @@
                 <w:sz w:val="24"/>
                 <w:szCs w:val="24"/>
                 <w:u w:val="none"/>
-                <w:bdr w:val="none" w:color="auto" w:sz="0" w:space="0"/>
                 <w:lang w:val="en-US" w:eastAsia="zh-CN" w:bidi="ar"/>
               </w:rPr>
               <w:t>(trống)</w:t>
@@ -6010,7 +5939,7 @@
       </w:tr>
       <w:tr>
         <w:tblPrEx>
-          <w:shd w:val="clear"/>
+          <w:shd w:val="clear" w:color="auto" w:fill="auto"/>
           <w:tblCellMar>
             <w:top w:w="0" w:type="dxa"/>
             <w:left w:w="0" w:type="dxa"/>
@@ -6094,7 +6023,6 @@
                 <w:sz w:val="24"/>
                 <w:szCs w:val="24"/>
                 <w:u w:val="none"/>
-                <w:bdr w:val="none" w:color="auto" w:sz="0" w:space="0"/>
                 <w:lang w:val="en-US" w:eastAsia="zh-CN" w:bidi="ar"/>
               </w:rPr>
               <w:t>3.3</w:t>
@@ -6110,7 +6038,7 @@
               <w:bottom w:val="single" w:color="000000" w:sz="2" w:space="0"/>
               <w:right w:val="single" w:color="000000" w:sz="2" w:space="0"/>
             </w:tcBorders>
-            <w:shd w:val="clear"/>
+            <w:shd w:val="clear" w:color="auto" w:fill="auto"/>
             <w:tcMar>
               <w:top w:w="15" w:type="dxa"/>
               <w:left w:w="15" w:type="dxa"/>
@@ -6142,7 +6070,6 @@
                 <w:sz w:val="24"/>
                 <w:szCs w:val="24"/>
                 <w:u w:val="none"/>
-                <w:bdr w:val="none" w:color="auto" w:sz="0" w:space="0"/>
                 <w:lang w:val="en-US" w:eastAsia="zh-CN" w:bidi="ar"/>
               </w:rPr>
               <w:t>Quản lý tồn kho</w:t>
@@ -6158,7 +6085,7 @@
               <w:bottom w:val="single" w:color="000000" w:sz="2" w:space="0"/>
               <w:right w:val="single" w:color="000000" w:sz="2" w:space="0"/>
             </w:tcBorders>
-            <w:shd w:val="clear"/>
+            <w:shd w:val="clear" w:color="auto" w:fill="auto"/>
             <w:tcMar>
               <w:top w:w="15" w:type="dxa"/>
               <w:left w:w="15" w:type="dxa"/>
@@ -6190,7 +6117,6 @@
                 <w:sz w:val="24"/>
                 <w:szCs w:val="24"/>
                 <w:u w:val="none"/>
-                <w:bdr w:val="none" w:color="auto" w:sz="0" w:space="0"/>
                 <w:lang w:val="en-US" w:eastAsia="zh-CN" w:bidi="ar"/>
               </w:rPr>
               <w:t>(Nhân viên): Kiểm tra và lập báo cáo tồn kho</w:t>
@@ -6206,7 +6132,7 @@
               <w:bottom w:val="single" w:color="000000" w:sz="2" w:space="0"/>
               <w:right w:val="single" w:color="000000" w:sz="2" w:space="0"/>
             </w:tcBorders>
-            <w:shd w:val="clear"/>
+            <w:shd w:val="clear" w:color="auto" w:fill="auto"/>
             <w:tcMar>
               <w:top w:w="15" w:type="dxa"/>
               <w:left w:w="15" w:type="dxa"/>
@@ -6238,7 +6164,6 @@
                 <w:sz w:val="24"/>
                 <w:szCs w:val="24"/>
                 <w:u w:val="none"/>
-                <w:bdr w:val="none" w:color="auto" w:sz="0" w:space="0"/>
                 <w:lang w:val="en-US" w:eastAsia="zh-CN" w:bidi="ar"/>
               </w:rPr>
               <w:t>Lưu báo cáo tồn kho và người kiểm kê, thông báo nếu có thất thoát lớn trong kho</w:t>
@@ -6254,7 +6179,7 @@
               <w:bottom w:val="single" w:color="000000" w:sz="2" w:space="0"/>
               <w:right w:val="single" w:color="000000" w:sz="2" w:space="0"/>
             </w:tcBorders>
-            <w:shd w:val="clear"/>
+            <w:shd w:val="clear" w:color="auto" w:fill="auto"/>
             <w:tcMar>
               <w:top w:w="15" w:type="dxa"/>
               <w:left w:w="15" w:type="dxa"/>
@@ -6286,7 +6211,6 @@
                 <w:sz w:val="24"/>
                 <w:szCs w:val="24"/>
                 <w:u w:val="none"/>
-                <w:bdr w:val="none" w:color="auto" w:sz="0" w:space="0"/>
                 <w:lang w:val="en-US" w:eastAsia="zh-CN" w:bidi="ar"/>
               </w:rPr>
               <w:t>Báo cáo tồn kho được lập mỗi khi kết thúc ca</w:t>
@@ -6296,7 +6220,6 @@
       </w:tr>
       <w:tr>
         <w:tblPrEx>
-          <w:shd w:val="clear"/>
           <w:tblCellMar>
             <w:top w:w="0" w:type="dxa"/>
             <w:left w:w="0" w:type="dxa"/>
@@ -6380,7 +6303,6 @@
                 <w:sz w:val="24"/>
                 <w:szCs w:val="24"/>
                 <w:u w:val="none"/>
-                <w:bdr w:val="none" w:color="auto" w:sz="0" w:space="0"/>
                 <w:lang w:val="en-US" w:eastAsia="zh-CN" w:bidi="ar"/>
               </w:rPr>
               <w:t>3.4</w:t>
@@ -6396,7 +6318,7 @@
               <w:bottom w:val="single" w:color="000000" w:sz="2" w:space="0"/>
               <w:right w:val="single" w:color="000000" w:sz="2" w:space="0"/>
             </w:tcBorders>
-            <w:shd w:val="clear"/>
+            <w:shd w:val="clear" w:color="auto" w:fill="auto"/>
             <w:tcMar>
               <w:top w:w="15" w:type="dxa"/>
               <w:left w:w="15" w:type="dxa"/>
@@ -6428,7 +6350,6 @@
                 <w:sz w:val="24"/>
                 <w:szCs w:val="24"/>
                 <w:u w:val="none"/>
-                <w:bdr w:val="none" w:color="auto" w:sz="0" w:space="0"/>
                 <w:lang w:val="en-US" w:eastAsia="zh-CN" w:bidi="ar"/>
               </w:rPr>
               <w:t>Quản lý nhà cung cấp</w:t>
@@ -6444,7 +6365,7 @@
               <w:bottom w:val="single" w:color="000000" w:sz="2" w:space="0"/>
               <w:right w:val="single" w:color="000000" w:sz="2" w:space="0"/>
             </w:tcBorders>
-            <w:shd w:val="clear"/>
+            <w:shd w:val="clear" w:color="auto" w:fill="auto"/>
             <w:tcMar>
               <w:top w:w="15" w:type="dxa"/>
               <w:left w:w="15" w:type="dxa"/>
@@ -6476,7 +6397,6 @@
                 <w:sz w:val="24"/>
                 <w:szCs w:val="24"/>
                 <w:u w:val="none"/>
-                <w:bdr w:val="none" w:color="auto" w:sz="0" w:space="0"/>
                 <w:lang w:val="en-US" w:eastAsia="zh-CN" w:bidi="ar"/>
               </w:rPr>
               <w:t>(Quản lí): Cung cấp/Cập nhật thông tin về nhà cung cấp</w:t>
@@ -6492,7 +6412,7 @@
               <w:bottom w:val="single" w:color="000000" w:sz="2" w:space="0"/>
               <w:right w:val="single" w:color="000000" w:sz="2" w:space="0"/>
             </w:tcBorders>
-            <w:shd w:val="clear"/>
+            <w:shd w:val="clear" w:color="auto" w:fill="auto"/>
             <w:tcMar>
               <w:top w:w="15" w:type="dxa"/>
               <w:left w:w="15" w:type="dxa"/>
@@ -6524,7 +6444,6 @@
                 <w:sz w:val="24"/>
                 <w:szCs w:val="24"/>
                 <w:u w:val="none"/>
-                <w:bdr w:val="none" w:color="auto" w:sz="0" w:space="0"/>
                 <w:lang w:val="en-US" w:eastAsia="zh-CN" w:bidi="ar"/>
               </w:rPr>
               <w:t>Lưu thông tin nhà cung cấp</w:t>
@@ -6540,7 +6459,7 @@
               <w:bottom w:val="single" w:color="000000" w:sz="2" w:space="0"/>
               <w:right w:val="single" w:color="000000" w:sz="2" w:space="0"/>
             </w:tcBorders>
-            <w:shd w:val="clear"/>
+            <w:shd w:val="clear" w:color="auto" w:fill="auto"/>
             <w:tcMar>
               <w:top w:w="15" w:type="dxa"/>
               <w:left w:w="15" w:type="dxa"/>
@@ -6572,7 +6491,6 @@
                 <w:sz w:val="24"/>
                 <w:szCs w:val="24"/>
                 <w:u w:val="none"/>
-                <w:bdr w:val="none" w:color="auto" w:sz="0" w:space="0"/>
                 <w:lang w:val="en-US" w:eastAsia="zh-CN" w:bidi="ar"/>
               </w:rPr>
               <w:t>(trống)</w:t>
@@ -6591,9 +6509,10 @@
     </w:p>
     <w:tbl>
       <w:tblPr>
+        <w:tblStyle w:val="6"/>
         <w:tblW w:w="9142" w:type="dxa"/>
         <w:tblInd w:w="0" w:type="dxa"/>
-        <w:shd w:val="clear"/>
+        <w:shd w:val="clear" w:color="auto" w:fill="auto"/>
         <w:tblLayout w:type="autofit"/>
         <w:tblCellMar>
           <w:top w:w="0" w:type="dxa"/>
@@ -6612,6 +6531,7 @@
       </w:tblGrid>
       <w:tr>
         <w:tblPrEx>
+          <w:shd w:val="clear" w:color="auto" w:fill="auto"/>
           <w:tblCellMar>
             <w:top w:w="0" w:type="dxa"/>
             <w:left w:w="0" w:type="dxa"/>
@@ -6631,7 +6551,7 @@
               <w:bottom w:val="nil"/>
               <w:right w:val="nil"/>
             </w:tcBorders>
-            <w:shd w:val="clear"/>
+            <w:shd w:val="clear" w:color="auto" w:fill="auto"/>
             <w:tcMar>
               <w:top w:w="15" w:type="dxa"/>
               <w:left w:w="15" w:type="dxa"/>
@@ -6695,7 +6615,6 @@
                 <w:sz w:val="24"/>
                 <w:szCs w:val="24"/>
                 <w:u w:val="none"/>
-                <w:bdr w:val="none" w:color="auto" w:sz="0" w:space="0"/>
                 <w:lang w:val="en-US" w:eastAsia="zh-CN" w:bidi="ar"/>
               </w:rPr>
               <w:t>STT</w:t>
@@ -6743,7 +6662,6 @@
                 <w:sz w:val="24"/>
                 <w:szCs w:val="24"/>
                 <w:u w:val="none"/>
-                <w:bdr w:val="none" w:color="auto" w:sz="0" w:space="0"/>
                 <w:lang w:val="en-US" w:eastAsia="zh-CN" w:bidi="ar"/>
               </w:rPr>
               <w:t>Nghiệp vụ</w:t>
@@ -6791,7 +6709,6 @@
                 <w:sz w:val="24"/>
                 <w:szCs w:val="24"/>
                 <w:u w:val="none"/>
-                <w:bdr w:val="none" w:color="auto" w:sz="0" w:space="0"/>
                 <w:lang w:val="en-US" w:eastAsia="zh-CN" w:bidi="ar"/>
               </w:rPr>
               <w:t>Người dùng</w:t>
@@ -6839,7 +6756,6 @@
                 <w:sz w:val="24"/>
                 <w:szCs w:val="24"/>
                 <w:u w:val="none"/>
-                <w:bdr w:val="none" w:color="auto" w:sz="0" w:space="0"/>
                 <w:lang w:val="en-US" w:eastAsia="zh-CN" w:bidi="ar"/>
               </w:rPr>
               <w:t>Phần mềm</w:t>
@@ -6887,7 +6803,6 @@
                 <w:sz w:val="24"/>
                 <w:szCs w:val="24"/>
                 <w:u w:val="none"/>
-                <w:bdr w:val="none" w:color="auto" w:sz="0" w:space="0"/>
                 <w:lang w:val="en-US" w:eastAsia="zh-CN" w:bidi="ar"/>
               </w:rPr>
               <w:t>Ghi chú</w:t>
@@ -6897,6 +6812,7 @@
       </w:tr>
       <w:tr>
         <w:tblPrEx>
+          <w:shd w:val="clear" w:color="auto" w:fill="auto"/>
           <w:tblCellMar>
             <w:top w:w="0" w:type="dxa"/>
             <w:left w:w="0" w:type="dxa"/>
@@ -6949,7 +6865,6 @@
                 <w:sz w:val="24"/>
                 <w:szCs w:val="24"/>
                 <w:u w:val="none"/>
-                <w:bdr w:val="none" w:color="auto" w:sz="0" w:space="0"/>
                 <w:lang w:val="en-US" w:eastAsia="zh-CN" w:bidi="ar"/>
               </w:rPr>
               <w:t>Quản lý sản phẩm</w:t>
@@ -6997,7 +6912,6 @@
                 <w:sz w:val="24"/>
                 <w:szCs w:val="24"/>
                 <w:u w:val="none"/>
-                <w:bdr w:val="none" w:color="auto" w:sz="0" w:space="0"/>
                 <w:lang w:val="en-US" w:eastAsia="zh-CN" w:bidi="ar"/>
               </w:rPr>
               <w:t>4.1</w:t>
@@ -7013,7 +6927,7 @@
               <w:bottom w:val="single" w:color="000000" w:sz="2" w:space="0"/>
               <w:right w:val="single" w:color="000000" w:sz="2" w:space="0"/>
             </w:tcBorders>
-            <w:shd w:val="clear"/>
+            <w:shd w:val="clear" w:color="auto" w:fill="auto"/>
             <w:tcMar>
               <w:top w:w="15" w:type="dxa"/>
               <w:left w:w="15" w:type="dxa"/>
@@ -7045,7 +6959,6 @@
                 <w:sz w:val="24"/>
                 <w:szCs w:val="24"/>
                 <w:u w:val="none"/>
-                <w:bdr w:val="none" w:color="auto" w:sz="0" w:space="0"/>
                 <w:lang w:val="en-US" w:eastAsia="zh-CN" w:bidi="ar"/>
               </w:rPr>
               <w:t>Quản lý thông tin sản phẩm</w:t>
@@ -7061,7 +6974,7 @@
               <w:bottom w:val="single" w:color="000000" w:sz="2" w:space="0"/>
               <w:right w:val="single" w:color="000000" w:sz="2" w:space="0"/>
             </w:tcBorders>
-            <w:shd w:val="clear"/>
+            <w:shd w:val="clear" w:color="auto" w:fill="auto"/>
             <w:tcMar>
               <w:top w:w="15" w:type="dxa"/>
               <w:left w:w="15" w:type="dxa"/>
@@ -7093,7 +7006,6 @@
                 <w:sz w:val="24"/>
                 <w:szCs w:val="24"/>
                 <w:u w:val="none"/>
-                <w:bdr w:val="none" w:color="auto" w:sz="0" w:space="0"/>
                 <w:lang w:val="en-US" w:eastAsia="zh-CN" w:bidi="ar"/>
               </w:rPr>
               <w:t>(Quản lí): Cung cấp/Chỉnh sửa sản phẩm</w:t>
@@ -7109,7 +7021,7 @@
               <w:bottom w:val="single" w:color="000000" w:sz="2" w:space="0"/>
               <w:right w:val="single" w:color="000000" w:sz="2" w:space="0"/>
             </w:tcBorders>
-            <w:shd w:val="clear"/>
+            <w:shd w:val="clear" w:color="auto" w:fill="auto"/>
             <w:tcMar>
               <w:top w:w="15" w:type="dxa"/>
               <w:left w:w="15" w:type="dxa"/>
@@ -7141,7 +7053,6 @@
                 <w:sz w:val="24"/>
                 <w:szCs w:val="24"/>
                 <w:u w:val="none"/>
-                <w:bdr w:val="none" w:color="auto" w:sz="0" w:space="0"/>
                 <w:lang w:val="en-US" w:eastAsia="zh-CN" w:bidi="ar"/>
               </w:rPr>
               <w:t>Lưu sản phẩm</w:t>
@@ -7157,7 +7068,7 @@
               <w:bottom w:val="single" w:color="000000" w:sz="2" w:space="0"/>
               <w:right w:val="single" w:color="000000" w:sz="2" w:space="0"/>
             </w:tcBorders>
-            <w:shd w:val="clear"/>
+            <w:shd w:val="clear" w:color="auto" w:fill="auto"/>
             <w:tcMar>
               <w:top w:w="15" w:type="dxa"/>
               <w:left w:w="15" w:type="dxa"/>
@@ -7189,7 +7100,6 @@
                 <w:sz w:val="24"/>
                 <w:szCs w:val="24"/>
                 <w:u w:val="none"/>
-                <w:bdr w:val="none" w:color="auto" w:sz="0" w:space="0"/>
                 <w:lang w:val="en-US" w:eastAsia="zh-CN" w:bidi="ar"/>
               </w:rPr>
               <w:t>(trống)</w:t>
@@ -7199,6 +7109,7 @@
       </w:tr>
       <w:tr>
         <w:tblPrEx>
+          <w:shd w:val="clear" w:color="auto" w:fill="auto"/>
           <w:tblCellMar>
             <w:top w:w="0" w:type="dxa"/>
             <w:left w:w="0" w:type="dxa"/>
@@ -7282,7 +7193,6 @@
                 <w:sz w:val="24"/>
                 <w:szCs w:val="24"/>
                 <w:u w:val="none"/>
-                <w:bdr w:val="none" w:color="auto" w:sz="0" w:space="0"/>
                 <w:lang w:val="en-US" w:eastAsia="zh-CN" w:bidi="ar"/>
               </w:rPr>
               <w:t>4.2</w:t>
@@ -7298,7 +7208,7 @@
               <w:bottom w:val="single" w:color="000000" w:sz="2" w:space="0"/>
               <w:right w:val="single" w:color="000000" w:sz="2" w:space="0"/>
             </w:tcBorders>
-            <w:shd w:val="clear"/>
+            <w:shd w:val="clear" w:color="auto" w:fill="auto"/>
             <w:tcMar>
               <w:top w:w="15" w:type="dxa"/>
               <w:left w:w="15" w:type="dxa"/>
@@ -7330,7 +7240,6 @@
                 <w:sz w:val="24"/>
                 <w:szCs w:val="24"/>
                 <w:u w:val="none"/>
-                <w:bdr w:val="none" w:color="auto" w:sz="0" w:space="0"/>
                 <w:lang w:val="en-US" w:eastAsia="zh-CN" w:bidi="ar"/>
               </w:rPr>
               <w:t>Quản lý công thức</w:t>
@@ -7346,7 +7255,7 @@
               <w:bottom w:val="single" w:color="000000" w:sz="2" w:space="0"/>
               <w:right w:val="single" w:color="000000" w:sz="2" w:space="0"/>
             </w:tcBorders>
-            <w:shd w:val="clear"/>
+            <w:shd w:val="clear" w:color="auto" w:fill="auto"/>
             <w:tcMar>
               <w:top w:w="15" w:type="dxa"/>
               <w:left w:w="15" w:type="dxa"/>
@@ -7378,7 +7287,6 @@
                 <w:sz w:val="24"/>
                 <w:szCs w:val="24"/>
                 <w:u w:val="none"/>
-                <w:bdr w:val="none" w:color="auto" w:sz="0" w:space="0"/>
                 <w:lang w:val="en-US" w:eastAsia="zh-CN" w:bidi="ar"/>
               </w:rPr>
               <w:t>(Quản lí): Cung cấp/Chỉnh sửa</w:t>
@@ -7392,7 +7300,6 @@
                 <w:sz w:val="24"/>
                 <w:szCs w:val="24"/>
                 <w:u w:val="none"/>
-                <w:bdr w:val="none" w:color="auto" w:sz="0" w:space="0"/>
                 <w:lang w:val="vi-VN" w:eastAsia="zh-CN" w:bidi="ar"/>
               </w:rPr>
               <w:t xml:space="preserve"> </w:t>
@@ -7406,7 +7313,6 @@
                 <w:sz w:val="24"/>
                 <w:szCs w:val="24"/>
                 <w:u w:val="none"/>
-                <w:bdr w:val="none" w:color="auto" w:sz="0" w:space="0"/>
                 <w:lang w:val="en-US" w:eastAsia="zh-CN" w:bidi="ar"/>
               </w:rPr>
               <w:t>thông tin về công thức</w:t>
@@ -7422,7 +7328,7 @@
               <w:bottom w:val="single" w:color="000000" w:sz="2" w:space="0"/>
               <w:right w:val="single" w:color="000000" w:sz="2" w:space="0"/>
             </w:tcBorders>
-            <w:shd w:val="clear"/>
+            <w:shd w:val="clear" w:color="auto" w:fill="auto"/>
             <w:tcMar>
               <w:top w:w="15" w:type="dxa"/>
               <w:left w:w="15" w:type="dxa"/>
@@ -7454,7 +7360,6 @@
                 <w:sz w:val="24"/>
                 <w:szCs w:val="24"/>
                 <w:u w:val="none"/>
-                <w:bdr w:val="none" w:color="auto" w:sz="0" w:space="0"/>
                 <w:lang w:val="en-US" w:eastAsia="zh-CN" w:bidi="ar"/>
               </w:rPr>
               <w:t>Lưu công thức</w:t>
@@ -7470,7 +7375,7 @@
               <w:bottom w:val="single" w:color="000000" w:sz="2" w:space="0"/>
               <w:right w:val="single" w:color="000000" w:sz="2" w:space="0"/>
             </w:tcBorders>
-            <w:shd w:val="clear"/>
+            <w:shd w:val="clear" w:color="auto" w:fill="auto"/>
             <w:tcMar>
               <w:top w:w="15" w:type="dxa"/>
               <w:left w:w="15" w:type="dxa"/>
@@ -7502,7 +7407,6 @@
                 <w:sz w:val="24"/>
                 <w:szCs w:val="24"/>
                 <w:u w:val="none"/>
-                <w:bdr w:val="none" w:color="auto" w:sz="0" w:space="0"/>
                 <w:lang w:val="en-US" w:eastAsia="zh-CN" w:bidi="ar"/>
               </w:rPr>
               <w:t>(trống)</w:t>
@@ -7512,7 +7416,7 @@
       </w:tr>
       <w:tr>
         <w:tblPrEx>
-          <w:shd w:val="clear"/>
+          <w:shd w:val="clear" w:color="auto" w:fill="auto"/>
           <w:tblCellMar>
             <w:top w:w="0" w:type="dxa"/>
             <w:left w:w="0" w:type="dxa"/>
@@ -7596,7 +7500,6 @@
                 <w:sz w:val="24"/>
                 <w:szCs w:val="24"/>
                 <w:u w:val="none"/>
-                <w:bdr w:val="none" w:color="auto" w:sz="0" w:space="0"/>
                 <w:lang w:val="en-US" w:eastAsia="zh-CN" w:bidi="ar"/>
               </w:rPr>
               <w:t>4.3</w:t>
@@ -7612,7 +7515,7 @@
               <w:bottom w:val="single" w:color="000000" w:sz="2" w:space="0"/>
               <w:right w:val="single" w:color="000000" w:sz="2" w:space="0"/>
             </w:tcBorders>
-            <w:shd w:val="clear"/>
+            <w:shd w:val="clear" w:color="auto" w:fill="auto"/>
             <w:tcMar>
               <w:top w:w="15" w:type="dxa"/>
               <w:left w:w="15" w:type="dxa"/>
@@ -7644,7 +7547,6 @@
                 <w:sz w:val="24"/>
                 <w:szCs w:val="24"/>
                 <w:u w:val="none"/>
-                <w:bdr w:val="none" w:color="auto" w:sz="0" w:space="0"/>
                 <w:lang w:val="en-US" w:eastAsia="zh-CN" w:bidi="ar"/>
               </w:rPr>
               <w:t>Quản lý giá</w:t>
@@ -7660,7 +7562,7 @@
               <w:bottom w:val="single" w:color="000000" w:sz="2" w:space="0"/>
               <w:right w:val="single" w:color="000000" w:sz="2" w:space="0"/>
             </w:tcBorders>
-            <w:shd w:val="clear"/>
+            <w:shd w:val="clear" w:color="auto" w:fill="auto"/>
             <w:tcMar>
               <w:top w:w="15" w:type="dxa"/>
               <w:left w:w="15" w:type="dxa"/>
@@ -7692,7 +7594,6 @@
                 <w:sz w:val="24"/>
                 <w:szCs w:val="24"/>
                 <w:u w:val="none"/>
-                <w:bdr w:val="none" w:color="auto" w:sz="0" w:space="0"/>
                 <w:lang w:val="en-US" w:eastAsia="zh-CN" w:bidi="ar"/>
               </w:rPr>
               <w:t>(Quản lí): Cung cấp/Chỉnh sửa giá sản phẩm</w:t>
@@ -7708,7 +7609,7 @@
               <w:bottom w:val="single" w:color="000000" w:sz="2" w:space="0"/>
               <w:right w:val="single" w:color="000000" w:sz="2" w:space="0"/>
             </w:tcBorders>
-            <w:shd w:val="clear"/>
+            <w:shd w:val="clear" w:color="auto" w:fill="auto"/>
             <w:tcMar>
               <w:top w:w="15" w:type="dxa"/>
               <w:left w:w="15" w:type="dxa"/>
@@ -7740,7 +7641,6 @@
                 <w:sz w:val="24"/>
                 <w:szCs w:val="24"/>
                 <w:u w:val="none"/>
-                <w:bdr w:val="none" w:color="auto" w:sz="0" w:space="0"/>
                 <w:lang w:val="en-US" w:eastAsia="zh-CN" w:bidi="ar"/>
               </w:rPr>
               <w:t>Lưu giá và người chỉnh sửa</w:t>
@@ -7756,7 +7656,7 @@
               <w:bottom w:val="single" w:color="000000" w:sz="2" w:space="0"/>
               <w:right w:val="single" w:color="000000" w:sz="2" w:space="0"/>
             </w:tcBorders>
-            <w:shd w:val="clear"/>
+            <w:shd w:val="clear" w:color="auto" w:fill="auto"/>
             <w:tcMar>
               <w:top w:w="15" w:type="dxa"/>
               <w:left w:w="15" w:type="dxa"/>
@@ -7788,7 +7688,6 @@
                 <w:sz w:val="24"/>
                 <w:szCs w:val="24"/>
                 <w:u w:val="none"/>
-                <w:bdr w:val="none" w:color="auto" w:sz="0" w:space="0"/>
                 <w:lang w:val="en-US" w:eastAsia="zh-CN" w:bidi="ar"/>
               </w:rPr>
               <w:t>Cho phép thêm, xóa, cập nhật thông tin</w:t>
@@ -7822,9 +7721,10 @@
     </w:p>
     <w:tbl>
       <w:tblPr>
+        <w:tblStyle w:val="6"/>
         <w:tblW w:w="9127" w:type="dxa"/>
         <w:tblInd w:w="0" w:type="dxa"/>
-        <w:shd w:val="clear"/>
+        <w:shd w:val="clear" w:color="auto" w:fill="auto"/>
         <w:tblLayout w:type="autofit"/>
         <w:tblCellMar>
           <w:top w:w="0" w:type="dxa"/>
@@ -7843,7 +7743,6 @@
       </w:tblGrid>
       <w:tr>
         <w:tblPrEx>
-          <w:shd w:val="clear"/>
           <w:tblCellMar>
             <w:top w:w="0" w:type="dxa"/>
             <w:left w:w="0" w:type="dxa"/>
@@ -7863,7 +7762,7 @@
               <w:bottom w:val="nil"/>
               <w:right w:val="nil"/>
             </w:tcBorders>
-            <w:shd w:val="clear"/>
+            <w:shd w:val="clear" w:color="auto" w:fill="auto"/>
             <w:tcMar>
               <w:top w:w="15" w:type="dxa"/>
               <w:left w:w="15" w:type="dxa"/>
@@ -7897,7 +7796,6 @@
                 <w:sz w:val="24"/>
                 <w:szCs w:val="24"/>
                 <w:u w:val="none"/>
-                <w:bdr w:val="none" w:color="auto" w:sz="0" w:space="0"/>
                 <w:lang w:val="en-US" w:eastAsia="zh-CN" w:bidi="ar"/>
               </w:rPr>
               <w:t xml:space="preserve"> </w:t>
@@ -7945,7 +7843,6 @@
                 <w:sz w:val="24"/>
                 <w:szCs w:val="24"/>
                 <w:u w:val="none"/>
-                <w:bdr w:val="none" w:color="auto" w:sz="0" w:space="0"/>
                 <w:lang w:val="en-US" w:eastAsia="zh-CN" w:bidi="ar"/>
               </w:rPr>
               <w:t>STT</w:t>
@@ -7993,7 +7890,6 @@
                 <w:sz w:val="24"/>
                 <w:szCs w:val="24"/>
                 <w:u w:val="none"/>
-                <w:bdr w:val="none" w:color="auto" w:sz="0" w:space="0"/>
                 <w:lang w:val="en-US" w:eastAsia="zh-CN" w:bidi="ar"/>
               </w:rPr>
               <w:t>Nghiệp vụ</w:t>
@@ -8041,7 +7937,6 @@
                 <w:sz w:val="24"/>
                 <w:szCs w:val="24"/>
                 <w:u w:val="none"/>
-                <w:bdr w:val="none" w:color="auto" w:sz="0" w:space="0"/>
                 <w:lang w:val="en-US" w:eastAsia="zh-CN" w:bidi="ar"/>
               </w:rPr>
               <w:t>Người dùng</w:t>
@@ -8089,7 +7984,6 @@
                 <w:sz w:val="24"/>
                 <w:szCs w:val="24"/>
                 <w:u w:val="none"/>
-                <w:bdr w:val="none" w:color="auto" w:sz="0" w:space="0"/>
                 <w:lang w:val="en-US" w:eastAsia="zh-CN" w:bidi="ar"/>
               </w:rPr>
               <w:t>Phần mềm</w:t>
@@ -8137,7 +8031,6 @@
                 <w:sz w:val="24"/>
                 <w:szCs w:val="24"/>
                 <w:u w:val="none"/>
-                <w:bdr w:val="none" w:color="auto" w:sz="0" w:space="0"/>
                 <w:lang w:val="en-US" w:eastAsia="zh-CN" w:bidi="ar"/>
               </w:rPr>
               <w:t>Ghi chú</w:t>
@@ -8147,7 +8040,7 @@
       </w:tr>
       <w:tr>
         <w:tblPrEx>
-          <w:shd w:val="clear"/>
+          <w:shd w:val="clear" w:color="auto" w:fill="auto"/>
           <w:tblCellMar>
             <w:top w:w="0" w:type="dxa"/>
             <w:left w:w="0" w:type="dxa"/>
@@ -8200,7 +8093,6 @@
                 <w:sz w:val="24"/>
                 <w:szCs w:val="24"/>
                 <w:u w:val="none"/>
-                <w:bdr w:val="none" w:color="auto" w:sz="0" w:space="0"/>
                 <w:lang w:val="en-US" w:eastAsia="zh-CN" w:bidi="ar"/>
               </w:rPr>
               <w:t>Quản lý khách hàng</w:t>
@@ -8248,7 +8140,6 @@
                 <w:sz w:val="24"/>
                 <w:szCs w:val="24"/>
                 <w:u w:val="none"/>
-                <w:bdr w:val="none" w:color="auto" w:sz="0" w:space="0"/>
                 <w:lang w:val="en-US" w:eastAsia="zh-CN" w:bidi="ar"/>
               </w:rPr>
               <w:t>5.1</w:t>
@@ -8264,7 +8155,7 @@
               <w:bottom w:val="single" w:color="000000" w:sz="2" w:space="0"/>
               <w:right w:val="single" w:color="000000" w:sz="2" w:space="0"/>
             </w:tcBorders>
-            <w:shd w:val="clear"/>
+            <w:shd w:val="clear" w:color="auto" w:fill="auto"/>
             <w:tcMar>
               <w:top w:w="15" w:type="dxa"/>
               <w:left w:w="15" w:type="dxa"/>
@@ -8296,7 +8187,6 @@
                 <w:sz w:val="24"/>
                 <w:szCs w:val="24"/>
                 <w:u w:val="none"/>
-                <w:bdr w:val="none" w:color="auto" w:sz="0" w:space="0"/>
                 <w:lang w:val="en-US" w:eastAsia="zh-CN" w:bidi="ar"/>
               </w:rPr>
               <w:t>Thông tin khách hàng</w:t>
@@ -8312,7 +8202,7 @@
               <w:bottom w:val="single" w:color="000000" w:sz="2" w:space="0"/>
               <w:right w:val="single" w:color="000000" w:sz="2" w:space="0"/>
             </w:tcBorders>
-            <w:shd w:val="clear"/>
+            <w:shd w:val="clear" w:color="auto" w:fill="auto"/>
             <w:tcMar>
               <w:top w:w="15" w:type="dxa"/>
               <w:left w:w="15" w:type="dxa"/>
@@ -8344,7 +8234,6 @@
                 <w:sz w:val="24"/>
                 <w:szCs w:val="24"/>
                 <w:u w:val="none"/>
-                <w:bdr w:val="none" w:color="auto" w:sz="0" w:space="0"/>
                 <w:lang w:val="en-US" w:eastAsia="zh-CN" w:bidi="ar"/>
               </w:rPr>
               <w:t>(Khách hàng): Cung cấp/Chỉnh sửa thông tin cá nhân</w:t>
@@ -8360,7 +8249,7 @@
               <w:bottom w:val="single" w:color="000000" w:sz="2" w:space="0"/>
               <w:right w:val="single" w:color="000000" w:sz="2" w:space="0"/>
             </w:tcBorders>
-            <w:shd w:val="clear"/>
+            <w:shd w:val="clear" w:color="auto" w:fill="auto"/>
             <w:tcMar>
               <w:top w:w="15" w:type="dxa"/>
               <w:left w:w="15" w:type="dxa"/>
@@ -8392,7 +8281,6 @@
                 <w:sz w:val="24"/>
                 <w:szCs w:val="24"/>
                 <w:u w:val="none"/>
-                <w:bdr w:val="none" w:color="auto" w:sz="0" w:space="0"/>
                 <w:lang w:val="en-US" w:eastAsia="zh-CN" w:bidi="ar"/>
               </w:rPr>
               <w:t>Lưu thông tin khách hàng</w:t>
@@ -8408,7 +8296,7 @@
               <w:bottom w:val="single" w:color="000000" w:sz="2" w:space="0"/>
               <w:right w:val="single" w:color="000000" w:sz="2" w:space="0"/>
             </w:tcBorders>
-            <w:shd w:val="clear"/>
+            <w:shd w:val="clear" w:color="auto" w:fill="auto"/>
             <w:tcMar>
               <w:top w:w="15" w:type="dxa"/>
               <w:left w:w="15" w:type="dxa"/>
@@ -8440,7 +8328,6 @@
                 <w:sz w:val="24"/>
                 <w:szCs w:val="24"/>
                 <w:u w:val="none"/>
-                <w:bdr w:val="none" w:color="auto" w:sz="0" w:space="0"/>
                 <w:lang w:val="en-US" w:eastAsia="zh-CN" w:bidi="ar"/>
               </w:rPr>
               <w:t>(trống)</w:t>
@@ -8450,7 +8337,6 @@
       </w:tr>
       <w:tr>
         <w:tblPrEx>
-          <w:shd w:val="clear"/>
           <w:tblCellMar>
             <w:top w:w="0" w:type="dxa"/>
             <w:left w:w="0" w:type="dxa"/>
@@ -8534,7 +8420,6 @@
                 <w:sz w:val="24"/>
                 <w:szCs w:val="24"/>
                 <w:u w:val="none"/>
-                <w:bdr w:val="none" w:color="auto" w:sz="0" w:space="0"/>
                 <w:lang w:val="en-US" w:eastAsia="zh-CN" w:bidi="ar"/>
               </w:rPr>
               <w:t>5.2</w:t>
@@ -8550,7 +8435,7 @@
               <w:bottom w:val="single" w:color="000000" w:sz="2" w:space="0"/>
               <w:right w:val="single" w:color="000000" w:sz="2" w:space="0"/>
             </w:tcBorders>
-            <w:shd w:val="clear"/>
+            <w:shd w:val="clear" w:color="auto" w:fill="auto"/>
             <w:tcMar>
               <w:top w:w="15" w:type="dxa"/>
               <w:left w:w="15" w:type="dxa"/>
@@ -8582,7 +8467,6 @@
                 <w:sz w:val="24"/>
                 <w:szCs w:val="24"/>
                 <w:u w:val="none"/>
-                <w:bdr w:val="none" w:color="auto" w:sz="0" w:space="0"/>
                 <w:lang w:val="en-US" w:eastAsia="zh-CN" w:bidi="ar"/>
               </w:rPr>
               <w:t>Đánh giá khách hàng</w:t>
@@ -8598,7 +8482,7 @@
               <w:bottom w:val="single" w:color="000000" w:sz="2" w:space="0"/>
               <w:right w:val="single" w:color="000000" w:sz="2" w:space="0"/>
             </w:tcBorders>
-            <w:shd w:val="clear"/>
+            <w:shd w:val="clear" w:color="auto" w:fill="auto"/>
             <w:tcMar>
               <w:top w:w="15" w:type="dxa"/>
               <w:left w:w="15" w:type="dxa"/>
@@ -8630,7 +8514,6 @@
                 <w:sz w:val="24"/>
                 <w:szCs w:val="24"/>
                 <w:u w:val="none"/>
-                <w:bdr w:val="none" w:color="auto" w:sz="0" w:space="0"/>
                 <w:lang w:val="en-US" w:eastAsia="zh-CN" w:bidi="ar"/>
               </w:rPr>
               <w:t>(Khách hàng): Thêm/Chỉnh sửa/</w:t>
@@ -8644,7 +8527,6 @@
                 <w:sz w:val="24"/>
                 <w:szCs w:val="24"/>
                 <w:u w:val="none"/>
-                <w:bdr w:val="none" w:color="auto" w:sz="0" w:space="0"/>
                 <w:lang w:val="en-US" w:eastAsia="zh-CN" w:bidi="ar"/>
               </w:rPr>
               <w:br w:type="textWrapping"/>
@@ -8658,7 +8540,6 @@
                 <w:sz w:val="24"/>
                 <w:szCs w:val="24"/>
                 <w:u w:val="none"/>
-                <w:bdr w:val="none" w:color="auto" w:sz="0" w:space="0"/>
                 <w:lang w:val="en-US" w:eastAsia="zh-CN" w:bidi="ar"/>
               </w:rPr>
               <w:t>Xóa đánh giá sản phẩm</w:t>
@@ -8674,7 +8555,7 @@
               <w:bottom w:val="single" w:color="000000" w:sz="2" w:space="0"/>
               <w:right w:val="single" w:color="000000" w:sz="2" w:space="0"/>
             </w:tcBorders>
-            <w:shd w:val="clear"/>
+            <w:shd w:val="clear" w:color="auto" w:fill="auto"/>
             <w:tcMar>
               <w:top w:w="15" w:type="dxa"/>
               <w:left w:w="15" w:type="dxa"/>
@@ -8706,7 +8587,6 @@
                 <w:sz w:val="24"/>
                 <w:szCs w:val="24"/>
                 <w:u w:val="none"/>
-                <w:bdr w:val="none" w:color="auto" w:sz="0" w:space="0"/>
                 <w:lang w:val="en-US" w:eastAsia="zh-CN" w:bidi="ar"/>
               </w:rPr>
               <w:t>Kiểm tra quy định và lưu đánh giá</w:t>
@@ -8722,7 +8602,7 @@
               <w:bottom w:val="single" w:color="000000" w:sz="2" w:space="0"/>
               <w:right w:val="single" w:color="000000" w:sz="2" w:space="0"/>
             </w:tcBorders>
-            <w:shd w:val="clear"/>
+            <w:shd w:val="clear" w:color="auto" w:fill="auto"/>
             <w:tcMar>
               <w:top w:w="15" w:type="dxa"/>
               <w:left w:w="15" w:type="dxa"/>
@@ -8754,7 +8634,6 @@
                 <w:sz w:val="24"/>
                 <w:szCs w:val="24"/>
                 <w:u w:val="none"/>
-                <w:bdr w:val="none" w:color="auto" w:sz="0" w:space="0"/>
                 <w:lang w:val="en-US" w:eastAsia="zh-CN" w:bidi="ar"/>
               </w:rPr>
               <w:t>Chỉ cho phép đánh giá sản phẩm đã mua, tối đa 1 đánh giá mỗi lần mua nhưng không giới hạn lượt sửa</w:t>
@@ -8773,9 +8652,10 @@
     </w:p>
     <w:tbl>
       <w:tblPr>
+        <w:tblStyle w:val="6"/>
         <w:tblW w:w="9142" w:type="dxa"/>
         <w:tblInd w:w="0" w:type="dxa"/>
-        <w:shd w:val="clear"/>
+        <w:shd w:val="clear" w:color="auto" w:fill="auto"/>
         <w:tblLayout w:type="fixed"/>
         <w:tblCellMar>
           <w:top w:w="0" w:type="dxa"/>
@@ -8794,7 +8674,7 @@
       </w:tblGrid>
       <w:tr>
         <w:tblPrEx>
-          <w:shd w:val="clear"/>
+          <w:shd w:val="clear" w:color="auto" w:fill="auto"/>
           <w:tblCellMar>
             <w:top w:w="0" w:type="dxa"/>
             <w:left w:w="0" w:type="dxa"/>
@@ -8814,7 +8694,7 @@
               <w:bottom w:val="nil"/>
               <w:right w:val="nil"/>
             </w:tcBorders>
-            <w:shd w:val="clear"/>
+            <w:shd w:val="clear" w:color="auto" w:fill="auto"/>
             <w:tcMar>
               <w:top w:w="15" w:type="dxa"/>
               <w:left w:w="15" w:type="dxa"/>
@@ -8878,7 +8758,6 @@
                 <w:sz w:val="24"/>
                 <w:szCs w:val="24"/>
                 <w:u w:val="none"/>
-                <w:bdr w:val="none" w:color="auto" w:sz="0" w:space="0"/>
                 <w:lang w:val="en-US" w:eastAsia="zh-CN" w:bidi="ar"/>
               </w:rPr>
               <w:t>STT</w:t>
@@ -8926,7 +8805,6 @@
                 <w:sz w:val="24"/>
                 <w:szCs w:val="24"/>
                 <w:u w:val="none"/>
-                <w:bdr w:val="none" w:color="auto" w:sz="0" w:space="0"/>
                 <w:lang w:val="en-US" w:eastAsia="zh-CN" w:bidi="ar"/>
               </w:rPr>
               <w:t>Nghiệp vụ</w:t>
@@ -8974,7 +8852,6 @@
                 <w:sz w:val="24"/>
                 <w:szCs w:val="24"/>
                 <w:u w:val="none"/>
-                <w:bdr w:val="none" w:color="auto" w:sz="0" w:space="0"/>
                 <w:lang w:val="en-US" w:eastAsia="zh-CN" w:bidi="ar"/>
               </w:rPr>
               <w:t>Người dùng</w:t>
@@ -9022,7 +8899,6 @@
                 <w:sz w:val="24"/>
                 <w:szCs w:val="24"/>
                 <w:u w:val="none"/>
-                <w:bdr w:val="none" w:color="auto" w:sz="0" w:space="0"/>
                 <w:lang w:val="en-US" w:eastAsia="zh-CN" w:bidi="ar"/>
               </w:rPr>
               <w:t>Phần mềm</w:t>
@@ -9070,7 +8946,6 @@
                 <w:sz w:val="24"/>
                 <w:szCs w:val="24"/>
                 <w:u w:val="none"/>
-                <w:bdr w:val="none" w:color="auto" w:sz="0" w:space="0"/>
                 <w:lang w:val="en-US" w:eastAsia="zh-CN" w:bidi="ar"/>
               </w:rPr>
               <w:t>Ghi chú</w:t>
@@ -9080,6 +8955,7 @@
       </w:tr>
       <w:tr>
         <w:tblPrEx>
+          <w:shd w:val="clear" w:color="auto" w:fill="auto"/>
           <w:tblCellMar>
             <w:top w:w="0" w:type="dxa"/>
             <w:left w:w="0" w:type="dxa"/>
@@ -9132,7 +9008,6 @@
                 <w:sz w:val="24"/>
                 <w:szCs w:val="24"/>
                 <w:u w:val="none"/>
-                <w:bdr w:val="none" w:color="auto" w:sz="0" w:space="0"/>
                 <w:lang w:val="en-US" w:eastAsia="zh-CN" w:bidi="ar"/>
               </w:rPr>
               <w:t>Thống kê</w:t>
@@ -9180,7 +9055,6 @@
                 <w:sz w:val="24"/>
                 <w:szCs w:val="24"/>
                 <w:u w:val="none"/>
-                <w:bdr w:val="none" w:color="auto" w:sz="0" w:space="0"/>
                 <w:lang w:val="en-US" w:eastAsia="zh-CN" w:bidi="ar"/>
               </w:rPr>
               <w:t>6.1</w:t>
@@ -9196,7 +9070,7 @@
               <w:bottom w:val="single" w:color="000000" w:sz="2" w:space="0"/>
               <w:right w:val="single" w:color="000000" w:sz="2" w:space="0"/>
             </w:tcBorders>
-            <w:shd w:val="clear"/>
+            <w:shd w:val="clear" w:color="auto" w:fill="auto"/>
             <w:tcMar>
               <w:top w:w="15" w:type="dxa"/>
               <w:left w:w="15" w:type="dxa"/>
@@ -9228,7 +9102,6 @@
                 <w:sz w:val="24"/>
                 <w:szCs w:val="24"/>
                 <w:u w:val="none"/>
-                <w:bdr w:val="none" w:color="auto" w:sz="0" w:space="0"/>
                 <w:lang w:val="en-US" w:eastAsia="zh-CN" w:bidi="ar"/>
               </w:rPr>
               <w:t>Thống kê doanh thu</w:t>
@@ -9244,7 +9117,7 @@
               <w:bottom w:val="single" w:color="000000" w:sz="2" w:space="0"/>
               <w:right w:val="single" w:color="000000" w:sz="2" w:space="0"/>
             </w:tcBorders>
-            <w:shd w:val="clear"/>
+            <w:shd w:val="clear" w:color="auto" w:fill="auto"/>
             <w:tcMar>
               <w:top w:w="15" w:type="dxa"/>
               <w:left w:w="15" w:type="dxa"/>
@@ -9276,7 +9149,6 @@
                 <w:sz w:val="24"/>
                 <w:szCs w:val="24"/>
                 <w:u w:val="none"/>
-                <w:bdr w:val="none" w:color="auto" w:sz="0" w:space="0"/>
                 <w:lang w:val="en-US" w:eastAsia="zh-CN" w:bidi="ar"/>
               </w:rPr>
               <w:t>(Quản lí): Thời gian muốn thống</w:t>
@@ -9290,7 +9162,6 @@
                 <w:sz w:val="24"/>
                 <w:szCs w:val="24"/>
                 <w:u w:val="none"/>
-                <w:bdr w:val="none" w:color="auto" w:sz="0" w:space="0"/>
                 <w:lang w:val="vi-VN" w:eastAsia="zh-CN" w:bidi="ar"/>
               </w:rPr>
               <w:t xml:space="preserve"> </w:t>
@@ -9304,7 +9175,6 @@
                 <w:sz w:val="24"/>
                 <w:szCs w:val="24"/>
                 <w:u w:val="none"/>
-                <w:bdr w:val="none" w:color="auto" w:sz="0" w:space="0"/>
                 <w:lang w:val="en-US" w:eastAsia="zh-CN" w:bidi="ar"/>
               </w:rPr>
               <w:t>kê</w:t>
@@ -9320,7 +9190,7 @@
               <w:bottom w:val="single" w:color="000000" w:sz="2" w:space="0"/>
               <w:right w:val="single" w:color="000000" w:sz="2" w:space="0"/>
             </w:tcBorders>
-            <w:shd w:val="clear"/>
+            <w:shd w:val="clear" w:color="auto" w:fill="auto"/>
             <w:tcMar>
               <w:top w:w="15" w:type="dxa"/>
               <w:left w:w="15" w:type="dxa"/>
@@ -9352,7 +9222,6 @@
                 <w:sz w:val="24"/>
                 <w:szCs w:val="24"/>
                 <w:u w:val="none"/>
-                <w:bdr w:val="none" w:color="auto" w:sz="0" w:space="0"/>
                 <w:lang w:val="en-US" w:eastAsia="zh-CN" w:bidi="ar"/>
               </w:rPr>
               <w:t>Lập thống kê</w:t>
@@ -9368,7 +9237,7 @@
               <w:bottom w:val="single" w:color="000000" w:sz="2" w:space="0"/>
               <w:right w:val="single" w:color="000000" w:sz="2" w:space="0"/>
             </w:tcBorders>
-            <w:shd w:val="clear"/>
+            <w:shd w:val="clear" w:color="auto" w:fill="auto"/>
             <w:tcMar>
               <w:top w:w="15" w:type="dxa"/>
               <w:left w:w="15" w:type="dxa"/>
@@ -9400,7 +9269,6 @@
                 <w:sz w:val="24"/>
                 <w:szCs w:val="24"/>
                 <w:u w:val="none"/>
-                <w:bdr w:val="none" w:color="auto" w:sz="0" w:space="0"/>
                 <w:lang w:val="en-US" w:eastAsia="zh-CN" w:bidi="ar"/>
               </w:rPr>
               <w:t>(trống)</w:t>
@@ -9410,6 +9278,7 @@
       </w:tr>
       <w:tr>
         <w:tblPrEx>
+          <w:shd w:val="clear" w:color="auto" w:fill="auto"/>
           <w:tblCellMar>
             <w:top w:w="0" w:type="dxa"/>
             <w:left w:w="0" w:type="dxa"/>
@@ -9493,7 +9362,6 @@
                 <w:sz w:val="24"/>
                 <w:szCs w:val="24"/>
                 <w:u w:val="none"/>
-                <w:bdr w:val="none" w:color="auto" w:sz="0" w:space="0"/>
                 <w:lang w:val="en-US" w:eastAsia="zh-CN" w:bidi="ar"/>
               </w:rPr>
               <w:t>6.2</w:t>
@@ -9509,7 +9377,7 @@
               <w:bottom w:val="single" w:color="000000" w:sz="2" w:space="0"/>
               <w:right w:val="single" w:color="000000" w:sz="2" w:space="0"/>
             </w:tcBorders>
-            <w:shd w:val="clear"/>
+            <w:shd w:val="clear" w:color="auto" w:fill="auto"/>
             <w:tcMar>
               <w:top w:w="15" w:type="dxa"/>
               <w:left w:w="15" w:type="dxa"/>
@@ -9541,7 +9409,6 @@
                 <w:sz w:val="24"/>
                 <w:szCs w:val="24"/>
                 <w:u w:val="none"/>
-                <w:bdr w:val="none" w:color="auto" w:sz="0" w:space="0"/>
                 <w:lang w:val="en-US" w:eastAsia="zh-CN" w:bidi="ar"/>
               </w:rPr>
               <w:t>Thống kê kho</w:t>
@@ -9557,7 +9424,7 @@
               <w:bottom w:val="single" w:color="000000" w:sz="2" w:space="0"/>
               <w:right w:val="single" w:color="000000" w:sz="2" w:space="0"/>
             </w:tcBorders>
-            <w:shd w:val="clear"/>
+            <w:shd w:val="clear" w:color="auto" w:fill="auto"/>
             <w:tcMar>
               <w:top w:w="15" w:type="dxa"/>
               <w:left w:w="15" w:type="dxa"/>
@@ -9589,7 +9456,6 @@
                 <w:sz w:val="24"/>
                 <w:szCs w:val="24"/>
                 <w:u w:val="none"/>
-                <w:bdr w:val="none" w:color="auto" w:sz="0" w:space="0"/>
                 <w:lang w:val="en-US" w:eastAsia="zh-CN" w:bidi="ar"/>
               </w:rPr>
               <w:t>(Quản lí): Loại vật phẩm, thời gian muốn thống kê</w:t>
@@ -9605,7 +9471,7 @@
               <w:bottom w:val="single" w:color="000000" w:sz="2" w:space="0"/>
               <w:right w:val="single" w:color="000000" w:sz="2" w:space="0"/>
             </w:tcBorders>
-            <w:shd w:val="clear"/>
+            <w:shd w:val="clear" w:color="auto" w:fill="auto"/>
             <w:tcMar>
               <w:top w:w="15" w:type="dxa"/>
               <w:left w:w="15" w:type="dxa"/>
@@ -9637,7 +9503,6 @@
                 <w:sz w:val="24"/>
                 <w:szCs w:val="24"/>
                 <w:u w:val="none"/>
-                <w:bdr w:val="none" w:color="auto" w:sz="0" w:space="0"/>
                 <w:lang w:val="en-US" w:eastAsia="zh-CN" w:bidi="ar"/>
               </w:rPr>
               <w:t>Lập thống kê</w:t>
@@ -9653,7 +9518,7 @@
               <w:bottom w:val="single" w:color="000000" w:sz="2" w:space="0"/>
               <w:right w:val="single" w:color="000000" w:sz="2" w:space="0"/>
             </w:tcBorders>
-            <w:shd w:val="clear"/>
+            <w:shd w:val="clear" w:color="auto" w:fill="auto"/>
             <w:tcMar>
               <w:top w:w="15" w:type="dxa"/>
               <w:left w:w="15" w:type="dxa"/>
@@ -9685,7 +9550,6 @@
                 <w:sz w:val="24"/>
                 <w:szCs w:val="24"/>
                 <w:u w:val="none"/>
-                <w:bdr w:val="none" w:color="auto" w:sz="0" w:space="0"/>
                 <w:lang w:val="en-US" w:eastAsia="zh-CN" w:bidi="ar"/>
               </w:rPr>
               <w:t>(trống)</w:t>
@@ -9695,7 +9559,7 @@
       </w:tr>
       <w:tr>
         <w:tblPrEx>
-          <w:shd w:val="clear"/>
+          <w:shd w:val="clear" w:color="auto" w:fill="auto"/>
           <w:tblCellMar>
             <w:top w:w="0" w:type="dxa"/>
             <w:left w:w="0" w:type="dxa"/>
@@ -9779,7 +9643,6 @@
                 <w:sz w:val="24"/>
                 <w:szCs w:val="24"/>
                 <w:u w:val="none"/>
-                <w:bdr w:val="none" w:color="auto" w:sz="0" w:space="0"/>
                 <w:lang w:val="en-US" w:eastAsia="zh-CN" w:bidi="ar"/>
               </w:rPr>
               <w:t>6.3</w:t>
@@ -9795,7 +9658,7 @@
               <w:bottom w:val="single" w:color="000000" w:sz="2" w:space="0"/>
               <w:right w:val="single" w:color="000000" w:sz="2" w:space="0"/>
             </w:tcBorders>
-            <w:shd w:val="clear"/>
+            <w:shd w:val="clear" w:color="auto" w:fill="auto"/>
             <w:tcMar>
               <w:top w:w="15" w:type="dxa"/>
               <w:left w:w="15" w:type="dxa"/>
@@ -9827,7 +9690,6 @@
                 <w:sz w:val="24"/>
                 <w:szCs w:val="24"/>
                 <w:u w:val="none"/>
-                <w:bdr w:val="none" w:color="auto" w:sz="0" w:space="0"/>
                 <w:lang w:val="en-US" w:eastAsia="zh-CN" w:bidi="ar"/>
               </w:rPr>
               <w:t>Thống kê sản phẩm</w:t>
@@ -9843,7 +9705,7 @@
               <w:bottom w:val="single" w:color="000000" w:sz="2" w:space="0"/>
               <w:right w:val="single" w:color="000000" w:sz="2" w:space="0"/>
             </w:tcBorders>
-            <w:shd w:val="clear"/>
+            <w:shd w:val="clear" w:color="auto" w:fill="auto"/>
             <w:tcMar>
               <w:top w:w="15" w:type="dxa"/>
               <w:left w:w="15" w:type="dxa"/>
@@ -9875,7 +9737,6 @@
                 <w:sz w:val="24"/>
                 <w:szCs w:val="24"/>
                 <w:u w:val="none"/>
-                <w:bdr w:val="none" w:color="auto" w:sz="0" w:space="0"/>
                 <w:lang w:val="en-US" w:eastAsia="zh-CN" w:bidi="ar"/>
               </w:rPr>
               <w:t>(Quản lí): Loại sản phẩm, thời</w:t>
@@ -9889,7 +9750,6 @@
                 <w:sz w:val="24"/>
                 <w:szCs w:val="24"/>
                 <w:u w:val="none"/>
-                <w:bdr w:val="none" w:color="auto" w:sz="0" w:space="0"/>
                 <w:lang w:val="vi-VN" w:eastAsia="zh-CN" w:bidi="ar"/>
               </w:rPr>
               <w:t xml:space="preserve"> </w:t>
@@ -9903,7 +9763,6 @@
                 <w:sz w:val="24"/>
                 <w:szCs w:val="24"/>
                 <w:u w:val="none"/>
-                <w:bdr w:val="none" w:color="auto" w:sz="0" w:space="0"/>
                 <w:lang w:val="en-US" w:eastAsia="zh-CN" w:bidi="ar"/>
               </w:rPr>
               <w:t>gian muốn thống kê</w:t>
@@ -9919,7 +9778,7 @@
               <w:bottom w:val="single" w:color="000000" w:sz="2" w:space="0"/>
               <w:right w:val="single" w:color="000000" w:sz="2" w:space="0"/>
             </w:tcBorders>
-            <w:shd w:val="clear"/>
+            <w:shd w:val="clear" w:color="auto" w:fill="auto"/>
             <w:tcMar>
               <w:top w:w="15" w:type="dxa"/>
               <w:left w:w="15" w:type="dxa"/>
@@ -9951,7 +9810,6 @@
                 <w:sz w:val="24"/>
                 <w:szCs w:val="24"/>
                 <w:u w:val="none"/>
-                <w:bdr w:val="none" w:color="auto" w:sz="0" w:space="0"/>
                 <w:lang w:val="en-US" w:eastAsia="zh-CN" w:bidi="ar"/>
               </w:rPr>
               <w:t>Lập thống kê</w:t>
@@ -9967,7 +9825,7 @@
               <w:bottom w:val="single" w:color="000000" w:sz="2" w:space="0"/>
               <w:right w:val="single" w:color="000000" w:sz="2" w:space="0"/>
             </w:tcBorders>
-            <w:shd w:val="clear"/>
+            <w:shd w:val="clear" w:color="auto" w:fill="auto"/>
             <w:tcMar>
               <w:top w:w="15" w:type="dxa"/>
               <w:left w:w="15" w:type="dxa"/>
@@ -9999,7 +9857,6 @@
                 <w:sz w:val="24"/>
                 <w:szCs w:val="24"/>
                 <w:u w:val="none"/>
-                <w:bdr w:val="none" w:color="auto" w:sz="0" w:space="0"/>
                 <w:lang w:val="en-US" w:eastAsia="zh-CN" w:bidi="ar"/>
               </w:rPr>
               <w:t>(trống)</w:t>
@@ -10009,6 +9866,7 @@
       </w:tr>
       <w:tr>
         <w:tblPrEx>
+          <w:shd w:val="clear" w:color="auto" w:fill="auto"/>
           <w:tblCellMar>
             <w:top w:w="0" w:type="dxa"/>
             <w:left w:w="0" w:type="dxa"/>
@@ -10092,7 +9950,6 @@
                 <w:sz w:val="24"/>
                 <w:szCs w:val="24"/>
                 <w:u w:val="none"/>
-                <w:bdr w:val="none" w:color="auto" w:sz="0" w:space="0"/>
                 <w:lang w:val="en-US" w:eastAsia="zh-CN" w:bidi="ar"/>
               </w:rPr>
               <w:t>6.4</w:t>
@@ -10108,7 +9965,7 @@
               <w:bottom w:val="single" w:color="000000" w:sz="2" w:space="0"/>
               <w:right w:val="single" w:color="000000" w:sz="2" w:space="0"/>
             </w:tcBorders>
-            <w:shd w:val="clear"/>
+            <w:shd w:val="clear" w:color="auto" w:fill="auto"/>
             <w:tcMar>
               <w:top w:w="15" w:type="dxa"/>
               <w:left w:w="15" w:type="dxa"/>
@@ -10140,7 +9997,6 @@
                 <w:sz w:val="24"/>
                 <w:szCs w:val="24"/>
                 <w:u w:val="none"/>
-                <w:bdr w:val="none" w:color="auto" w:sz="0" w:space="0"/>
                 <w:lang w:val="en-US" w:eastAsia="zh-CN" w:bidi="ar"/>
               </w:rPr>
               <w:t>Thống kê năng suất nhân</w:t>
@@ -10154,7 +10010,6 @@
                 <w:sz w:val="24"/>
                 <w:szCs w:val="24"/>
                 <w:u w:val="none"/>
-                <w:bdr w:val="none" w:color="auto" w:sz="0" w:space="0"/>
                 <w:lang w:val="en-US" w:eastAsia="zh-CN" w:bidi="ar"/>
               </w:rPr>
               <w:br w:type="textWrapping"/>
@@ -10168,7 +10023,6 @@
                 <w:sz w:val="24"/>
                 <w:szCs w:val="24"/>
                 <w:u w:val="none"/>
-                <w:bdr w:val="none" w:color="auto" w:sz="0" w:space="0"/>
                 <w:lang w:val="en-US" w:eastAsia="zh-CN" w:bidi="ar"/>
               </w:rPr>
               <w:t>viên</w:t>
@@ -10184,7 +10038,7 @@
               <w:bottom w:val="single" w:color="000000" w:sz="2" w:space="0"/>
               <w:right w:val="single" w:color="000000" w:sz="2" w:space="0"/>
             </w:tcBorders>
-            <w:shd w:val="clear"/>
+            <w:shd w:val="clear" w:color="auto" w:fill="auto"/>
             <w:tcMar>
               <w:top w:w="15" w:type="dxa"/>
               <w:left w:w="15" w:type="dxa"/>
@@ -10216,7 +10070,6 @@
                 <w:sz w:val="24"/>
                 <w:szCs w:val="24"/>
                 <w:u w:val="none"/>
-                <w:bdr w:val="none" w:color="auto" w:sz="0" w:space="0"/>
                 <w:lang w:val="en-US" w:eastAsia="zh-CN" w:bidi="ar"/>
               </w:rPr>
               <w:t>(Quản lí): Nhân viên, thời gian muốn thống kê</w:t>
@@ -10232,7 +10085,7 @@
               <w:bottom w:val="single" w:color="000000" w:sz="2" w:space="0"/>
               <w:right w:val="single" w:color="000000" w:sz="2" w:space="0"/>
             </w:tcBorders>
-            <w:shd w:val="clear"/>
+            <w:shd w:val="clear" w:color="auto" w:fill="auto"/>
             <w:tcMar>
               <w:top w:w="15" w:type="dxa"/>
               <w:left w:w="15" w:type="dxa"/>
@@ -10264,7 +10117,6 @@
                 <w:sz w:val="24"/>
                 <w:szCs w:val="24"/>
                 <w:u w:val="none"/>
-                <w:bdr w:val="none" w:color="auto" w:sz="0" w:space="0"/>
                 <w:lang w:val="en-US" w:eastAsia="zh-CN" w:bidi="ar"/>
               </w:rPr>
               <w:t>Lập thống kê</w:t>
@@ -10280,7 +10132,7 @@
               <w:bottom w:val="single" w:color="000000" w:sz="2" w:space="0"/>
               <w:right w:val="single" w:color="000000" w:sz="2" w:space="0"/>
             </w:tcBorders>
-            <w:shd w:val="clear"/>
+            <w:shd w:val="clear" w:color="auto" w:fill="auto"/>
             <w:tcMar>
               <w:top w:w="15" w:type="dxa"/>
               <w:left w:w="15" w:type="dxa"/>
@@ -10312,7 +10164,6 @@
                 <w:sz w:val="24"/>
                 <w:szCs w:val="24"/>
                 <w:u w:val="none"/>
-                <w:bdr w:val="none" w:color="auto" w:sz="0" w:space="0"/>
                 <w:lang w:val="en-US" w:eastAsia="zh-CN" w:bidi="ar"/>
               </w:rPr>
               <w:t>(trống)</w:t>
@@ -10360,8 +10211,6 @@
         </w:rPr>
         <w:t>C.2. Data Flow Diagram</w:t>
       </w:r>
-      <w:bookmarkStart w:id="0" w:name="_GoBack"/>
-      <w:bookmarkEnd w:id="0"/>
     </w:p>
     <w:p>
       <w:pPr>
@@ -10388,7 +10237,7 @@
         <w:drawing>
           <wp:inline distT="0" distB="0" distL="114300" distR="114300">
             <wp:extent cx="4833620" cy="6321425"/>
-            <wp:effectExtent l="0" t="0" r="5080" b="3175"/>
+            <wp:effectExtent l="9525" t="9525" r="14605" b="12700"/>
             <wp:docPr id="3" name="Picture 3" descr="dfd-0"/>
             <wp:cNvGraphicFramePr>
               <a:graphicFrameLocks xmlns:a="http://schemas.openxmlformats.org/drawingml/2006/main" noChangeAspect="1"/>
@@ -10416,6 +10265,11 @@
                     <a:prstGeom prst="rect">
                       <a:avLst/>
                     </a:prstGeom>
+                    <a:ln>
+                      <a:solidFill>
+                        <a:schemeClr val="tx1"/>
+                      </a:solidFill>
+                    </a:ln>
                   </pic:spPr>
                 </pic:pic>
               </a:graphicData>
@@ -10548,7 +10402,7 @@
         <w:drawing>
           <wp:inline distT="0" distB="0" distL="114300" distR="114300">
             <wp:extent cx="5272405" cy="7568565"/>
-            <wp:effectExtent l="0" t="0" r="4445" b="13335"/>
+            <wp:effectExtent l="9525" t="9525" r="13970" b="22860"/>
             <wp:docPr id="2" name="Picture 2" descr="dfd-1"/>
             <wp:cNvGraphicFramePr>
               <a:graphicFrameLocks xmlns:a="http://schemas.openxmlformats.org/drawingml/2006/main" noChangeAspect="1"/>
@@ -10576,6 +10430,11 @@
                     <a:prstGeom prst="rect">
                       <a:avLst/>
                     </a:prstGeom>
+                    <a:ln>
+                      <a:solidFill>
+                        <a:schemeClr val="tx1"/>
+                      </a:solidFill>
+                    </a:ln>
                   </pic:spPr>
                 </pic:pic>
               </a:graphicData>
@@ -10694,11 +10553,288 @@
     </w:p>
     <w:p>
       <w:pPr>
+        <w:jc w:val="center"/>
         <w:rPr>
           <w:rFonts w:hint="default"/>
           <w:lang w:val="vi-VN"/>
         </w:rPr>
       </w:pPr>
+      <w:r>
+        <w:rPr>
+          <w:rFonts w:hint="default"/>
+          <w:lang w:val="vi-VN"/>
+        </w:rPr>
+        <w:drawing>
+          <wp:inline distT="0" distB="0" distL="114300" distR="114300">
+            <wp:extent cx="5272405" cy="4324985"/>
+            <wp:effectExtent l="9525" t="9525" r="13970" b="27940"/>
+            <wp:docPr id="9" name="Picture 9" descr="dfd-1-2"/>
+            <wp:cNvGraphicFramePr>
+              <a:graphicFrameLocks xmlns:a="http://schemas.openxmlformats.org/drawingml/2006/main" noChangeAspect="1"/>
+            </wp:cNvGraphicFramePr>
+            <a:graphic xmlns:a="http://schemas.openxmlformats.org/drawingml/2006/main">
+              <a:graphicData uri="http://schemas.openxmlformats.org/drawingml/2006/picture">
+                <pic:pic xmlns:pic="http://schemas.openxmlformats.org/drawingml/2006/picture">
+                  <pic:nvPicPr>
+                    <pic:cNvPr id="9" name="Picture 9" descr="dfd-1-2"/>
+                    <pic:cNvPicPr>
+                      <a:picLocks noChangeAspect="1"/>
+                    </pic:cNvPicPr>
+                  </pic:nvPicPr>
+                  <pic:blipFill>
+                    <a:blip r:embed="rId6"/>
+                    <a:stretch>
+                      <a:fillRect/>
+                    </a:stretch>
+                  </pic:blipFill>
+                  <pic:spPr>
+                    <a:xfrm>
+                      <a:off x="0" y="0"/>
+                      <a:ext cx="5272405" cy="4324985"/>
+                    </a:xfrm>
+                    <a:prstGeom prst="rect">
+                      <a:avLst/>
+                    </a:prstGeom>
+                    <a:ln>
+                      <a:solidFill>
+                        <a:schemeClr val="tx1"/>
+                      </a:solidFill>
+                    </a:ln>
+                  </pic:spPr>
+                </pic:pic>
+              </a:graphicData>
+            </a:graphic>
+          </wp:inline>
+        </w:drawing>
+      </w:r>
+    </w:p>
+    <w:p>
+      <w:pPr>
+        <w:jc w:val="center"/>
+        <w:rPr>
+          <w:rFonts w:hint="default"/>
+          <w:lang w:val="vi-VN"/>
+        </w:rPr>
+      </w:pPr>
+      <w:r>
+        <w:rPr>
+          <w:rFonts w:hint="default"/>
+          <w:lang w:val="vi-VN"/>
+        </w:rPr>
+        <w:drawing>
+          <wp:inline distT="0" distB="0" distL="114300" distR="114300">
+            <wp:extent cx="5266055" cy="3035935"/>
+            <wp:effectExtent l="9525" t="9525" r="20320" b="21590"/>
+            <wp:docPr id="8" name="Picture 8" descr="dfd-1-1"/>
+            <wp:cNvGraphicFramePr>
+              <a:graphicFrameLocks xmlns:a="http://schemas.openxmlformats.org/drawingml/2006/main" noChangeAspect="1"/>
+            </wp:cNvGraphicFramePr>
+            <a:graphic xmlns:a="http://schemas.openxmlformats.org/drawingml/2006/main">
+              <a:graphicData uri="http://schemas.openxmlformats.org/drawingml/2006/picture">
+                <pic:pic xmlns:pic="http://schemas.openxmlformats.org/drawingml/2006/picture">
+                  <pic:nvPicPr>
+                    <pic:cNvPr id="8" name="Picture 8" descr="dfd-1-1"/>
+                    <pic:cNvPicPr>
+                      <a:picLocks noChangeAspect="1"/>
+                    </pic:cNvPicPr>
+                  </pic:nvPicPr>
+                  <pic:blipFill>
+                    <a:blip r:embed="rId7"/>
+                    <a:stretch>
+                      <a:fillRect/>
+                    </a:stretch>
+                  </pic:blipFill>
+                  <pic:spPr>
+                    <a:xfrm>
+                      <a:off x="0" y="0"/>
+                      <a:ext cx="5266055" cy="3035935"/>
+                    </a:xfrm>
+                    <a:prstGeom prst="rect">
+                      <a:avLst/>
+                    </a:prstGeom>
+                    <a:ln>
+                      <a:solidFill>
+                        <a:schemeClr val="tx1"/>
+                      </a:solidFill>
+                    </a:ln>
+                  </pic:spPr>
+                </pic:pic>
+              </a:graphicData>
+            </a:graphic>
+          </wp:inline>
+        </w:drawing>
+      </w:r>
+    </w:p>
+    <w:p>
+      <w:pPr>
+        <w:rPr>
+          <w:rFonts w:hint="default"/>
+          <w:lang w:val="vi-VN"/>
+        </w:rPr>
+      </w:pPr>
+      <w:r>
+        <w:rPr>
+          <w:rFonts w:hint="default"/>
+          <w:lang w:val="vi-VN"/>
+        </w:rPr>
+        <w:br w:type="page"/>
+      </w:r>
+    </w:p>
+    <w:p>
+      <w:pPr>
+        <w:jc w:val="center"/>
+        <w:rPr>
+          <w:rFonts w:hint="default"/>
+          <w:lang w:val="vi-VN"/>
+        </w:rPr>
+      </w:pPr>
+    </w:p>
+    <w:p>
+      <w:pPr>
+        <w:rPr>
+          <w:rFonts w:hint="default"/>
+          <w:lang w:val="vi-VN"/>
+        </w:rPr>
+      </w:pPr>
+      <w:r>
+        <w:rPr>
+          <w:rFonts w:hint="default"/>
+          <w:lang w:val="vi-VN"/>
+        </w:rPr>
+        <w:drawing>
+          <wp:inline distT="0" distB="0" distL="114300" distR="114300">
+            <wp:extent cx="5273675" cy="5037455"/>
+            <wp:effectExtent l="9525" t="9525" r="12700" b="20320"/>
+            <wp:docPr id="6" name="Picture 6" descr="dfd-1-3"/>
+            <wp:cNvGraphicFramePr>
+              <a:graphicFrameLocks xmlns:a="http://schemas.openxmlformats.org/drawingml/2006/main" noChangeAspect="1"/>
+            </wp:cNvGraphicFramePr>
+            <a:graphic xmlns:a="http://schemas.openxmlformats.org/drawingml/2006/main">
+              <a:graphicData uri="http://schemas.openxmlformats.org/drawingml/2006/picture">
+                <pic:pic xmlns:pic="http://schemas.openxmlformats.org/drawingml/2006/picture">
+                  <pic:nvPicPr>
+                    <pic:cNvPr id="6" name="Picture 6" descr="dfd-1-3"/>
+                    <pic:cNvPicPr>
+                      <a:picLocks noChangeAspect="1"/>
+                    </pic:cNvPicPr>
+                  </pic:nvPicPr>
+                  <pic:blipFill>
+                    <a:blip r:embed="rId8"/>
+                    <a:stretch>
+                      <a:fillRect/>
+                    </a:stretch>
+                  </pic:blipFill>
+                  <pic:spPr>
+                    <a:xfrm>
+                      <a:off x="0" y="0"/>
+                      <a:ext cx="5273675" cy="5037455"/>
+                    </a:xfrm>
+                    <a:prstGeom prst="rect">
+                      <a:avLst/>
+                    </a:prstGeom>
+                    <a:ln>
+                      <a:solidFill>
+                        <a:schemeClr val="tx1"/>
+                      </a:solidFill>
+                    </a:ln>
+                  </pic:spPr>
+                </pic:pic>
+              </a:graphicData>
+            </a:graphic>
+          </wp:inline>
+        </w:drawing>
+      </w:r>
+    </w:p>
+    <w:p>
+      <w:pPr>
+        <w:rPr>
+          <w:rFonts w:hint="default"/>
+          <w:lang w:val="vi-VN"/>
+        </w:rPr>
+      </w:pPr>
+      <w:r>
+        <w:rPr>
+          <w:rFonts w:hint="default"/>
+          <w:lang w:val="vi-VN"/>
+        </w:rPr>
+        <w:br w:type="page"/>
+      </w:r>
+    </w:p>
+    <w:p>
+      <w:pPr>
+        <w:pStyle w:val="3"/>
+        <w:bidi w:val="0"/>
+        <w:rPr>
+          <w:rFonts w:hint="default"/>
+          <w:lang w:val="vi-VN"/>
+        </w:rPr>
+      </w:pPr>
+      <w:r>
+        <w:rPr>
+          <w:rFonts w:hint="default"/>
+          <w:lang w:val="vi-VN"/>
+        </w:rPr>
+        <w:t>C.3. Entity Relationship Diagram</w:t>
+      </w:r>
+    </w:p>
+    <w:p>
+      <w:pPr>
+        <w:rPr>
+          <w:rFonts w:hint="default"/>
+          <w:lang w:val="vi-VN"/>
+        </w:rPr>
+      </w:pPr>
+      <w:r>
+        <w:rPr>
+          <w:rFonts w:hint="default"/>
+          <w:lang w:val="vi-VN"/>
+        </w:rPr>
+        <w:br w:type="page"/>
+      </w:r>
+    </w:p>
+    <w:p>
+      <w:pPr>
+        <w:pStyle w:val="2"/>
+        <w:numPr>
+          <w:ilvl w:val="0"/>
+          <w:numId w:val="1"/>
+        </w:numPr>
+        <w:bidi w:val="0"/>
+        <w:rPr>
+          <w:rFonts w:hint="default"/>
+          <w:lang w:val="vi-VN"/>
+        </w:rPr>
+      </w:pPr>
+      <w:r>
+        <w:rPr>
+          <w:rFonts w:hint="default"/>
+          <w:lang w:val="vi-VN"/>
+        </w:rPr>
+        <w:t>Phân thích chức năng</w:t>
+      </w:r>
+    </w:p>
+    <w:p>
+      <w:pPr>
+        <w:pStyle w:val="3"/>
+        <w:numPr>
+          <w:ilvl w:val="1"/>
+          <w:numId w:val="5"/>
+        </w:numPr>
+        <w:bidi w:val="0"/>
+        <w:rPr>
+          <w:rFonts w:hint="default"/>
+          <w:lang w:val="vi-VN"/>
+        </w:rPr>
+      </w:pPr>
+      <w:r>
+        <w:rPr>
+          <w:rFonts w:hint="default"/>
+          <w:lang w:val="vi-VN"/>
+        </w:rPr>
+        <w:t>Quản lý tài khoản nhân viên</w:t>
+      </w:r>
+      <w:bookmarkStart w:id="0" w:name="_GoBack"/>
+      <w:bookmarkEnd w:id="0"/>
     </w:p>
     <w:sectPr>
       <w:pgSz w:w="11906" w:h="16838"/>
@@ -10853,6 +10989,128 @@
     </w:lvl>
   </w:abstractNum>
   <w:abstractNum w:abstractNumId="1">
+    <w:nsid w:val="AC2B2CF2"/>
+    <w:multiLevelType w:val="multilevel"/>
+    <w:tmpl w:val="AC2B2CF2"/>
+    <w:lvl w:ilvl="0" w:tentative="0">
+      <w:start w:val="1"/>
+      <w:numFmt w:val="decimal"/>
+      <w:suff w:val="space"/>
+      <w:lvlText w:val="%1."/>
+      <w:lvlJc w:val="left"/>
+      <w:pPr>
+        <w:ind w:left="0" w:leftChars="0" w:firstLine="0" w:firstLineChars="0"/>
+      </w:pPr>
+      <w:rPr>
+        <w:rFonts w:hint="default"/>
+      </w:rPr>
+    </w:lvl>
+    <w:lvl w:ilvl="1" w:tentative="0">
+      <w:start w:val="1"/>
+      <w:numFmt w:val="decimal"/>
+      <w:suff w:val="space"/>
+      <w:lvlText w:val="%1.%2."/>
+      <w:lvlJc w:val="left"/>
+      <w:pPr>
+        <w:ind w:left="0" w:leftChars="0" w:firstLine="0" w:firstLineChars="0"/>
+      </w:pPr>
+      <w:rPr>
+        <w:rFonts w:hint="default"/>
+      </w:rPr>
+    </w:lvl>
+    <w:lvl w:ilvl="2" w:tentative="0">
+      <w:start w:val="1"/>
+      <w:numFmt w:val="decimal"/>
+      <w:suff w:val="space"/>
+      <w:lvlText w:val="%1.%2.%3."/>
+      <w:lvlJc w:val="left"/>
+      <w:pPr>
+        <w:ind w:left="0" w:leftChars="0" w:firstLine="0" w:firstLineChars="0"/>
+      </w:pPr>
+      <w:rPr>
+        <w:rFonts w:hint="default"/>
+      </w:rPr>
+    </w:lvl>
+    <w:lvl w:ilvl="3" w:tentative="0">
+      <w:start w:val="1"/>
+      <w:numFmt w:val="decimal"/>
+      <w:suff w:val="space"/>
+      <w:lvlText w:val="%1.%2.%3.%4."/>
+      <w:lvlJc w:val="left"/>
+      <w:pPr>
+        <w:ind w:left="0" w:leftChars="0" w:firstLine="0" w:firstLineChars="0"/>
+      </w:pPr>
+      <w:rPr>
+        <w:rFonts w:hint="default"/>
+      </w:rPr>
+    </w:lvl>
+    <w:lvl w:ilvl="4" w:tentative="0">
+      <w:start w:val="1"/>
+      <w:numFmt w:val="decimal"/>
+      <w:suff w:val="space"/>
+      <w:lvlText w:val="%1.%2.%3.%4.%5."/>
+      <w:lvlJc w:val="left"/>
+      <w:pPr>
+        <w:ind w:left="0" w:leftChars="0" w:firstLine="0" w:firstLineChars="0"/>
+      </w:pPr>
+      <w:rPr>
+        <w:rFonts w:hint="default"/>
+      </w:rPr>
+    </w:lvl>
+    <w:lvl w:ilvl="5" w:tentative="0">
+      <w:start w:val="1"/>
+      <w:numFmt w:val="decimal"/>
+      <w:suff w:val="space"/>
+      <w:lvlText w:val="%1.%2.%3.%4.%5.%6."/>
+      <w:lvlJc w:val="left"/>
+      <w:pPr>
+        <w:ind w:left="0" w:leftChars="0" w:firstLine="0" w:firstLineChars="0"/>
+      </w:pPr>
+      <w:rPr>
+        <w:rFonts w:hint="default"/>
+      </w:rPr>
+    </w:lvl>
+    <w:lvl w:ilvl="6" w:tentative="0">
+      <w:start w:val="1"/>
+      <w:numFmt w:val="decimal"/>
+      <w:suff w:val="space"/>
+      <w:lvlText w:val="%1.%2.%3.%4.%5.%6.%7."/>
+      <w:lvlJc w:val="left"/>
+      <w:pPr>
+        <w:ind w:left="0" w:leftChars="0" w:firstLine="0" w:firstLineChars="0"/>
+      </w:pPr>
+      <w:rPr>
+        <w:rFonts w:hint="default"/>
+      </w:rPr>
+    </w:lvl>
+    <w:lvl w:ilvl="7" w:tentative="0">
+      <w:start w:val="1"/>
+      <w:numFmt w:val="decimal"/>
+      <w:suff w:val="space"/>
+      <w:lvlText w:val="%1.%2.%3.%4.%5.%6.%7.%8."/>
+      <w:lvlJc w:val="left"/>
+      <w:pPr>
+        <w:ind w:left="0" w:leftChars="0" w:firstLine="0" w:firstLineChars="0"/>
+      </w:pPr>
+      <w:rPr>
+        <w:rFonts w:hint="default"/>
+      </w:rPr>
+    </w:lvl>
+    <w:lvl w:ilvl="8" w:tentative="0">
+      <w:start w:val="1"/>
+      <w:numFmt w:val="decimal"/>
+      <w:suff w:val="space"/>
+      <w:lvlText w:val="%1.%2.%3.%4.%5.%6.%7.%8.%9."/>
+      <w:lvlJc w:val="left"/>
+      <w:pPr>
+        <w:ind w:left="0" w:leftChars="0" w:firstLine="0" w:firstLineChars="0"/>
+      </w:pPr>
+      <w:rPr>
+        <w:rFonts w:hint="default"/>
+      </w:rPr>
+    </w:lvl>
+  </w:abstractNum>
+  <w:abstractNum w:abstractNumId="2">
     <w:nsid w:val="FB4ABEB4"/>
     <w:multiLevelType w:val="singleLevel"/>
     <w:tmpl w:val="FB4ABEB4"/>
@@ -10864,7 +11122,7 @@
       <w:lvlJc w:val="left"/>
     </w:lvl>
   </w:abstractNum>
-  <w:abstractNum w:abstractNumId="2">
+  <w:abstractNum w:abstractNumId="3">
     <w:nsid w:val="2154E765"/>
     <w:multiLevelType w:val="multilevel"/>
     <w:tmpl w:val="2154E765"/>
@@ -11004,7 +11262,7 @@
       </w:rPr>
     </w:lvl>
   </w:abstractNum>
-  <w:abstractNum w:abstractNumId="3">
+  <w:abstractNum w:abstractNumId="4">
     <w:nsid w:val="426210AA"/>
     <w:multiLevelType w:val="multilevel"/>
     <w:tmpl w:val="426210AA"/>
@@ -11121,16 +11379,19 @@
     </w:lvl>
   </w:abstractNum>
   <w:num w:numId="1">
-    <w:abstractNumId w:val="1"/>
+    <w:abstractNumId w:val="2"/>
   </w:num>
   <w:num w:numId="2">
     <w:abstractNumId w:val="0"/>
   </w:num>
   <w:num w:numId="3">
-    <w:abstractNumId w:val="2"/>
+    <w:abstractNumId w:val="3"/>
   </w:num>
   <w:num w:numId="4">
-    <w:abstractNumId w:val="3"/>
+    <w:abstractNumId w:val="4"/>
+  </w:num>
+  <w:num w:numId="5">
+    <w:abstractNumId w:val="1"/>
   </w:num>
 </w:numbering>
 </file>

</xml_diff>